<commit_message>
Poprawa dokumentacj plus help desk
</commit_message>
<xml_diff>
--- a/Dokumentacja.docx
+++ b/Dokumentacja.docx
@@ -6792,27 +6792,14 @@
       <w:r>
         <w:t xml:space="preserve">Rysunek </w:t>
       </w:r>
-      <w:r>
-        <w:fldChar w:fldCharType="begin"/>
-      </w:r>
-      <w:r>
-        <w:instrText xml:space="preserve"> SEQ Rysunek \* ARABIC </w:instrText>
-      </w:r>
-      <w:r>
-        <w:fldChar w:fldCharType="separate"/>
-      </w:r>
-      <w:r>
-        <w:rPr>
-          <w:noProof/>
-        </w:rPr>
-        <w:t>1</w:t>
-      </w:r>
-      <w:r>
-        <w:rPr>
-          <w:noProof/>
-        </w:rPr>
-        <w:fldChar w:fldCharType="end"/>
-      </w:r>
+      <w:fldSimple w:instr=" SEQ Rysunek \* ARABIC ">
+        <w:r>
+          <w:rPr>
+            <w:noProof/>
+          </w:rPr>
+          <w:t>1</w:t>
+        </w:r>
+      </w:fldSimple>
       <w:r>
         <w:t>. Ogólny schemat</w:t>
       </w:r>
@@ -8657,27 +8644,14 @@
       <w:r>
         <w:t xml:space="preserve">Rysunek </w:t>
       </w:r>
-      <w:r>
-        <w:fldChar w:fldCharType="begin"/>
-      </w:r>
-      <w:r>
-        <w:instrText xml:space="preserve"> SEQ Rysunek \* ARABIC </w:instrText>
-      </w:r>
-      <w:r>
-        <w:fldChar w:fldCharType="separate"/>
-      </w:r>
-      <w:r>
-        <w:rPr>
-          <w:noProof/>
-        </w:rPr>
-        <w:t>3</w:t>
-      </w:r>
-      <w:r>
-        <w:rPr>
-          <w:noProof/>
-        </w:rPr>
-        <w:fldChar w:fldCharType="end"/>
-      </w:r>
+      <w:fldSimple w:instr=" SEQ Rysunek \* ARABIC ">
+        <w:r>
+          <w:rPr>
+            <w:noProof/>
+          </w:rPr>
+          <w:t>3</w:t>
+        </w:r>
+      </w:fldSimple>
       <w:r>
         <w:t xml:space="preserve">. </w:t>
       </w:r>
@@ -8927,27 +8901,14 @@
       <w:r>
         <w:t xml:space="preserve">Rysunek </w:t>
       </w:r>
-      <w:r>
-        <w:fldChar w:fldCharType="begin"/>
-      </w:r>
-      <w:r>
-        <w:instrText xml:space="preserve"> SEQ Rysunek \* ARABIC </w:instrText>
-      </w:r>
-      <w:r>
-        <w:fldChar w:fldCharType="separate"/>
-      </w:r>
-      <w:r>
-        <w:rPr>
-          <w:noProof/>
-        </w:rPr>
-        <w:t>4</w:t>
-      </w:r>
-      <w:r>
-        <w:rPr>
-          <w:noProof/>
-        </w:rPr>
-        <w:fldChar w:fldCharType="end"/>
-      </w:r>
+      <w:fldSimple w:instr=" SEQ Rysunek \* ARABIC ">
+        <w:r>
+          <w:rPr>
+            <w:noProof/>
+          </w:rPr>
+          <w:t>4</w:t>
+        </w:r>
+      </w:fldSimple>
       <w:r>
         <w:t xml:space="preserve">. </w:t>
       </w:r>
@@ -9185,27 +9146,14 @@
       <w:r>
         <w:t xml:space="preserve">Rysunek </w:t>
       </w:r>
-      <w:r>
-        <w:fldChar w:fldCharType="begin"/>
-      </w:r>
-      <w:r>
-        <w:instrText xml:space="preserve"> SEQ Rysunek \* ARABIC </w:instrText>
-      </w:r>
-      <w:r>
-        <w:fldChar w:fldCharType="separate"/>
-      </w:r>
-      <w:r>
-        <w:rPr>
-          <w:noProof/>
-        </w:rPr>
-        <w:t>5</w:t>
-      </w:r>
-      <w:r>
-        <w:rPr>
-          <w:noProof/>
-        </w:rPr>
-        <w:fldChar w:fldCharType="end"/>
-      </w:r>
+      <w:fldSimple w:instr=" SEQ Rysunek \* ARABIC ">
+        <w:r>
+          <w:rPr>
+            <w:noProof/>
+          </w:rPr>
+          <w:t>5</w:t>
+        </w:r>
+      </w:fldSimple>
       <w:r>
         <w:t xml:space="preserve">. </w:t>
       </w:r>
@@ -10296,27 +10244,14 @@
       <w:r>
         <w:t xml:space="preserve">Rysunek </w:t>
       </w:r>
-      <w:r>
-        <w:fldChar w:fldCharType="begin"/>
-      </w:r>
-      <w:r>
-        <w:instrText xml:space="preserve"> SEQ Rysunek \* ARABIC </w:instrText>
-      </w:r>
-      <w:r>
-        <w:fldChar w:fldCharType="separate"/>
-      </w:r>
-      <w:r>
-        <w:rPr>
-          <w:noProof/>
-        </w:rPr>
-        <w:t>8</w:t>
-      </w:r>
-      <w:r>
-        <w:rPr>
-          <w:noProof/>
-        </w:rPr>
-        <w:fldChar w:fldCharType="end"/>
-      </w:r>
+      <w:fldSimple w:instr=" SEQ Rysunek \* ARABIC ">
+        <w:r>
+          <w:rPr>
+            <w:noProof/>
+          </w:rPr>
+          <w:t>8</w:t>
+        </w:r>
+      </w:fldSimple>
       <w:r>
         <w:t xml:space="preserve">. DHT21 </w:t>
       </w:r>
@@ -10512,27 +10447,14 @@
       <w:r>
         <w:t xml:space="preserve">Rysunek </w:t>
       </w:r>
-      <w:r>
-        <w:fldChar w:fldCharType="begin"/>
-      </w:r>
-      <w:r>
-        <w:instrText xml:space="preserve"> SEQ Rysunek \* ARABIC </w:instrText>
-      </w:r>
-      <w:r>
-        <w:fldChar w:fldCharType="separate"/>
-      </w:r>
-      <w:r>
-        <w:rPr>
-          <w:noProof/>
-        </w:rPr>
-        <w:t>9</w:t>
-      </w:r>
-      <w:r>
-        <w:rPr>
-          <w:noProof/>
-        </w:rPr>
-        <w:fldChar w:fldCharType="end"/>
-      </w:r>
+      <w:fldSimple w:instr=" SEQ Rysunek \* ARABIC ">
+        <w:r>
+          <w:rPr>
+            <w:noProof/>
+          </w:rPr>
+          <w:t>9</w:t>
+        </w:r>
+      </w:fldSimple>
       <w:r>
         <w:t xml:space="preserve">. </w:t>
       </w:r>
@@ -10700,27 +10622,14 @@
       <w:r>
         <w:t xml:space="preserve">Rysunek </w:t>
       </w:r>
-      <w:r>
-        <w:fldChar w:fldCharType="begin"/>
-      </w:r>
-      <w:r>
-        <w:instrText xml:space="preserve"> SEQ Rysunek \* ARABIC </w:instrText>
-      </w:r>
-      <w:r>
-        <w:fldChar w:fldCharType="separate"/>
-      </w:r>
-      <w:r>
-        <w:rPr>
-          <w:noProof/>
-        </w:rPr>
-        <w:t>10</w:t>
-      </w:r>
-      <w:r>
-        <w:rPr>
-          <w:noProof/>
-        </w:rPr>
-        <w:fldChar w:fldCharType="end"/>
-      </w:r>
+      <w:fldSimple w:instr=" SEQ Rysunek \* ARABIC ">
+        <w:r>
+          <w:rPr>
+            <w:noProof/>
+          </w:rPr>
+          <w:t>10</w:t>
+        </w:r>
+      </w:fldSimple>
       <w:r>
         <w:t xml:space="preserve">. </w:t>
       </w:r>
@@ -10841,27 +10750,14 @@
       <w:r>
         <w:t xml:space="preserve">Rysunek </w:t>
       </w:r>
-      <w:r>
-        <w:fldChar w:fldCharType="begin"/>
-      </w:r>
-      <w:r>
-        <w:instrText xml:space="preserve"> SEQ Rysunek \* ARABIC </w:instrText>
-      </w:r>
-      <w:r>
-        <w:fldChar w:fldCharType="separate"/>
-      </w:r>
-      <w:r>
-        <w:rPr>
-          <w:noProof/>
-        </w:rPr>
-        <w:t>11</w:t>
-      </w:r>
-      <w:r>
-        <w:rPr>
-          <w:noProof/>
-        </w:rPr>
-        <w:fldChar w:fldCharType="end"/>
-      </w:r>
+      <w:fldSimple w:instr=" SEQ Rysunek \* ARABIC ">
+        <w:r>
+          <w:rPr>
+            <w:noProof/>
+          </w:rPr>
+          <w:t>11</w:t>
+        </w:r>
+      </w:fldSimple>
       <w:r>
         <w:t xml:space="preserve">. </w:t>
       </w:r>
@@ -10992,9 +10888,11 @@
     <w:p>
       <w:pPr>
         <w:sectPr>
+          <w:footerReference w:type="default" r:id="rId22"/>
           <w:pgSz w:w="11906" w:h="16838"/>
           <w:pgMar w:top="1083" w:right="1077" w:bottom="1083" w:left="1077" w:header="709" w:footer="709" w:gutter="0"/>
           <w:cols w:space="708"/>
+          <w:titlePg/>
           <w:docGrid w:linePitch="360"/>
         </w:sectPr>
       </w:pPr>
@@ -13586,7 +13484,7 @@
         </w:rPr>
         <w:t xml:space="preserve">GET </w:t>
       </w:r>
-      <w:hyperlink r:id="rId22" w:history="1">
+      <w:hyperlink r:id="rId23" w:history="1">
         <w:r>
           <w:rPr>
             <w:rStyle w:val="Hipercze"/>
@@ -14315,6 +14213,131 @@
           <w:szCs w:val="24"/>
         </w:rPr>
         <w:t>.</w:t>
+      </w:r>
+    </w:p>
+    <w:p>
+      <w:pPr>
+        <w:pStyle w:val="Akapitzlist"/>
+        <w:ind w:left="142"/>
+        <w:rPr>
+          <w:sz w:val="24"/>
+          <w:szCs w:val="24"/>
+        </w:rPr>
+      </w:pPr>
+    </w:p>
+    <w:p>
+      <w:pPr>
+        <w:pStyle w:val="Akapitzlist"/>
+        <w:ind w:left="142"/>
+        <w:rPr>
+          <w:sz w:val="24"/>
+          <w:szCs w:val="24"/>
+        </w:rPr>
+      </w:pPr>
+      <w:r>
+        <w:rPr>
+          <w:b/>
+          <w:bCs/>
+          <w:sz w:val="24"/>
+          <w:szCs w:val="24"/>
+        </w:rPr>
+        <w:t xml:space="preserve">Sygnały </w:t>
+      </w:r>
+      <w:r>
+        <w:rPr>
+          <w:sz w:val="24"/>
+          <w:szCs w:val="24"/>
+        </w:rPr>
+        <w:t xml:space="preserve">– Sygnały są emitowane gdy obiekt zmienił swój stan. Gdy są wywołane </w:t>
+      </w:r>
+      <w:proofErr w:type="spellStart"/>
+      <w:r>
+        <w:rPr>
+          <w:sz w:val="24"/>
+          <w:szCs w:val="24"/>
+        </w:rPr>
+        <w:t>sloty</w:t>
+      </w:r>
+      <w:proofErr w:type="spellEnd"/>
+      <w:r>
+        <w:rPr>
+          <w:sz w:val="24"/>
+          <w:szCs w:val="24"/>
+        </w:rPr>
+        <w:t xml:space="preserve"> do których są połączone wykonują się natychmiast</w:t>
+      </w:r>
+      <w:r>
+        <w:rPr>
+          <w:sz w:val="24"/>
+          <w:szCs w:val="24"/>
+        </w:rPr>
+        <w:t xml:space="preserve">. Mechanizm slotów i sygnałów jest niezależny od GUI co pozwala na wykonywanie funkcji wywołanych w ten sposób </w:t>
+      </w:r>
+      <w:r>
+        <w:rPr>
+          <w:sz w:val="24"/>
+          <w:szCs w:val="24"/>
+        </w:rPr>
+        <w:t>niezakłócający działania interfejsu aplikacji.</w:t>
+      </w:r>
+    </w:p>
+    <w:p>
+      <w:pPr>
+        <w:pStyle w:val="Akapitzlist"/>
+        <w:ind w:left="142"/>
+        <w:rPr>
+          <w:sz w:val="24"/>
+          <w:szCs w:val="24"/>
+        </w:rPr>
+      </w:pPr>
+    </w:p>
+    <w:p>
+      <w:pPr>
+        <w:pStyle w:val="Akapitzlist"/>
+        <w:ind w:left="142"/>
+        <w:rPr>
+          <w:sz w:val="24"/>
+          <w:szCs w:val="24"/>
+        </w:rPr>
+      </w:pPr>
+      <w:r>
+        <w:rPr>
+          <w:b/>
+          <w:bCs/>
+          <w:sz w:val="24"/>
+          <w:szCs w:val="24"/>
+        </w:rPr>
+        <w:t xml:space="preserve">Slot – </w:t>
+      </w:r>
+      <w:r>
+        <w:rPr>
+          <w:sz w:val="24"/>
+          <w:szCs w:val="24"/>
+        </w:rPr>
+        <w:t xml:space="preserve">Są wywoływane gdy </w:t>
+      </w:r>
+      <w:r>
+        <w:rPr>
+          <w:sz w:val="24"/>
+          <w:szCs w:val="24"/>
+        </w:rPr>
+        <w:t xml:space="preserve">sygnał do którego są podłączone zostanie wysłany. </w:t>
+      </w:r>
+      <w:proofErr w:type="spellStart"/>
+      <w:r>
+        <w:rPr>
+          <w:sz w:val="24"/>
+          <w:szCs w:val="24"/>
+        </w:rPr>
+        <w:t>Sloty</w:t>
+      </w:r>
+      <w:proofErr w:type="spellEnd"/>
+      <w:r>
+        <w:rPr>
+          <w:sz w:val="24"/>
+          <w:szCs w:val="24"/>
+        </w:rPr>
+        <w:t xml:space="preserve"> są normalnymi funkcjami C++ z jedyną różnica,  że można do nich podłączyć sygnały.</w:t>
       </w:r>
     </w:p>
     <w:p>
@@ -14739,6 +14762,7 @@
           <w:szCs w:val="20"/>
           <w:lang w:val="en-GB" w:eastAsia="pl-PL"/>
         </w:rPr>
+        <w:lastRenderedPageBreak/>
         <w:t xml:space="preserve">    </w:t>
       </w:r>
       <w:proofErr w:type="spellStart"/>
@@ -15134,7 +15158,6 @@
           <w:sz w:val="24"/>
           <w:szCs w:val="24"/>
         </w:rPr>
-        <w:lastRenderedPageBreak/>
         <w:t xml:space="preserve">Wykorzystanie slotów i sygnałów pozwala na uruchomienie funkcji </w:t>
       </w:r>
       <w:proofErr w:type="spellStart"/>
@@ -16670,6 +16693,7 @@
         <w:rPr>
           <w:rFonts w:cstheme="minorHAnsi"/>
         </w:rPr>
+        <w:lastRenderedPageBreak/>
         <w:t>Po dołączeniu do aplikacji plików *.</w:t>
       </w:r>
       <w:proofErr w:type="spellStart"/>
@@ -16718,1468 +16742,11 @@
           <w:rFonts w:cstheme="minorHAnsi"/>
           <w:noProof/>
         </w:rPr>
-        <w:lastRenderedPageBreak/>
         <w:drawing>
           <wp:inline distT="0" distB="0" distL="0" distR="0" wp14:anchorId="27D03682" wp14:editId="2CC86074">
             <wp:extent cx="3391924" cy="2655736"/>
             <wp:effectExtent l="0" t="0" r="0" b="0"/>
             <wp:docPr id="23" name="Obraz 23"/>
-            <wp:cNvGraphicFramePr>
-              <a:graphicFrameLocks xmlns:a="http://schemas.openxmlformats.org/drawingml/2006/main" noChangeAspect="1"/>
-            </wp:cNvGraphicFramePr>
-            <a:graphic xmlns:a="http://schemas.openxmlformats.org/drawingml/2006/main">
-              <a:graphicData uri="http://schemas.openxmlformats.org/drawingml/2006/picture">
-                <pic:pic xmlns:pic="http://schemas.openxmlformats.org/drawingml/2006/picture">
-                  <pic:nvPicPr>
-                    <pic:cNvPr id="1" name=""/>
-                    <pic:cNvPicPr/>
-                  </pic:nvPicPr>
-                  <pic:blipFill>
-                    <a:blip r:embed="rId23"/>
-                    <a:stretch>
-                      <a:fillRect/>
-                    </a:stretch>
-                  </pic:blipFill>
-                  <pic:spPr>
-                    <a:xfrm>
-                      <a:off x="0" y="0"/>
-                      <a:ext cx="3415292" cy="2674032"/>
-                    </a:xfrm>
-                    <a:prstGeom prst="rect">
-                      <a:avLst/>
-                    </a:prstGeom>
-                  </pic:spPr>
-                </pic:pic>
-              </a:graphicData>
-            </a:graphic>
-          </wp:inline>
-        </w:drawing>
-      </w:r>
-    </w:p>
-    <w:p>
-      <w:pPr>
-        <w:pStyle w:val="Legenda"/>
-        <w:jc w:val="center"/>
-        <w:rPr>
-          <w:rFonts w:cstheme="minorHAnsi"/>
-        </w:rPr>
-      </w:pPr>
-      <w:r>
-        <w:t xml:space="preserve">Rysunek </w:t>
-      </w:r>
-      <w:r>
-        <w:fldChar w:fldCharType="begin"/>
-      </w:r>
-      <w:r>
-        <w:instrText xml:space="preserve"> SEQ Rysunek \* ARABIC </w:instrText>
-      </w:r>
-      <w:r>
-        <w:fldChar w:fldCharType="separate"/>
-      </w:r>
-      <w:r>
-        <w:rPr>
-          <w:noProof/>
-        </w:rPr>
-        <w:t>12</w:t>
-      </w:r>
-      <w:r>
-        <w:rPr>
-          <w:noProof/>
-        </w:rPr>
-        <w:fldChar w:fldCharType="end"/>
-      </w:r>
-      <w:r>
-        <w:t>. Wybór urządzenia</w:t>
-      </w:r>
-    </w:p>
-    <w:p>
-      <w:r>
-        <w:t xml:space="preserve">Funkcja wywoływana po naciśnięciu przycisku Połącz przedstawiona została poniżej. Jeśli zostało wybrane urządzenie, sprawdzany jest obsługiwany przez to urządzenie protokół, jeśli jest to HTTP, wysyłane jest zapytanie </w:t>
-      </w:r>
-      <w:proofErr w:type="spellStart"/>
-      <w:r>
-        <w:t>get</w:t>
-      </w:r>
-      <w:proofErr w:type="spellEnd"/>
-      <w:r>
-        <w:t xml:space="preserve"> na adres IP wybranego urządzenia z zapytaniem o dostępne przez dane urządzenie czujniki.</w:t>
-      </w:r>
-    </w:p>
-    <w:p>
-      <w:pPr>
-        <w:rPr>
-          <w:rFonts w:cstheme="minorHAnsi"/>
-        </w:rPr>
-      </w:pPr>
-    </w:p>
-    <w:p>
-      <w:pPr>
-        <w:shd w:val="clear" w:color="auto" w:fill="FFFFFF"/>
-        <w:spacing w:after="0" w:line="240" w:lineRule="auto"/>
-        <w:rPr>
-          <w:rFonts w:ascii="Courier New" w:eastAsia="Times New Roman" w:hAnsi="Courier New" w:cs="Courier New"/>
-          <w:color w:val="000000"/>
-          <w:sz w:val="20"/>
-          <w:szCs w:val="20"/>
-          <w:lang w:val="en-GB" w:eastAsia="pl-PL"/>
-        </w:rPr>
-      </w:pPr>
-      <w:r>
-        <w:rPr>
-          <w:rFonts w:ascii="Courier New" w:eastAsia="Times New Roman" w:hAnsi="Courier New" w:cs="Courier New"/>
-          <w:color w:val="8000FF"/>
-          <w:sz w:val="20"/>
-          <w:szCs w:val="20"/>
-          <w:lang w:val="en-GB" w:eastAsia="pl-PL"/>
-        </w:rPr>
-        <w:t>void</w:t>
-      </w:r>
-      <w:r>
-        <w:rPr>
-          <w:rFonts w:ascii="Courier New" w:eastAsia="Times New Roman" w:hAnsi="Courier New" w:cs="Courier New"/>
-          <w:color w:val="000000"/>
-          <w:sz w:val="20"/>
-          <w:szCs w:val="20"/>
-          <w:lang w:val="en-GB" w:eastAsia="pl-PL"/>
-        </w:rPr>
-        <w:t xml:space="preserve"> </w:t>
-      </w:r>
-      <w:proofErr w:type="spellStart"/>
-      <w:r>
-        <w:rPr>
-          <w:rFonts w:ascii="Courier New" w:eastAsia="Times New Roman" w:hAnsi="Courier New" w:cs="Courier New"/>
-          <w:color w:val="000000"/>
-          <w:sz w:val="20"/>
-          <w:szCs w:val="20"/>
-          <w:lang w:val="en-GB" w:eastAsia="pl-PL"/>
-        </w:rPr>
-        <w:t>UserInterface</w:t>
-      </w:r>
-      <w:proofErr w:type="spellEnd"/>
-      <w:r>
-        <w:rPr>
-          <w:rFonts w:ascii="Courier New" w:eastAsia="Times New Roman" w:hAnsi="Courier New" w:cs="Courier New"/>
-          <w:b/>
-          <w:bCs/>
-          <w:color w:val="000080"/>
-          <w:sz w:val="20"/>
-          <w:szCs w:val="20"/>
-          <w:lang w:val="en-GB" w:eastAsia="pl-PL"/>
-        </w:rPr>
-        <w:t>::</w:t>
-      </w:r>
-      <w:proofErr w:type="spellStart"/>
-      <w:r>
-        <w:rPr>
-          <w:rFonts w:ascii="Courier New" w:eastAsia="Times New Roman" w:hAnsi="Courier New" w:cs="Courier New"/>
-          <w:color w:val="000000"/>
-          <w:sz w:val="20"/>
-          <w:szCs w:val="20"/>
-          <w:lang w:val="en-GB" w:eastAsia="pl-PL"/>
-        </w:rPr>
-        <w:t>on_pushButton_clicked</w:t>
-      </w:r>
-      <w:proofErr w:type="spellEnd"/>
-      <w:r>
-        <w:rPr>
-          <w:rFonts w:ascii="Courier New" w:eastAsia="Times New Roman" w:hAnsi="Courier New" w:cs="Courier New"/>
-          <w:b/>
-          <w:bCs/>
-          <w:color w:val="000080"/>
-          <w:sz w:val="20"/>
-          <w:szCs w:val="20"/>
-          <w:lang w:val="en-GB" w:eastAsia="pl-PL"/>
-        </w:rPr>
-        <w:t>()</w:t>
-      </w:r>
-    </w:p>
-    <w:p>
-      <w:pPr>
-        <w:shd w:val="clear" w:color="auto" w:fill="FFFFFF"/>
-        <w:spacing w:after="0" w:line="240" w:lineRule="auto"/>
-        <w:rPr>
-          <w:rFonts w:ascii="Courier New" w:eastAsia="Times New Roman" w:hAnsi="Courier New" w:cs="Courier New"/>
-          <w:color w:val="000000"/>
-          <w:sz w:val="20"/>
-          <w:szCs w:val="20"/>
-          <w:lang w:val="en-GB" w:eastAsia="pl-PL"/>
-        </w:rPr>
-      </w:pPr>
-      <w:r>
-        <w:rPr>
-          <w:rFonts w:ascii="Courier New" w:eastAsia="Times New Roman" w:hAnsi="Courier New" w:cs="Courier New"/>
-          <w:b/>
-          <w:bCs/>
-          <w:color w:val="000080"/>
-          <w:sz w:val="20"/>
-          <w:szCs w:val="20"/>
-          <w:lang w:val="en-GB" w:eastAsia="pl-PL"/>
-        </w:rPr>
-        <w:t>{</w:t>
-      </w:r>
-    </w:p>
-    <w:p>
-      <w:pPr>
-        <w:shd w:val="clear" w:color="auto" w:fill="FFFFFF"/>
-        <w:spacing w:after="0" w:line="240" w:lineRule="auto"/>
-        <w:rPr>
-          <w:rFonts w:ascii="Courier New" w:eastAsia="Times New Roman" w:hAnsi="Courier New" w:cs="Courier New"/>
-          <w:color w:val="000000"/>
-          <w:sz w:val="20"/>
-          <w:szCs w:val="20"/>
-          <w:lang w:val="en-GB" w:eastAsia="pl-PL"/>
-        </w:rPr>
-      </w:pPr>
-      <w:r>
-        <w:rPr>
-          <w:rFonts w:ascii="Courier New" w:eastAsia="Times New Roman" w:hAnsi="Courier New" w:cs="Courier New"/>
-          <w:color w:val="000000"/>
-          <w:sz w:val="20"/>
-          <w:szCs w:val="20"/>
-          <w:lang w:val="en-GB" w:eastAsia="pl-PL"/>
-        </w:rPr>
-        <w:t xml:space="preserve">    </w:t>
-      </w:r>
-      <w:proofErr w:type="spellStart"/>
-      <w:r>
-        <w:rPr>
-          <w:rFonts w:ascii="Courier New" w:eastAsia="Times New Roman" w:hAnsi="Courier New" w:cs="Courier New"/>
-          <w:color w:val="000000"/>
-          <w:sz w:val="20"/>
-          <w:szCs w:val="20"/>
-          <w:lang w:val="en-GB" w:eastAsia="pl-PL"/>
-        </w:rPr>
-        <w:t>QModelIndexList</w:t>
-      </w:r>
-      <w:proofErr w:type="spellEnd"/>
-      <w:r>
-        <w:rPr>
-          <w:rFonts w:ascii="Courier New" w:eastAsia="Times New Roman" w:hAnsi="Courier New" w:cs="Courier New"/>
-          <w:color w:val="000000"/>
-          <w:sz w:val="20"/>
-          <w:szCs w:val="20"/>
-          <w:lang w:val="en-GB" w:eastAsia="pl-PL"/>
-        </w:rPr>
-        <w:t xml:space="preserve"> selection </w:t>
-      </w:r>
-      <w:r>
-        <w:rPr>
-          <w:rFonts w:ascii="Courier New" w:eastAsia="Times New Roman" w:hAnsi="Courier New" w:cs="Courier New"/>
-          <w:b/>
-          <w:bCs/>
-          <w:color w:val="000080"/>
-          <w:sz w:val="20"/>
-          <w:szCs w:val="20"/>
-          <w:lang w:val="en-GB" w:eastAsia="pl-PL"/>
-        </w:rPr>
-        <w:t>=</w:t>
-      </w:r>
-      <w:r>
-        <w:rPr>
-          <w:rFonts w:ascii="Courier New" w:eastAsia="Times New Roman" w:hAnsi="Courier New" w:cs="Courier New"/>
-          <w:color w:val="000000"/>
-          <w:sz w:val="20"/>
-          <w:szCs w:val="20"/>
-          <w:lang w:val="en-GB" w:eastAsia="pl-PL"/>
-        </w:rPr>
-        <w:t xml:space="preserve"> </w:t>
-      </w:r>
-      <w:proofErr w:type="spellStart"/>
-      <w:r>
-        <w:rPr>
-          <w:rFonts w:ascii="Courier New" w:eastAsia="Times New Roman" w:hAnsi="Courier New" w:cs="Courier New"/>
-          <w:color w:val="000000"/>
-          <w:sz w:val="20"/>
-          <w:szCs w:val="20"/>
-          <w:lang w:val="en-GB" w:eastAsia="pl-PL"/>
-        </w:rPr>
-        <w:t>ui</w:t>
-      </w:r>
-      <w:proofErr w:type="spellEnd"/>
-      <w:r>
-        <w:rPr>
-          <w:rFonts w:ascii="Courier New" w:eastAsia="Times New Roman" w:hAnsi="Courier New" w:cs="Courier New"/>
-          <w:b/>
-          <w:bCs/>
-          <w:color w:val="000080"/>
-          <w:sz w:val="20"/>
-          <w:szCs w:val="20"/>
-          <w:lang w:val="en-GB" w:eastAsia="pl-PL"/>
-        </w:rPr>
-        <w:t>-&gt;</w:t>
-      </w:r>
-      <w:proofErr w:type="spellStart"/>
-      <w:r>
-        <w:rPr>
-          <w:rFonts w:ascii="Courier New" w:eastAsia="Times New Roman" w:hAnsi="Courier New" w:cs="Courier New"/>
-          <w:color w:val="000000"/>
-          <w:sz w:val="20"/>
-          <w:szCs w:val="20"/>
-          <w:lang w:val="en-GB" w:eastAsia="pl-PL"/>
-        </w:rPr>
-        <w:t>iot_table</w:t>
-      </w:r>
-      <w:proofErr w:type="spellEnd"/>
-      <w:r>
-        <w:rPr>
-          <w:rFonts w:ascii="Courier New" w:eastAsia="Times New Roman" w:hAnsi="Courier New" w:cs="Courier New"/>
-          <w:b/>
-          <w:bCs/>
-          <w:color w:val="000080"/>
-          <w:sz w:val="20"/>
-          <w:szCs w:val="20"/>
-          <w:lang w:val="en-GB" w:eastAsia="pl-PL"/>
-        </w:rPr>
-        <w:t>-&gt;</w:t>
-      </w:r>
-      <w:proofErr w:type="spellStart"/>
-      <w:r>
-        <w:rPr>
-          <w:rFonts w:ascii="Courier New" w:eastAsia="Times New Roman" w:hAnsi="Courier New" w:cs="Courier New"/>
-          <w:color w:val="000000"/>
-          <w:sz w:val="20"/>
-          <w:szCs w:val="20"/>
-          <w:lang w:val="en-GB" w:eastAsia="pl-PL"/>
-        </w:rPr>
-        <w:t>selectionModel</w:t>
-      </w:r>
-      <w:proofErr w:type="spellEnd"/>
-      <w:r>
-        <w:rPr>
-          <w:rFonts w:ascii="Courier New" w:eastAsia="Times New Roman" w:hAnsi="Courier New" w:cs="Courier New"/>
-          <w:b/>
-          <w:bCs/>
-          <w:color w:val="000080"/>
-          <w:sz w:val="20"/>
-          <w:szCs w:val="20"/>
-          <w:lang w:val="en-GB" w:eastAsia="pl-PL"/>
-        </w:rPr>
-        <w:t>()-&gt;</w:t>
-      </w:r>
-      <w:proofErr w:type="spellStart"/>
-      <w:r>
-        <w:rPr>
-          <w:rFonts w:ascii="Courier New" w:eastAsia="Times New Roman" w:hAnsi="Courier New" w:cs="Courier New"/>
-          <w:color w:val="000000"/>
-          <w:sz w:val="20"/>
-          <w:szCs w:val="20"/>
-          <w:lang w:val="en-GB" w:eastAsia="pl-PL"/>
-        </w:rPr>
-        <w:t>selectedRows</w:t>
-      </w:r>
-      <w:proofErr w:type="spellEnd"/>
-      <w:r>
-        <w:rPr>
-          <w:rFonts w:ascii="Courier New" w:eastAsia="Times New Roman" w:hAnsi="Courier New" w:cs="Courier New"/>
-          <w:b/>
-          <w:bCs/>
-          <w:color w:val="000080"/>
-          <w:sz w:val="20"/>
-          <w:szCs w:val="20"/>
-          <w:lang w:val="en-GB" w:eastAsia="pl-PL"/>
-        </w:rPr>
-        <w:t>();</w:t>
-      </w:r>
-    </w:p>
-    <w:p>
-      <w:pPr>
-        <w:shd w:val="clear" w:color="auto" w:fill="FFFFFF"/>
-        <w:spacing w:after="0" w:line="240" w:lineRule="auto"/>
-        <w:rPr>
-          <w:rFonts w:ascii="Courier New" w:eastAsia="Times New Roman" w:hAnsi="Courier New" w:cs="Courier New"/>
-          <w:color w:val="000000"/>
-          <w:sz w:val="20"/>
-          <w:szCs w:val="20"/>
-          <w:lang w:val="en-GB" w:eastAsia="pl-PL"/>
-        </w:rPr>
-      </w:pPr>
-      <w:r>
-        <w:rPr>
-          <w:rFonts w:ascii="Courier New" w:eastAsia="Times New Roman" w:hAnsi="Courier New" w:cs="Courier New"/>
-          <w:color w:val="000000"/>
-          <w:sz w:val="20"/>
-          <w:szCs w:val="20"/>
-          <w:lang w:val="en-GB" w:eastAsia="pl-PL"/>
-        </w:rPr>
-        <w:t xml:space="preserve">    </w:t>
-      </w:r>
-      <w:r>
-        <w:rPr>
-          <w:rFonts w:ascii="Courier New" w:eastAsia="Times New Roman" w:hAnsi="Courier New" w:cs="Courier New"/>
-          <w:b/>
-          <w:bCs/>
-          <w:color w:val="0000FF"/>
-          <w:sz w:val="20"/>
-          <w:szCs w:val="20"/>
-          <w:lang w:val="en-GB" w:eastAsia="pl-PL"/>
-        </w:rPr>
-        <w:t>if</w:t>
-      </w:r>
-      <w:r>
-        <w:rPr>
-          <w:rFonts w:ascii="Courier New" w:eastAsia="Times New Roman" w:hAnsi="Courier New" w:cs="Courier New"/>
-          <w:color w:val="000000"/>
-          <w:sz w:val="20"/>
-          <w:szCs w:val="20"/>
-          <w:lang w:val="en-GB" w:eastAsia="pl-PL"/>
-        </w:rPr>
-        <w:t xml:space="preserve"> </w:t>
-      </w:r>
-      <w:r>
-        <w:rPr>
-          <w:rFonts w:ascii="Courier New" w:eastAsia="Times New Roman" w:hAnsi="Courier New" w:cs="Courier New"/>
-          <w:b/>
-          <w:bCs/>
-          <w:color w:val="000080"/>
-          <w:sz w:val="20"/>
-          <w:szCs w:val="20"/>
-          <w:lang w:val="en-GB" w:eastAsia="pl-PL"/>
-        </w:rPr>
-        <w:t>(</w:t>
-      </w:r>
-      <w:proofErr w:type="spellStart"/>
-      <w:r>
-        <w:rPr>
-          <w:rFonts w:ascii="Courier New" w:eastAsia="Times New Roman" w:hAnsi="Courier New" w:cs="Courier New"/>
-          <w:color w:val="000000"/>
-          <w:sz w:val="20"/>
-          <w:szCs w:val="20"/>
-          <w:lang w:val="en-GB" w:eastAsia="pl-PL"/>
-        </w:rPr>
-        <w:t>selection</w:t>
-      </w:r>
-      <w:r>
-        <w:rPr>
-          <w:rFonts w:ascii="Courier New" w:eastAsia="Times New Roman" w:hAnsi="Courier New" w:cs="Courier New"/>
-          <w:b/>
-          <w:bCs/>
-          <w:color w:val="000080"/>
-          <w:sz w:val="20"/>
-          <w:szCs w:val="20"/>
-          <w:lang w:val="en-GB" w:eastAsia="pl-PL"/>
-        </w:rPr>
-        <w:t>.</w:t>
-      </w:r>
-      <w:r>
-        <w:rPr>
-          <w:rFonts w:ascii="Courier New" w:eastAsia="Times New Roman" w:hAnsi="Courier New" w:cs="Courier New"/>
-          <w:color w:val="000000"/>
-          <w:sz w:val="20"/>
-          <w:szCs w:val="20"/>
-          <w:lang w:val="en-GB" w:eastAsia="pl-PL"/>
-        </w:rPr>
-        <w:t>size</w:t>
-      </w:r>
-      <w:proofErr w:type="spellEnd"/>
-      <w:r>
-        <w:rPr>
-          <w:rFonts w:ascii="Courier New" w:eastAsia="Times New Roman" w:hAnsi="Courier New" w:cs="Courier New"/>
-          <w:b/>
-          <w:bCs/>
-          <w:color w:val="000080"/>
-          <w:sz w:val="20"/>
-          <w:szCs w:val="20"/>
-          <w:lang w:val="en-GB" w:eastAsia="pl-PL"/>
-        </w:rPr>
-        <w:t>()</w:t>
-      </w:r>
-      <w:r>
-        <w:rPr>
-          <w:rFonts w:ascii="Courier New" w:eastAsia="Times New Roman" w:hAnsi="Courier New" w:cs="Courier New"/>
-          <w:color w:val="000000"/>
-          <w:sz w:val="20"/>
-          <w:szCs w:val="20"/>
-          <w:lang w:val="en-GB" w:eastAsia="pl-PL"/>
-        </w:rPr>
-        <w:t xml:space="preserve"> </w:t>
-      </w:r>
-      <w:r>
-        <w:rPr>
-          <w:rFonts w:ascii="Courier New" w:eastAsia="Times New Roman" w:hAnsi="Courier New" w:cs="Courier New"/>
-          <w:b/>
-          <w:bCs/>
-          <w:color w:val="000080"/>
-          <w:sz w:val="20"/>
-          <w:szCs w:val="20"/>
-          <w:lang w:val="en-GB" w:eastAsia="pl-PL"/>
-        </w:rPr>
-        <w:t>&gt;</w:t>
-      </w:r>
-      <w:r>
-        <w:rPr>
-          <w:rFonts w:ascii="Courier New" w:eastAsia="Times New Roman" w:hAnsi="Courier New" w:cs="Courier New"/>
-          <w:color w:val="000000"/>
-          <w:sz w:val="20"/>
-          <w:szCs w:val="20"/>
-          <w:lang w:val="en-GB" w:eastAsia="pl-PL"/>
-        </w:rPr>
-        <w:t xml:space="preserve"> </w:t>
-      </w:r>
-      <w:r>
-        <w:rPr>
-          <w:rFonts w:ascii="Courier New" w:eastAsia="Times New Roman" w:hAnsi="Courier New" w:cs="Courier New"/>
-          <w:color w:val="FF8000"/>
-          <w:sz w:val="20"/>
-          <w:szCs w:val="20"/>
-          <w:lang w:val="en-GB" w:eastAsia="pl-PL"/>
-        </w:rPr>
-        <w:t>0</w:t>
-      </w:r>
-      <w:r>
-        <w:rPr>
-          <w:rFonts w:ascii="Courier New" w:eastAsia="Times New Roman" w:hAnsi="Courier New" w:cs="Courier New"/>
-          <w:b/>
-          <w:bCs/>
-          <w:color w:val="000080"/>
-          <w:sz w:val="20"/>
-          <w:szCs w:val="20"/>
-          <w:lang w:val="en-GB" w:eastAsia="pl-PL"/>
-        </w:rPr>
-        <w:t>){</w:t>
-      </w:r>
-    </w:p>
-    <w:p>
-      <w:pPr>
-        <w:shd w:val="clear" w:color="auto" w:fill="FFFFFF"/>
-        <w:spacing w:after="0" w:line="240" w:lineRule="auto"/>
-        <w:rPr>
-          <w:rFonts w:ascii="Courier New" w:eastAsia="Times New Roman" w:hAnsi="Courier New" w:cs="Courier New"/>
-          <w:color w:val="000000"/>
-          <w:sz w:val="20"/>
-          <w:szCs w:val="20"/>
-          <w:lang w:val="en-GB" w:eastAsia="pl-PL"/>
-        </w:rPr>
-      </w:pPr>
-      <w:r>
-        <w:rPr>
-          <w:rFonts w:ascii="Courier New" w:eastAsia="Times New Roman" w:hAnsi="Courier New" w:cs="Courier New"/>
-          <w:color w:val="000000"/>
-          <w:sz w:val="20"/>
-          <w:szCs w:val="20"/>
-          <w:lang w:val="en-GB" w:eastAsia="pl-PL"/>
-        </w:rPr>
-        <w:t xml:space="preserve">        </w:t>
-      </w:r>
-      <w:proofErr w:type="spellStart"/>
-      <w:r>
-        <w:rPr>
-          <w:rFonts w:ascii="Courier New" w:eastAsia="Times New Roman" w:hAnsi="Courier New" w:cs="Courier New"/>
-          <w:color w:val="000000"/>
-          <w:sz w:val="20"/>
-          <w:szCs w:val="20"/>
-          <w:lang w:val="en-GB" w:eastAsia="pl-PL"/>
-        </w:rPr>
-        <w:t>QModelIndex</w:t>
-      </w:r>
-      <w:proofErr w:type="spellEnd"/>
-      <w:r>
-        <w:rPr>
-          <w:rFonts w:ascii="Courier New" w:eastAsia="Times New Roman" w:hAnsi="Courier New" w:cs="Courier New"/>
-          <w:color w:val="000000"/>
-          <w:sz w:val="20"/>
-          <w:szCs w:val="20"/>
-          <w:lang w:val="en-GB" w:eastAsia="pl-PL"/>
-        </w:rPr>
-        <w:t xml:space="preserve"> index </w:t>
-      </w:r>
-      <w:r>
-        <w:rPr>
-          <w:rFonts w:ascii="Courier New" w:eastAsia="Times New Roman" w:hAnsi="Courier New" w:cs="Courier New"/>
-          <w:b/>
-          <w:bCs/>
-          <w:color w:val="000080"/>
-          <w:sz w:val="20"/>
-          <w:szCs w:val="20"/>
-          <w:lang w:val="en-GB" w:eastAsia="pl-PL"/>
-        </w:rPr>
-        <w:t>=</w:t>
-      </w:r>
-      <w:r>
-        <w:rPr>
-          <w:rFonts w:ascii="Courier New" w:eastAsia="Times New Roman" w:hAnsi="Courier New" w:cs="Courier New"/>
-          <w:color w:val="000000"/>
-          <w:sz w:val="20"/>
-          <w:szCs w:val="20"/>
-          <w:lang w:val="en-GB" w:eastAsia="pl-PL"/>
-        </w:rPr>
-        <w:t xml:space="preserve"> selection</w:t>
-      </w:r>
-      <w:r>
-        <w:rPr>
-          <w:rFonts w:ascii="Courier New" w:eastAsia="Times New Roman" w:hAnsi="Courier New" w:cs="Courier New"/>
-          <w:b/>
-          <w:bCs/>
-          <w:color w:val="000080"/>
-          <w:sz w:val="20"/>
-          <w:szCs w:val="20"/>
-          <w:lang w:val="en-GB" w:eastAsia="pl-PL"/>
-        </w:rPr>
-        <w:t>.</w:t>
-      </w:r>
-      <w:r>
-        <w:rPr>
-          <w:rFonts w:ascii="Courier New" w:eastAsia="Times New Roman" w:hAnsi="Courier New" w:cs="Courier New"/>
-          <w:color w:val="000000"/>
-          <w:sz w:val="20"/>
-          <w:szCs w:val="20"/>
-          <w:lang w:val="en-GB" w:eastAsia="pl-PL"/>
-        </w:rPr>
-        <w:t>at</w:t>
-      </w:r>
-      <w:r>
-        <w:rPr>
-          <w:rFonts w:ascii="Courier New" w:eastAsia="Times New Roman" w:hAnsi="Courier New" w:cs="Courier New"/>
-          <w:b/>
-          <w:bCs/>
-          <w:color w:val="000080"/>
-          <w:sz w:val="20"/>
-          <w:szCs w:val="20"/>
-          <w:lang w:val="en-GB" w:eastAsia="pl-PL"/>
-        </w:rPr>
-        <w:t>(</w:t>
-      </w:r>
-      <w:r>
-        <w:rPr>
-          <w:rFonts w:ascii="Courier New" w:eastAsia="Times New Roman" w:hAnsi="Courier New" w:cs="Courier New"/>
-          <w:color w:val="FF8000"/>
-          <w:sz w:val="20"/>
-          <w:szCs w:val="20"/>
-          <w:lang w:val="en-GB" w:eastAsia="pl-PL"/>
-        </w:rPr>
-        <w:t>0</w:t>
-      </w:r>
-      <w:r>
-        <w:rPr>
-          <w:rFonts w:ascii="Courier New" w:eastAsia="Times New Roman" w:hAnsi="Courier New" w:cs="Courier New"/>
-          <w:b/>
-          <w:bCs/>
-          <w:color w:val="000080"/>
-          <w:sz w:val="20"/>
-          <w:szCs w:val="20"/>
-          <w:lang w:val="en-GB" w:eastAsia="pl-PL"/>
-        </w:rPr>
-        <w:t>);</w:t>
-      </w:r>
-    </w:p>
-    <w:p>
-      <w:pPr>
-        <w:shd w:val="clear" w:color="auto" w:fill="FFFFFF"/>
-        <w:spacing w:after="0" w:line="240" w:lineRule="auto"/>
-        <w:rPr>
-          <w:rFonts w:ascii="Courier New" w:eastAsia="Times New Roman" w:hAnsi="Courier New" w:cs="Courier New"/>
-          <w:color w:val="000000"/>
-          <w:sz w:val="20"/>
-          <w:szCs w:val="20"/>
-          <w:lang w:val="en-GB" w:eastAsia="pl-PL"/>
-        </w:rPr>
-      </w:pPr>
-      <w:r>
-        <w:rPr>
-          <w:rFonts w:ascii="Courier New" w:eastAsia="Times New Roman" w:hAnsi="Courier New" w:cs="Courier New"/>
-          <w:color w:val="000000"/>
-          <w:sz w:val="20"/>
-          <w:szCs w:val="20"/>
-          <w:lang w:val="en-GB" w:eastAsia="pl-PL"/>
-        </w:rPr>
-        <w:t xml:space="preserve">        </w:t>
-      </w:r>
-      <w:r>
-        <w:rPr>
-          <w:rFonts w:ascii="Courier New" w:eastAsia="Times New Roman" w:hAnsi="Courier New" w:cs="Courier New"/>
-          <w:color w:val="8000FF"/>
-          <w:sz w:val="20"/>
-          <w:szCs w:val="20"/>
-          <w:lang w:val="en-GB" w:eastAsia="pl-PL"/>
-        </w:rPr>
-        <w:t>int</w:t>
-      </w:r>
-      <w:r>
-        <w:rPr>
-          <w:rFonts w:ascii="Courier New" w:eastAsia="Times New Roman" w:hAnsi="Courier New" w:cs="Courier New"/>
-          <w:color w:val="000000"/>
-          <w:sz w:val="20"/>
-          <w:szCs w:val="20"/>
-          <w:lang w:val="en-GB" w:eastAsia="pl-PL"/>
-        </w:rPr>
-        <w:t xml:space="preserve"> row </w:t>
-      </w:r>
-      <w:r>
-        <w:rPr>
-          <w:rFonts w:ascii="Courier New" w:eastAsia="Times New Roman" w:hAnsi="Courier New" w:cs="Courier New"/>
-          <w:b/>
-          <w:bCs/>
-          <w:color w:val="000080"/>
-          <w:sz w:val="20"/>
-          <w:szCs w:val="20"/>
-          <w:lang w:val="en-GB" w:eastAsia="pl-PL"/>
-        </w:rPr>
-        <w:t>=</w:t>
-      </w:r>
-      <w:r>
-        <w:rPr>
-          <w:rFonts w:ascii="Courier New" w:eastAsia="Times New Roman" w:hAnsi="Courier New" w:cs="Courier New"/>
-          <w:color w:val="000000"/>
-          <w:sz w:val="20"/>
-          <w:szCs w:val="20"/>
-          <w:lang w:val="en-GB" w:eastAsia="pl-PL"/>
-        </w:rPr>
-        <w:t xml:space="preserve"> </w:t>
-      </w:r>
-      <w:proofErr w:type="spellStart"/>
-      <w:r>
-        <w:rPr>
-          <w:rFonts w:ascii="Courier New" w:eastAsia="Times New Roman" w:hAnsi="Courier New" w:cs="Courier New"/>
-          <w:color w:val="000000"/>
-          <w:sz w:val="20"/>
-          <w:szCs w:val="20"/>
-          <w:lang w:val="en-GB" w:eastAsia="pl-PL"/>
-        </w:rPr>
-        <w:t>index</w:t>
-      </w:r>
-      <w:r>
-        <w:rPr>
-          <w:rFonts w:ascii="Courier New" w:eastAsia="Times New Roman" w:hAnsi="Courier New" w:cs="Courier New"/>
-          <w:b/>
-          <w:bCs/>
-          <w:color w:val="000080"/>
-          <w:sz w:val="20"/>
-          <w:szCs w:val="20"/>
-          <w:lang w:val="en-GB" w:eastAsia="pl-PL"/>
-        </w:rPr>
-        <w:t>.</w:t>
-      </w:r>
-      <w:r>
-        <w:rPr>
-          <w:rFonts w:ascii="Courier New" w:eastAsia="Times New Roman" w:hAnsi="Courier New" w:cs="Courier New"/>
-          <w:color w:val="000000"/>
-          <w:sz w:val="20"/>
-          <w:szCs w:val="20"/>
-          <w:lang w:val="en-GB" w:eastAsia="pl-PL"/>
-        </w:rPr>
-        <w:t>row</w:t>
-      </w:r>
-      <w:proofErr w:type="spellEnd"/>
-      <w:r>
-        <w:rPr>
-          <w:rFonts w:ascii="Courier New" w:eastAsia="Times New Roman" w:hAnsi="Courier New" w:cs="Courier New"/>
-          <w:b/>
-          <w:bCs/>
-          <w:color w:val="000080"/>
-          <w:sz w:val="20"/>
-          <w:szCs w:val="20"/>
-          <w:lang w:val="en-GB" w:eastAsia="pl-PL"/>
-        </w:rPr>
-        <w:t>();</w:t>
-      </w:r>
-    </w:p>
-    <w:p>
-      <w:pPr>
-        <w:shd w:val="clear" w:color="auto" w:fill="FFFFFF"/>
-        <w:spacing w:after="0" w:line="240" w:lineRule="auto"/>
-        <w:rPr>
-          <w:rFonts w:ascii="Courier New" w:eastAsia="Times New Roman" w:hAnsi="Courier New" w:cs="Courier New"/>
-          <w:color w:val="000000"/>
-          <w:sz w:val="20"/>
-          <w:szCs w:val="20"/>
-          <w:lang w:val="en-GB" w:eastAsia="pl-PL"/>
-        </w:rPr>
-      </w:pPr>
-      <w:r>
-        <w:rPr>
-          <w:rFonts w:ascii="Courier New" w:eastAsia="Times New Roman" w:hAnsi="Courier New" w:cs="Courier New"/>
-          <w:color w:val="000000"/>
-          <w:sz w:val="20"/>
-          <w:szCs w:val="20"/>
-          <w:lang w:val="en-GB" w:eastAsia="pl-PL"/>
-        </w:rPr>
-        <w:t xml:space="preserve">        </w:t>
-      </w:r>
-      <w:r>
-        <w:rPr>
-          <w:rFonts w:ascii="Courier New" w:eastAsia="Times New Roman" w:hAnsi="Courier New" w:cs="Courier New"/>
-          <w:b/>
-          <w:bCs/>
-          <w:color w:val="0000FF"/>
-          <w:sz w:val="20"/>
-          <w:szCs w:val="20"/>
-          <w:lang w:val="en-GB" w:eastAsia="pl-PL"/>
-        </w:rPr>
-        <w:t>if</w:t>
-      </w:r>
-      <w:r>
-        <w:rPr>
-          <w:rFonts w:ascii="Courier New" w:eastAsia="Times New Roman" w:hAnsi="Courier New" w:cs="Courier New"/>
-          <w:color w:val="000000"/>
-          <w:sz w:val="20"/>
-          <w:szCs w:val="20"/>
-          <w:lang w:val="en-GB" w:eastAsia="pl-PL"/>
-        </w:rPr>
-        <w:t xml:space="preserve"> </w:t>
-      </w:r>
-      <w:r>
-        <w:rPr>
-          <w:rFonts w:ascii="Courier New" w:eastAsia="Times New Roman" w:hAnsi="Courier New" w:cs="Courier New"/>
-          <w:b/>
-          <w:bCs/>
-          <w:color w:val="000080"/>
-          <w:sz w:val="20"/>
-          <w:szCs w:val="20"/>
-          <w:lang w:val="en-GB" w:eastAsia="pl-PL"/>
-        </w:rPr>
-        <w:t>(</w:t>
-      </w:r>
-      <w:r>
-        <w:rPr>
-          <w:rFonts w:ascii="Courier New" w:eastAsia="Times New Roman" w:hAnsi="Courier New" w:cs="Courier New"/>
-          <w:color w:val="000000"/>
-          <w:sz w:val="20"/>
-          <w:szCs w:val="20"/>
-          <w:lang w:val="en-GB" w:eastAsia="pl-PL"/>
-        </w:rPr>
-        <w:t>devices</w:t>
-      </w:r>
-      <w:r>
-        <w:rPr>
-          <w:rFonts w:ascii="Courier New" w:eastAsia="Times New Roman" w:hAnsi="Courier New" w:cs="Courier New"/>
-          <w:b/>
-          <w:bCs/>
-          <w:color w:val="000080"/>
-          <w:sz w:val="20"/>
-          <w:szCs w:val="20"/>
-          <w:lang w:val="en-GB" w:eastAsia="pl-PL"/>
-        </w:rPr>
-        <w:t>[</w:t>
-      </w:r>
-      <w:r>
-        <w:rPr>
-          <w:rFonts w:ascii="Courier New" w:eastAsia="Times New Roman" w:hAnsi="Courier New" w:cs="Courier New"/>
-          <w:color w:val="000000"/>
-          <w:sz w:val="20"/>
-          <w:szCs w:val="20"/>
-          <w:lang w:val="en-GB" w:eastAsia="pl-PL"/>
-        </w:rPr>
-        <w:t>row</w:t>
-      </w:r>
-      <w:r>
-        <w:rPr>
-          <w:rFonts w:ascii="Courier New" w:eastAsia="Times New Roman" w:hAnsi="Courier New" w:cs="Courier New"/>
-          <w:b/>
-          <w:bCs/>
-          <w:color w:val="000080"/>
-          <w:sz w:val="20"/>
-          <w:szCs w:val="20"/>
-          <w:lang w:val="en-GB" w:eastAsia="pl-PL"/>
-        </w:rPr>
-        <w:t>]-&gt;</w:t>
-      </w:r>
-      <w:proofErr w:type="spellStart"/>
-      <w:r>
-        <w:rPr>
-          <w:rFonts w:ascii="Courier New" w:eastAsia="Times New Roman" w:hAnsi="Courier New" w:cs="Courier New"/>
-          <w:color w:val="000000"/>
-          <w:sz w:val="20"/>
-          <w:szCs w:val="20"/>
-          <w:lang w:val="en-GB" w:eastAsia="pl-PL"/>
-        </w:rPr>
-        <w:t>getProtocol</w:t>
-      </w:r>
-      <w:proofErr w:type="spellEnd"/>
-      <w:r>
-        <w:rPr>
-          <w:rFonts w:ascii="Courier New" w:eastAsia="Times New Roman" w:hAnsi="Courier New" w:cs="Courier New"/>
-          <w:b/>
-          <w:bCs/>
-          <w:color w:val="000080"/>
-          <w:sz w:val="20"/>
-          <w:szCs w:val="20"/>
-          <w:lang w:val="en-GB" w:eastAsia="pl-PL"/>
-        </w:rPr>
-        <w:t>()</w:t>
-      </w:r>
-      <w:r>
-        <w:rPr>
-          <w:rFonts w:ascii="Courier New" w:eastAsia="Times New Roman" w:hAnsi="Courier New" w:cs="Courier New"/>
-          <w:color w:val="000000"/>
-          <w:sz w:val="20"/>
-          <w:szCs w:val="20"/>
-          <w:lang w:val="en-GB" w:eastAsia="pl-PL"/>
-        </w:rPr>
-        <w:t xml:space="preserve"> </w:t>
-      </w:r>
-      <w:r>
-        <w:rPr>
-          <w:rFonts w:ascii="Courier New" w:eastAsia="Times New Roman" w:hAnsi="Courier New" w:cs="Courier New"/>
-          <w:b/>
-          <w:bCs/>
-          <w:color w:val="000080"/>
-          <w:sz w:val="20"/>
-          <w:szCs w:val="20"/>
-          <w:lang w:val="en-GB" w:eastAsia="pl-PL"/>
-        </w:rPr>
-        <w:t>==</w:t>
-      </w:r>
-      <w:r>
-        <w:rPr>
-          <w:rFonts w:ascii="Courier New" w:eastAsia="Times New Roman" w:hAnsi="Courier New" w:cs="Courier New"/>
-          <w:color w:val="000000"/>
-          <w:sz w:val="20"/>
-          <w:szCs w:val="20"/>
-          <w:lang w:val="en-GB" w:eastAsia="pl-PL"/>
-        </w:rPr>
-        <w:t xml:space="preserve"> </w:t>
-      </w:r>
-      <w:r>
-        <w:rPr>
-          <w:rFonts w:ascii="Courier New" w:eastAsia="Times New Roman" w:hAnsi="Courier New" w:cs="Courier New"/>
-          <w:color w:val="FF8000"/>
-          <w:sz w:val="20"/>
-          <w:szCs w:val="20"/>
-          <w:lang w:val="en-GB" w:eastAsia="pl-PL"/>
-        </w:rPr>
-        <w:t>1</w:t>
-      </w:r>
-      <w:r>
-        <w:rPr>
-          <w:rFonts w:ascii="Courier New" w:eastAsia="Times New Roman" w:hAnsi="Courier New" w:cs="Courier New"/>
-          <w:b/>
-          <w:bCs/>
-          <w:color w:val="000080"/>
-          <w:sz w:val="20"/>
-          <w:szCs w:val="20"/>
-          <w:lang w:val="en-GB" w:eastAsia="pl-PL"/>
-        </w:rPr>
-        <w:t>){</w:t>
-      </w:r>
-    </w:p>
-    <w:p>
-      <w:pPr>
-        <w:shd w:val="clear" w:color="auto" w:fill="FFFFFF"/>
-        <w:spacing w:after="0" w:line="240" w:lineRule="auto"/>
-        <w:rPr>
-          <w:rFonts w:ascii="Courier New" w:eastAsia="Times New Roman" w:hAnsi="Courier New" w:cs="Courier New"/>
-          <w:color w:val="000000"/>
-          <w:sz w:val="20"/>
-          <w:szCs w:val="20"/>
-          <w:lang w:val="en-GB" w:eastAsia="pl-PL"/>
-        </w:rPr>
-      </w:pPr>
-      <w:r>
-        <w:rPr>
-          <w:rFonts w:ascii="Courier New" w:eastAsia="Times New Roman" w:hAnsi="Courier New" w:cs="Courier New"/>
-          <w:color w:val="000000"/>
-          <w:sz w:val="20"/>
-          <w:szCs w:val="20"/>
-          <w:lang w:val="en-GB" w:eastAsia="pl-PL"/>
-        </w:rPr>
-        <w:t xml:space="preserve">            </w:t>
-      </w:r>
-      <w:proofErr w:type="spellStart"/>
-      <w:r>
-        <w:rPr>
-          <w:rFonts w:ascii="Courier New" w:eastAsia="Times New Roman" w:hAnsi="Courier New" w:cs="Courier New"/>
-          <w:color w:val="000000"/>
-          <w:sz w:val="20"/>
-          <w:szCs w:val="20"/>
-          <w:lang w:val="en-GB" w:eastAsia="pl-PL"/>
-        </w:rPr>
-        <w:t>connected_device</w:t>
-      </w:r>
-      <w:proofErr w:type="spellEnd"/>
-      <w:r>
-        <w:rPr>
-          <w:rFonts w:ascii="Courier New" w:eastAsia="Times New Roman" w:hAnsi="Courier New" w:cs="Courier New"/>
-          <w:color w:val="000000"/>
-          <w:sz w:val="20"/>
-          <w:szCs w:val="20"/>
-          <w:lang w:val="en-GB" w:eastAsia="pl-PL"/>
-        </w:rPr>
-        <w:t xml:space="preserve"> </w:t>
-      </w:r>
-      <w:r>
-        <w:rPr>
-          <w:rFonts w:ascii="Courier New" w:eastAsia="Times New Roman" w:hAnsi="Courier New" w:cs="Courier New"/>
-          <w:b/>
-          <w:bCs/>
-          <w:color w:val="000080"/>
-          <w:sz w:val="20"/>
-          <w:szCs w:val="20"/>
-          <w:lang w:val="en-GB" w:eastAsia="pl-PL"/>
-        </w:rPr>
-        <w:t>=</w:t>
-      </w:r>
-      <w:r>
-        <w:rPr>
-          <w:rFonts w:ascii="Courier New" w:eastAsia="Times New Roman" w:hAnsi="Courier New" w:cs="Courier New"/>
-          <w:color w:val="000000"/>
-          <w:sz w:val="20"/>
-          <w:szCs w:val="20"/>
-          <w:lang w:val="en-GB" w:eastAsia="pl-PL"/>
-        </w:rPr>
-        <w:t xml:space="preserve"> devices</w:t>
-      </w:r>
-      <w:r>
-        <w:rPr>
-          <w:rFonts w:ascii="Courier New" w:eastAsia="Times New Roman" w:hAnsi="Courier New" w:cs="Courier New"/>
-          <w:b/>
-          <w:bCs/>
-          <w:color w:val="000080"/>
-          <w:sz w:val="20"/>
-          <w:szCs w:val="20"/>
-          <w:lang w:val="en-GB" w:eastAsia="pl-PL"/>
-        </w:rPr>
-        <w:t>[</w:t>
-      </w:r>
-      <w:r>
-        <w:rPr>
-          <w:rFonts w:ascii="Courier New" w:eastAsia="Times New Roman" w:hAnsi="Courier New" w:cs="Courier New"/>
-          <w:color w:val="000000"/>
-          <w:sz w:val="20"/>
-          <w:szCs w:val="20"/>
-          <w:lang w:val="en-GB" w:eastAsia="pl-PL"/>
-        </w:rPr>
-        <w:t>row</w:t>
-      </w:r>
-      <w:r>
-        <w:rPr>
-          <w:rFonts w:ascii="Courier New" w:eastAsia="Times New Roman" w:hAnsi="Courier New" w:cs="Courier New"/>
-          <w:b/>
-          <w:bCs/>
-          <w:color w:val="000080"/>
-          <w:sz w:val="20"/>
-          <w:szCs w:val="20"/>
-          <w:lang w:val="en-GB" w:eastAsia="pl-PL"/>
-        </w:rPr>
-        <w:t>];</w:t>
-      </w:r>
-    </w:p>
-    <w:p>
-      <w:pPr>
-        <w:shd w:val="clear" w:color="auto" w:fill="FFFFFF"/>
-        <w:spacing w:after="0" w:line="240" w:lineRule="auto"/>
-        <w:rPr>
-          <w:rFonts w:ascii="Courier New" w:eastAsia="Times New Roman" w:hAnsi="Courier New" w:cs="Courier New"/>
-          <w:color w:val="000000"/>
-          <w:sz w:val="20"/>
-          <w:szCs w:val="20"/>
-          <w:lang w:val="en-GB" w:eastAsia="pl-PL"/>
-        </w:rPr>
-      </w:pPr>
-      <w:r>
-        <w:rPr>
-          <w:rFonts w:ascii="Courier New" w:eastAsia="Times New Roman" w:hAnsi="Courier New" w:cs="Courier New"/>
-          <w:color w:val="000000"/>
-          <w:sz w:val="20"/>
-          <w:szCs w:val="20"/>
-          <w:lang w:val="en-GB" w:eastAsia="pl-PL"/>
-        </w:rPr>
-        <w:t xml:space="preserve">            http</w:t>
-      </w:r>
-      <w:r>
-        <w:rPr>
-          <w:rFonts w:ascii="Courier New" w:eastAsia="Times New Roman" w:hAnsi="Courier New" w:cs="Courier New"/>
-          <w:b/>
-          <w:bCs/>
-          <w:color w:val="000080"/>
-          <w:sz w:val="20"/>
-          <w:szCs w:val="20"/>
-          <w:lang w:val="en-GB" w:eastAsia="pl-PL"/>
-        </w:rPr>
-        <w:t>.</w:t>
-      </w:r>
-      <w:r>
-        <w:rPr>
-          <w:rFonts w:ascii="Courier New" w:eastAsia="Times New Roman" w:hAnsi="Courier New" w:cs="Courier New"/>
-          <w:color w:val="000000"/>
-          <w:sz w:val="20"/>
-          <w:szCs w:val="20"/>
-          <w:lang w:val="en-GB" w:eastAsia="pl-PL"/>
-        </w:rPr>
-        <w:t>get_request</w:t>
-      </w:r>
-      <w:r>
-        <w:rPr>
-          <w:rFonts w:ascii="Courier New" w:eastAsia="Times New Roman" w:hAnsi="Courier New" w:cs="Courier New"/>
-          <w:b/>
-          <w:bCs/>
-          <w:color w:val="000080"/>
-          <w:sz w:val="20"/>
-          <w:szCs w:val="20"/>
-          <w:lang w:val="en-GB" w:eastAsia="pl-PL"/>
-        </w:rPr>
-        <w:t>(</w:t>
-      </w:r>
-      <w:r>
-        <w:rPr>
-          <w:rFonts w:ascii="Courier New" w:eastAsia="Times New Roman" w:hAnsi="Courier New" w:cs="Courier New"/>
-          <w:color w:val="808080"/>
-          <w:sz w:val="20"/>
-          <w:szCs w:val="20"/>
-          <w:lang w:val="en-GB" w:eastAsia="pl-PL"/>
-        </w:rPr>
-        <w:t>"http://"</w:t>
-      </w:r>
-      <w:r>
-        <w:rPr>
-          <w:rFonts w:ascii="Courier New" w:eastAsia="Times New Roman" w:hAnsi="Courier New" w:cs="Courier New"/>
-          <w:b/>
-          <w:bCs/>
-          <w:color w:val="000080"/>
-          <w:sz w:val="20"/>
-          <w:szCs w:val="20"/>
-          <w:lang w:val="en-GB" w:eastAsia="pl-PL"/>
-        </w:rPr>
-        <w:t>+</w:t>
-      </w:r>
-      <w:r>
-        <w:rPr>
-          <w:rFonts w:ascii="Courier New" w:eastAsia="Times New Roman" w:hAnsi="Courier New" w:cs="Courier New"/>
-          <w:color w:val="000000"/>
-          <w:sz w:val="20"/>
-          <w:szCs w:val="20"/>
-          <w:lang w:val="en-GB" w:eastAsia="pl-PL"/>
-        </w:rPr>
-        <w:t>connected_device</w:t>
-      </w:r>
-      <w:r>
-        <w:rPr>
-          <w:rFonts w:ascii="Courier New" w:eastAsia="Times New Roman" w:hAnsi="Courier New" w:cs="Courier New"/>
-          <w:b/>
-          <w:bCs/>
-          <w:color w:val="000080"/>
-          <w:sz w:val="20"/>
-          <w:szCs w:val="20"/>
-          <w:lang w:val="en-GB" w:eastAsia="pl-PL"/>
-        </w:rPr>
-        <w:t>-&gt;</w:t>
-      </w:r>
-      <w:r>
-        <w:rPr>
-          <w:rFonts w:ascii="Courier New" w:eastAsia="Times New Roman" w:hAnsi="Courier New" w:cs="Courier New"/>
-          <w:color w:val="000000"/>
-          <w:sz w:val="20"/>
-          <w:szCs w:val="20"/>
-          <w:lang w:val="en-GB" w:eastAsia="pl-PL"/>
-        </w:rPr>
-        <w:t>getIP</w:t>
-      </w:r>
-      <w:r>
-        <w:rPr>
-          <w:rFonts w:ascii="Courier New" w:eastAsia="Times New Roman" w:hAnsi="Courier New" w:cs="Courier New"/>
-          <w:b/>
-          <w:bCs/>
-          <w:color w:val="000080"/>
-          <w:sz w:val="20"/>
-          <w:szCs w:val="20"/>
-          <w:lang w:val="en-GB" w:eastAsia="pl-PL"/>
-        </w:rPr>
-        <w:t>()+</w:t>
-      </w:r>
-      <w:r>
-        <w:rPr>
-          <w:rFonts w:ascii="Courier New" w:eastAsia="Times New Roman" w:hAnsi="Courier New" w:cs="Courier New"/>
-          <w:color w:val="808080"/>
-          <w:sz w:val="20"/>
-          <w:szCs w:val="20"/>
-          <w:lang w:val="en-GB" w:eastAsia="pl-PL"/>
-        </w:rPr>
-        <w:t>"/sensors"</w:t>
-      </w:r>
-      <w:r>
-        <w:rPr>
-          <w:rFonts w:ascii="Courier New" w:eastAsia="Times New Roman" w:hAnsi="Courier New" w:cs="Courier New"/>
-          <w:b/>
-          <w:bCs/>
-          <w:color w:val="000080"/>
-          <w:sz w:val="20"/>
-          <w:szCs w:val="20"/>
-          <w:lang w:val="en-GB" w:eastAsia="pl-PL"/>
-        </w:rPr>
-        <w:t>);</w:t>
-      </w:r>
-    </w:p>
-    <w:p>
-      <w:pPr>
-        <w:shd w:val="clear" w:color="auto" w:fill="FFFFFF"/>
-        <w:spacing w:after="0" w:line="240" w:lineRule="auto"/>
-        <w:rPr>
-          <w:rFonts w:ascii="Courier New" w:eastAsia="Times New Roman" w:hAnsi="Courier New" w:cs="Courier New"/>
-          <w:color w:val="000000"/>
-          <w:sz w:val="20"/>
-          <w:szCs w:val="20"/>
-          <w:lang w:eastAsia="pl-PL"/>
-        </w:rPr>
-      </w:pPr>
-      <w:r>
-        <w:rPr>
-          <w:rFonts w:ascii="Courier New" w:eastAsia="Times New Roman" w:hAnsi="Courier New" w:cs="Courier New"/>
-          <w:color w:val="000000"/>
-          <w:sz w:val="20"/>
-          <w:szCs w:val="20"/>
-          <w:lang w:val="en-GB" w:eastAsia="pl-PL"/>
-        </w:rPr>
-        <w:t xml:space="preserve">            </w:t>
-      </w:r>
-      <w:proofErr w:type="spellStart"/>
-      <w:r>
-        <w:rPr>
-          <w:rFonts w:ascii="Courier New" w:eastAsia="Times New Roman" w:hAnsi="Courier New" w:cs="Courier New"/>
-          <w:color w:val="000000"/>
-          <w:sz w:val="20"/>
-          <w:szCs w:val="20"/>
-          <w:lang w:eastAsia="pl-PL"/>
-        </w:rPr>
-        <w:t>ui</w:t>
-      </w:r>
-      <w:proofErr w:type="spellEnd"/>
-      <w:r>
-        <w:rPr>
-          <w:rFonts w:ascii="Courier New" w:eastAsia="Times New Roman" w:hAnsi="Courier New" w:cs="Courier New"/>
-          <w:b/>
-          <w:bCs/>
-          <w:color w:val="000080"/>
-          <w:sz w:val="20"/>
-          <w:szCs w:val="20"/>
-          <w:lang w:eastAsia="pl-PL"/>
-        </w:rPr>
-        <w:t>-&gt;</w:t>
-      </w:r>
-      <w:proofErr w:type="spellStart"/>
-      <w:r>
-        <w:rPr>
-          <w:rFonts w:ascii="Courier New" w:eastAsia="Times New Roman" w:hAnsi="Courier New" w:cs="Courier New"/>
-          <w:color w:val="000000"/>
-          <w:sz w:val="20"/>
-          <w:szCs w:val="20"/>
-          <w:lang w:eastAsia="pl-PL"/>
-        </w:rPr>
-        <w:t>pushButton</w:t>
-      </w:r>
-      <w:proofErr w:type="spellEnd"/>
-      <w:r>
-        <w:rPr>
-          <w:rFonts w:ascii="Courier New" w:eastAsia="Times New Roman" w:hAnsi="Courier New" w:cs="Courier New"/>
-          <w:b/>
-          <w:bCs/>
-          <w:color w:val="000080"/>
-          <w:sz w:val="20"/>
-          <w:szCs w:val="20"/>
-          <w:lang w:eastAsia="pl-PL"/>
-        </w:rPr>
-        <w:t>-&gt;</w:t>
-      </w:r>
-      <w:proofErr w:type="spellStart"/>
-      <w:r>
-        <w:rPr>
-          <w:rFonts w:ascii="Courier New" w:eastAsia="Times New Roman" w:hAnsi="Courier New" w:cs="Courier New"/>
-          <w:color w:val="000000"/>
-          <w:sz w:val="20"/>
-          <w:szCs w:val="20"/>
-          <w:lang w:eastAsia="pl-PL"/>
-        </w:rPr>
-        <w:t>setVisible</w:t>
-      </w:r>
-      <w:proofErr w:type="spellEnd"/>
-      <w:r>
-        <w:rPr>
-          <w:rFonts w:ascii="Courier New" w:eastAsia="Times New Roman" w:hAnsi="Courier New" w:cs="Courier New"/>
-          <w:b/>
-          <w:bCs/>
-          <w:color w:val="000080"/>
-          <w:sz w:val="20"/>
-          <w:szCs w:val="20"/>
-          <w:lang w:eastAsia="pl-PL"/>
-        </w:rPr>
-        <w:t>(</w:t>
-      </w:r>
-      <w:proofErr w:type="spellStart"/>
-      <w:r>
-        <w:rPr>
-          <w:rFonts w:ascii="Courier New" w:eastAsia="Times New Roman" w:hAnsi="Courier New" w:cs="Courier New"/>
-          <w:b/>
-          <w:bCs/>
-          <w:color w:val="0000FF"/>
-          <w:sz w:val="20"/>
-          <w:szCs w:val="20"/>
-          <w:lang w:eastAsia="pl-PL"/>
-        </w:rPr>
-        <w:t>false</w:t>
-      </w:r>
-      <w:proofErr w:type="spellEnd"/>
-      <w:r>
-        <w:rPr>
-          <w:rFonts w:ascii="Courier New" w:eastAsia="Times New Roman" w:hAnsi="Courier New" w:cs="Courier New"/>
-          <w:b/>
-          <w:bCs/>
-          <w:color w:val="000080"/>
-          <w:sz w:val="20"/>
-          <w:szCs w:val="20"/>
-          <w:lang w:eastAsia="pl-PL"/>
-        </w:rPr>
-        <w:t>);</w:t>
-      </w:r>
-    </w:p>
-    <w:p>
-      <w:pPr>
-        <w:shd w:val="clear" w:color="auto" w:fill="FFFFFF"/>
-        <w:spacing w:after="0" w:line="240" w:lineRule="auto"/>
-        <w:rPr>
-          <w:rFonts w:ascii="Courier New" w:eastAsia="Times New Roman" w:hAnsi="Courier New" w:cs="Courier New"/>
-          <w:color w:val="000000"/>
-          <w:sz w:val="20"/>
-          <w:szCs w:val="20"/>
-          <w:lang w:eastAsia="pl-PL"/>
-        </w:rPr>
-      </w:pPr>
-      <w:r>
-        <w:rPr>
-          <w:rFonts w:ascii="Courier New" w:eastAsia="Times New Roman" w:hAnsi="Courier New" w:cs="Courier New"/>
-          <w:color w:val="000000"/>
-          <w:sz w:val="20"/>
-          <w:szCs w:val="20"/>
-          <w:lang w:eastAsia="pl-PL"/>
-        </w:rPr>
-        <w:t xml:space="preserve">        </w:t>
-      </w:r>
-      <w:r>
-        <w:rPr>
-          <w:rFonts w:ascii="Courier New" w:eastAsia="Times New Roman" w:hAnsi="Courier New" w:cs="Courier New"/>
-          <w:b/>
-          <w:bCs/>
-          <w:color w:val="000080"/>
-          <w:sz w:val="20"/>
-          <w:szCs w:val="20"/>
-          <w:lang w:eastAsia="pl-PL"/>
-        </w:rPr>
-        <w:t>}</w:t>
-      </w:r>
-    </w:p>
-    <w:p>
-      <w:pPr>
-        <w:shd w:val="clear" w:color="auto" w:fill="FFFFFF"/>
-        <w:spacing w:after="0" w:line="240" w:lineRule="auto"/>
-        <w:rPr>
-          <w:rFonts w:ascii="Courier New" w:eastAsia="Times New Roman" w:hAnsi="Courier New" w:cs="Courier New"/>
-          <w:color w:val="000000"/>
-          <w:sz w:val="20"/>
-          <w:szCs w:val="20"/>
-          <w:lang w:eastAsia="pl-PL"/>
-        </w:rPr>
-      </w:pPr>
-      <w:r>
-        <w:rPr>
-          <w:rFonts w:ascii="Courier New" w:eastAsia="Times New Roman" w:hAnsi="Courier New" w:cs="Courier New"/>
-          <w:color w:val="000000"/>
-          <w:sz w:val="20"/>
-          <w:szCs w:val="20"/>
-          <w:lang w:eastAsia="pl-PL"/>
-        </w:rPr>
-        <w:t xml:space="preserve">    </w:t>
-      </w:r>
-      <w:r>
-        <w:rPr>
-          <w:rFonts w:ascii="Courier New" w:eastAsia="Times New Roman" w:hAnsi="Courier New" w:cs="Courier New"/>
-          <w:b/>
-          <w:bCs/>
-          <w:color w:val="000080"/>
-          <w:sz w:val="20"/>
-          <w:szCs w:val="20"/>
-          <w:lang w:eastAsia="pl-PL"/>
-        </w:rPr>
-        <w:t>}</w:t>
-      </w:r>
-    </w:p>
-    <w:p>
-      <w:pPr>
-        <w:shd w:val="clear" w:color="auto" w:fill="FFFFFF"/>
-        <w:spacing w:after="0" w:line="240" w:lineRule="auto"/>
-        <w:rPr>
-          <w:rFonts w:ascii="Courier New" w:eastAsia="Times New Roman" w:hAnsi="Courier New" w:cs="Courier New"/>
-          <w:sz w:val="24"/>
-          <w:szCs w:val="24"/>
-          <w:lang w:eastAsia="pl-PL"/>
-        </w:rPr>
-      </w:pPr>
-      <w:r>
-        <w:rPr>
-          <w:rFonts w:ascii="Courier New" w:eastAsia="Times New Roman" w:hAnsi="Courier New" w:cs="Courier New"/>
-          <w:b/>
-          <w:bCs/>
-          <w:color w:val="000080"/>
-          <w:sz w:val="20"/>
-          <w:szCs w:val="20"/>
-          <w:lang w:eastAsia="pl-PL"/>
-        </w:rPr>
-        <w:t>}</w:t>
-      </w:r>
-    </w:p>
-    <w:p>
-      <w:pPr>
-        <w:shd w:val="clear" w:color="auto" w:fill="FFFFFF"/>
-        <w:spacing w:after="0" w:line="240" w:lineRule="auto"/>
-        <w:rPr>
-          <w:rFonts w:eastAsia="Times New Roman" w:cstheme="minorHAnsi"/>
-          <w:sz w:val="24"/>
-          <w:szCs w:val="24"/>
-          <w:lang w:eastAsia="pl-PL"/>
-        </w:rPr>
-      </w:pPr>
-    </w:p>
-    <w:p>
-      <w:pPr>
-        <w:shd w:val="clear" w:color="auto" w:fill="FFFFFF"/>
-        <w:spacing w:after="0" w:line="240" w:lineRule="auto"/>
-        <w:rPr>
-          <w:rFonts w:eastAsia="Times New Roman" w:cstheme="minorHAnsi"/>
-          <w:sz w:val="24"/>
-          <w:szCs w:val="24"/>
-          <w:lang w:eastAsia="pl-PL"/>
-        </w:rPr>
-      </w:pPr>
-    </w:p>
-    <w:p>
-      <w:pPr>
-        <w:shd w:val="clear" w:color="auto" w:fill="FFFFFF"/>
-        <w:spacing w:after="0" w:line="240" w:lineRule="auto"/>
-        <w:rPr>
-          <w:rFonts w:eastAsia="Times New Roman" w:cstheme="minorHAnsi"/>
-          <w:lang w:eastAsia="pl-PL"/>
-        </w:rPr>
-      </w:pPr>
-      <w:r>
-        <w:rPr>
-          <w:rFonts w:eastAsia="Times New Roman" w:cstheme="minorHAnsi"/>
-          <w:lang w:eastAsia="pl-PL"/>
-        </w:rPr>
-        <w:t>Wyświetlana jest odpowiedź z serwera HTTP. Przycisk Połącz „chowa się” i udostępniony zostaje przycisk Odczyt.</w:t>
-      </w:r>
-    </w:p>
-    <w:p>
-      <w:pPr>
-        <w:shd w:val="clear" w:color="auto" w:fill="FFFFFF"/>
-        <w:spacing w:after="0" w:line="240" w:lineRule="auto"/>
-        <w:rPr>
-          <w:rFonts w:eastAsia="Times New Roman" w:cstheme="minorHAnsi"/>
-          <w:sz w:val="24"/>
-          <w:szCs w:val="24"/>
-          <w:lang w:eastAsia="pl-PL"/>
-        </w:rPr>
-      </w:pPr>
-    </w:p>
-    <w:p>
-      <w:pPr>
-        <w:keepNext/>
-        <w:jc w:val="center"/>
-      </w:pPr>
-      <w:r>
-        <w:rPr>
-          <w:rFonts w:cstheme="minorHAnsi"/>
-          <w:noProof/>
-        </w:rPr>
-        <w:drawing>
-          <wp:inline distT="0" distB="0" distL="0" distR="0" wp14:anchorId="06CA7018" wp14:editId="6BCCBFAC">
-            <wp:extent cx="3045349" cy="2404188"/>
-            <wp:effectExtent l="0" t="0" r="3175" b="0"/>
-            <wp:docPr id="27" name="Obraz 27"/>
             <wp:cNvGraphicFramePr>
               <a:graphicFrameLocks xmlns:a="http://schemas.openxmlformats.org/drawingml/2006/main" noChangeAspect="1"/>
             </wp:cNvGraphicFramePr>
@@ -18199,6 +16766,1450 @@
                   <pic:spPr>
                     <a:xfrm>
                       <a:off x="0" y="0"/>
+                      <a:ext cx="3415292" cy="2674032"/>
+                    </a:xfrm>
+                    <a:prstGeom prst="rect">
+                      <a:avLst/>
+                    </a:prstGeom>
+                  </pic:spPr>
+                </pic:pic>
+              </a:graphicData>
+            </a:graphic>
+          </wp:inline>
+        </w:drawing>
+      </w:r>
+    </w:p>
+    <w:p>
+      <w:pPr>
+        <w:pStyle w:val="Legenda"/>
+        <w:jc w:val="center"/>
+        <w:rPr>
+          <w:rFonts w:cstheme="minorHAnsi"/>
+        </w:rPr>
+      </w:pPr>
+      <w:r>
+        <w:t xml:space="preserve">Rysunek </w:t>
+      </w:r>
+      <w:fldSimple w:instr=" SEQ Rysunek \* ARABIC ">
+        <w:r>
+          <w:rPr>
+            <w:noProof/>
+          </w:rPr>
+          <w:t>12</w:t>
+        </w:r>
+      </w:fldSimple>
+      <w:r>
+        <w:t>. Wybór urządzenia</w:t>
+      </w:r>
+    </w:p>
+    <w:p>
+      <w:r>
+        <w:t xml:space="preserve">Funkcja wywoływana po naciśnięciu przycisku Połącz przedstawiona została poniżej. Jeśli zostało wybrane urządzenie, sprawdzany jest obsługiwany przez to urządzenie protokół, jeśli jest to HTTP, wysyłane jest zapytanie </w:t>
+      </w:r>
+      <w:proofErr w:type="spellStart"/>
+      <w:r>
+        <w:t>get</w:t>
+      </w:r>
+      <w:proofErr w:type="spellEnd"/>
+      <w:r>
+        <w:t xml:space="preserve"> na adres IP wybranego urządzenia z zapytaniem o dostępne przez dane urządzenie czujniki.</w:t>
+      </w:r>
+    </w:p>
+    <w:p>
+      <w:pPr>
+        <w:rPr>
+          <w:rFonts w:cstheme="minorHAnsi"/>
+        </w:rPr>
+      </w:pPr>
+    </w:p>
+    <w:p>
+      <w:pPr>
+        <w:shd w:val="clear" w:color="auto" w:fill="FFFFFF"/>
+        <w:spacing w:after="0" w:line="240" w:lineRule="auto"/>
+        <w:rPr>
+          <w:rFonts w:ascii="Courier New" w:eastAsia="Times New Roman" w:hAnsi="Courier New" w:cs="Courier New"/>
+          <w:color w:val="000000"/>
+          <w:sz w:val="20"/>
+          <w:szCs w:val="20"/>
+          <w:lang w:val="en-GB" w:eastAsia="pl-PL"/>
+        </w:rPr>
+      </w:pPr>
+      <w:r>
+        <w:rPr>
+          <w:rFonts w:ascii="Courier New" w:eastAsia="Times New Roman" w:hAnsi="Courier New" w:cs="Courier New"/>
+          <w:color w:val="8000FF"/>
+          <w:sz w:val="20"/>
+          <w:szCs w:val="20"/>
+          <w:lang w:val="en-GB" w:eastAsia="pl-PL"/>
+        </w:rPr>
+        <w:t>void</w:t>
+      </w:r>
+      <w:r>
+        <w:rPr>
+          <w:rFonts w:ascii="Courier New" w:eastAsia="Times New Roman" w:hAnsi="Courier New" w:cs="Courier New"/>
+          <w:color w:val="000000"/>
+          <w:sz w:val="20"/>
+          <w:szCs w:val="20"/>
+          <w:lang w:val="en-GB" w:eastAsia="pl-PL"/>
+        </w:rPr>
+        <w:t xml:space="preserve"> </w:t>
+      </w:r>
+      <w:proofErr w:type="spellStart"/>
+      <w:r>
+        <w:rPr>
+          <w:rFonts w:ascii="Courier New" w:eastAsia="Times New Roman" w:hAnsi="Courier New" w:cs="Courier New"/>
+          <w:color w:val="000000"/>
+          <w:sz w:val="20"/>
+          <w:szCs w:val="20"/>
+          <w:lang w:val="en-GB" w:eastAsia="pl-PL"/>
+        </w:rPr>
+        <w:t>UserInterface</w:t>
+      </w:r>
+      <w:proofErr w:type="spellEnd"/>
+      <w:r>
+        <w:rPr>
+          <w:rFonts w:ascii="Courier New" w:eastAsia="Times New Roman" w:hAnsi="Courier New" w:cs="Courier New"/>
+          <w:b/>
+          <w:bCs/>
+          <w:color w:val="000080"/>
+          <w:sz w:val="20"/>
+          <w:szCs w:val="20"/>
+          <w:lang w:val="en-GB" w:eastAsia="pl-PL"/>
+        </w:rPr>
+        <w:t>::</w:t>
+      </w:r>
+      <w:proofErr w:type="spellStart"/>
+      <w:r>
+        <w:rPr>
+          <w:rFonts w:ascii="Courier New" w:eastAsia="Times New Roman" w:hAnsi="Courier New" w:cs="Courier New"/>
+          <w:color w:val="000000"/>
+          <w:sz w:val="20"/>
+          <w:szCs w:val="20"/>
+          <w:lang w:val="en-GB" w:eastAsia="pl-PL"/>
+        </w:rPr>
+        <w:t>on_pushButton_clicked</w:t>
+      </w:r>
+      <w:proofErr w:type="spellEnd"/>
+      <w:r>
+        <w:rPr>
+          <w:rFonts w:ascii="Courier New" w:eastAsia="Times New Roman" w:hAnsi="Courier New" w:cs="Courier New"/>
+          <w:b/>
+          <w:bCs/>
+          <w:color w:val="000080"/>
+          <w:sz w:val="20"/>
+          <w:szCs w:val="20"/>
+          <w:lang w:val="en-GB" w:eastAsia="pl-PL"/>
+        </w:rPr>
+        <w:t>()</w:t>
+      </w:r>
+    </w:p>
+    <w:p>
+      <w:pPr>
+        <w:shd w:val="clear" w:color="auto" w:fill="FFFFFF"/>
+        <w:spacing w:after="0" w:line="240" w:lineRule="auto"/>
+        <w:rPr>
+          <w:rFonts w:ascii="Courier New" w:eastAsia="Times New Roman" w:hAnsi="Courier New" w:cs="Courier New"/>
+          <w:color w:val="000000"/>
+          <w:sz w:val="20"/>
+          <w:szCs w:val="20"/>
+          <w:lang w:val="en-GB" w:eastAsia="pl-PL"/>
+        </w:rPr>
+      </w:pPr>
+      <w:r>
+        <w:rPr>
+          <w:rFonts w:ascii="Courier New" w:eastAsia="Times New Roman" w:hAnsi="Courier New" w:cs="Courier New"/>
+          <w:b/>
+          <w:bCs/>
+          <w:color w:val="000080"/>
+          <w:sz w:val="20"/>
+          <w:szCs w:val="20"/>
+          <w:lang w:val="en-GB" w:eastAsia="pl-PL"/>
+        </w:rPr>
+        <w:t>{</w:t>
+      </w:r>
+    </w:p>
+    <w:p>
+      <w:pPr>
+        <w:shd w:val="clear" w:color="auto" w:fill="FFFFFF"/>
+        <w:spacing w:after="0" w:line="240" w:lineRule="auto"/>
+        <w:rPr>
+          <w:rFonts w:ascii="Courier New" w:eastAsia="Times New Roman" w:hAnsi="Courier New" w:cs="Courier New"/>
+          <w:color w:val="000000"/>
+          <w:sz w:val="20"/>
+          <w:szCs w:val="20"/>
+          <w:lang w:val="en-GB" w:eastAsia="pl-PL"/>
+        </w:rPr>
+      </w:pPr>
+      <w:r>
+        <w:rPr>
+          <w:rFonts w:ascii="Courier New" w:eastAsia="Times New Roman" w:hAnsi="Courier New" w:cs="Courier New"/>
+          <w:color w:val="000000"/>
+          <w:sz w:val="20"/>
+          <w:szCs w:val="20"/>
+          <w:lang w:val="en-GB" w:eastAsia="pl-PL"/>
+        </w:rPr>
+        <w:t xml:space="preserve">    </w:t>
+      </w:r>
+      <w:proofErr w:type="spellStart"/>
+      <w:r>
+        <w:rPr>
+          <w:rFonts w:ascii="Courier New" w:eastAsia="Times New Roman" w:hAnsi="Courier New" w:cs="Courier New"/>
+          <w:color w:val="000000"/>
+          <w:sz w:val="20"/>
+          <w:szCs w:val="20"/>
+          <w:lang w:val="en-GB" w:eastAsia="pl-PL"/>
+        </w:rPr>
+        <w:t>QModelIndexList</w:t>
+      </w:r>
+      <w:proofErr w:type="spellEnd"/>
+      <w:r>
+        <w:rPr>
+          <w:rFonts w:ascii="Courier New" w:eastAsia="Times New Roman" w:hAnsi="Courier New" w:cs="Courier New"/>
+          <w:color w:val="000000"/>
+          <w:sz w:val="20"/>
+          <w:szCs w:val="20"/>
+          <w:lang w:val="en-GB" w:eastAsia="pl-PL"/>
+        </w:rPr>
+        <w:t xml:space="preserve"> selection </w:t>
+      </w:r>
+      <w:r>
+        <w:rPr>
+          <w:rFonts w:ascii="Courier New" w:eastAsia="Times New Roman" w:hAnsi="Courier New" w:cs="Courier New"/>
+          <w:b/>
+          <w:bCs/>
+          <w:color w:val="000080"/>
+          <w:sz w:val="20"/>
+          <w:szCs w:val="20"/>
+          <w:lang w:val="en-GB" w:eastAsia="pl-PL"/>
+        </w:rPr>
+        <w:t>=</w:t>
+      </w:r>
+      <w:r>
+        <w:rPr>
+          <w:rFonts w:ascii="Courier New" w:eastAsia="Times New Roman" w:hAnsi="Courier New" w:cs="Courier New"/>
+          <w:color w:val="000000"/>
+          <w:sz w:val="20"/>
+          <w:szCs w:val="20"/>
+          <w:lang w:val="en-GB" w:eastAsia="pl-PL"/>
+        </w:rPr>
+        <w:t xml:space="preserve"> </w:t>
+      </w:r>
+      <w:proofErr w:type="spellStart"/>
+      <w:r>
+        <w:rPr>
+          <w:rFonts w:ascii="Courier New" w:eastAsia="Times New Roman" w:hAnsi="Courier New" w:cs="Courier New"/>
+          <w:color w:val="000000"/>
+          <w:sz w:val="20"/>
+          <w:szCs w:val="20"/>
+          <w:lang w:val="en-GB" w:eastAsia="pl-PL"/>
+        </w:rPr>
+        <w:t>ui</w:t>
+      </w:r>
+      <w:proofErr w:type="spellEnd"/>
+      <w:r>
+        <w:rPr>
+          <w:rFonts w:ascii="Courier New" w:eastAsia="Times New Roman" w:hAnsi="Courier New" w:cs="Courier New"/>
+          <w:b/>
+          <w:bCs/>
+          <w:color w:val="000080"/>
+          <w:sz w:val="20"/>
+          <w:szCs w:val="20"/>
+          <w:lang w:val="en-GB" w:eastAsia="pl-PL"/>
+        </w:rPr>
+        <w:t>-&gt;</w:t>
+      </w:r>
+      <w:proofErr w:type="spellStart"/>
+      <w:r>
+        <w:rPr>
+          <w:rFonts w:ascii="Courier New" w:eastAsia="Times New Roman" w:hAnsi="Courier New" w:cs="Courier New"/>
+          <w:color w:val="000000"/>
+          <w:sz w:val="20"/>
+          <w:szCs w:val="20"/>
+          <w:lang w:val="en-GB" w:eastAsia="pl-PL"/>
+        </w:rPr>
+        <w:t>iot_table</w:t>
+      </w:r>
+      <w:proofErr w:type="spellEnd"/>
+      <w:r>
+        <w:rPr>
+          <w:rFonts w:ascii="Courier New" w:eastAsia="Times New Roman" w:hAnsi="Courier New" w:cs="Courier New"/>
+          <w:b/>
+          <w:bCs/>
+          <w:color w:val="000080"/>
+          <w:sz w:val="20"/>
+          <w:szCs w:val="20"/>
+          <w:lang w:val="en-GB" w:eastAsia="pl-PL"/>
+        </w:rPr>
+        <w:t>-&gt;</w:t>
+      </w:r>
+      <w:proofErr w:type="spellStart"/>
+      <w:r>
+        <w:rPr>
+          <w:rFonts w:ascii="Courier New" w:eastAsia="Times New Roman" w:hAnsi="Courier New" w:cs="Courier New"/>
+          <w:color w:val="000000"/>
+          <w:sz w:val="20"/>
+          <w:szCs w:val="20"/>
+          <w:lang w:val="en-GB" w:eastAsia="pl-PL"/>
+        </w:rPr>
+        <w:t>selectionModel</w:t>
+      </w:r>
+      <w:proofErr w:type="spellEnd"/>
+      <w:r>
+        <w:rPr>
+          <w:rFonts w:ascii="Courier New" w:eastAsia="Times New Roman" w:hAnsi="Courier New" w:cs="Courier New"/>
+          <w:b/>
+          <w:bCs/>
+          <w:color w:val="000080"/>
+          <w:sz w:val="20"/>
+          <w:szCs w:val="20"/>
+          <w:lang w:val="en-GB" w:eastAsia="pl-PL"/>
+        </w:rPr>
+        <w:t>()-&gt;</w:t>
+      </w:r>
+      <w:proofErr w:type="spellStart"/>
+      <w:r>
+        <w:rPr>
+          <w:rFonts w:ascii="Courier New" w:eastAsia="Times New Roman" w:hAnsi="Courier New" w:cs="Courier New"/>
+          <w:color w:val="000000"/>
+          <w:sz w:val="20"/>
+          <w:szCs w:val="20"/>
+          <w:lang w:val="en-GB" w:eastAsia="pl-PL"/>
+        </w:rPr>
+        <w:t>selectedRows</w:t>
+      </w:r>
+      <w:proofErr w:type="spellEnd"/>
+      <w:r>
+        <w:rPr>
+          <w:rFonts w:ascii="Courier New" w:eastAsia="Times New Roman" w:hAnsi="Courier New" w:cs="Courier New"/>
+          <w:b/>
+          <w:bCs/>
+          <w:color w:val="000080"/>
+          <w:sz w:val="20"/>
+          <w:szCs w:val="20"/>
+          <w:lang w:val="en-GB" w:eastAsia="pl-PL"/>
+        </w:rPr>
+        <w:t>();</w:t>
+      </w:r>
+    </w:p>
+    <w:p>
+      <w:pPr>
+        <w:shd w:val="clear" w:color="auto" w:fill="FFFFFF"/>
+        <w:spacing w:after="0" w:line="240" w:lineRule="auto"/>
+        <w:rPr>
+          <w:rFonts w:ascii="Courier New" w:eastAsia="Times New Roman" w:hAnsi="Courier New" w:cs="Courier New"/>
+          <w:color w:val="000000"/>
+          <w:sz w:val="20"/>
+          <w:szCs w:val="20"/>
+          <w:lang w:val="en-GB" w:eastAsia="pl-PL"/>
+        </w:rPr>
+      </w:pPr>
+      <w:r>
+        <w:rPr>
+          <w:rFonts w:ascii="Courier New" w:eastAsia="Times New Roman" w:hAnsi="Courier New" w:cs="Courier New"/>
+          <w:color w:val="000000"/>
+          <w:sz w:val="20"/>
+          <w:szCs w:val="20"/>
+          <w:lang w:val="en-GB" w:eastAsia="pl-PL"/>
+        </w:rPr>
+        <w:t xml:space="preserve">    </w:t>
+      </w:r>
+      <w:r>
+        <w:rPr>
+          <w:rFonts w:ascii="Courier New" w:eastAsia="Times New Roman" w:hAnsi="Courier New" w:cs="Courier New"/>
+          <w:b/>
+          <w:bCs/>
+          <w:color w:val="0000FF"/>
+          <w:sz w:val="20"/>
+          <w:szCs w:val="20"/>
+          <w:lang w:val="en-GB" w:eastAsia="pl-PL"/>
+        </w:rPr>
+        <w:t>if</w:t>
+      </w:r>
+      <w:r>
+        <w:rPr>
+          <w:rFonts w:ascii="Courier New" w:eastAsia="Times New Roman" w:hAnsi="Courier New" w:cs="Courier New"/>
+          <w:color w:val="000000"/>
+          <w:sz w:val="20"/>
+          <w:szCs w:val="20"/>
+          <w:lang w:val="en-GB" w:eastAsia="pl-PL"/>
+        </w:rPr>
+        <w:t xml:space="preserve"> </w:t>
+      </w:r>
+      <w:r>
+        <w:rPr>
+          <w:rFonts w:ascii="Courier New" w:eastAsia="Times New Roman" w:hAnsi="Courier New" w:cs="Courier New"/>
+          <w:b/>
+          <w:bCs/>
+          <w:color w:val="000080"/>
+          <w:sz w:val="20"/>
+          <w:szCs w:val="20"/>
+          <w:lang w:val="en-GB" w:eastAsia="pl-PL"/>
+        </w:rPr>
+        <w:t>(</w:t>
+      </w:r>
+      <w:proofErr w:type="spellStart"/>
+      <w:r>
+        <w:rPr>
+          <w:rFonts w:ascii="Courier New" w:eastAsia="Times New Roman" w:hAnsi="Courier New" w:cs="Courier New"/>
+          <w:color w:val="000000"/>
+          <w:sz w:val="20"/>
+          <w:szCs w:val="20"/>
+          <w:lang w:val="en-GB" w:eastAsia="pl-PL"/>
+        </w:rPr>
+        <w:t>selection</w:t>
+      </w:r>
+      <w:r>
+        <w:rPr>
+          <w:rFonts w:ascii="Courier New" w:eastAsia="Times New Roman" w:hAnsi="Courier New" w:cs="Courier New"/>
+          <w:b/>
+          <w:bCs/>
+          <w:color w:val="000080"/>
+          <w:sz w:val="20"/>
+          <w:szCs w:val="20"/>
+          <w:lang w:val="en-GB" w:eastAsia="pl-PL"/>
+        </w:rPr>
+        <w:t>.</w:t>
+      </w:r>
+      <w:r>
+        <w:rPr>
+          <w:rFonts w:ascii="Courier New" w:eastAsia="Times New Roman" w:hAnsi="Courier New" w:cs="Courier New"/>
+          <w:color w:val="000000"/>
+          <w:sz w:val="20"/>
+          <w:szCs w:val="20"/>
+          <w:lang w:val="en-GB" w:eastAsia="pl-PL"/>
+        </w:rPr>
+        <w:t>size</w:t>
+      </w:r>
+      <w:proofErr w:type="spellEnd"/>
+      <w:r>
+        <w:rPr>
+          <w:rFonts w:ascii="Courier New" w:eastAsia="Times New Roman" w:hAnsi="Courier New" w:cs="Courier New"/>
+          <w:b/>
+          <w:bCs/>
+          <w:color w:val="000080"/>
+          <w:sz w:val="20"/>
+          <w:szCs w:val="20"/>
+          <w:lang w:val="en-GB" w:eastAsia="pl-PL"/>
+        </w:rPr>
+        <w:t>()</w:t>
+      </w:r>
+      <w:r>
+        <w:rPr>
+          <w:rFonts w:ascii="Courier New" w:eastAsia="Times New Roman" w:hAnsi="Courier New" w:cs="Courier New"/>
+          <w:color w:val="000000"/>
+          <w:sz w:val="20"/>
+          <w:szCs w:val="20"/>
+          <w:lang w:val="en-GB" w:eastAsia="pl-PL"/>
+        </w:rPr>
+        <w:t xml:space="preserve"> </w:t>
+      </w:r>
+      <w:r>
+        <w:rPr>
+          <w:rFonts w:ascii="Courier New" w:eastAsia="Times New Roman" w:hAnsi="Courier New" w:cs="Courier New"/>
+          <w:b/>
+          <w:bCs/>
+          <w:color w:val="000080"/>
+          <w:sz w:val="20"/>
+          <w:szCs w:val="20"/>
+          <w:lang w:val="en-GB" w:eastAsia="pl-PL"/>
+        </w:rPr>
+        <w:t>&gt;</w:t>
+      </w:r>
+      <w:r>
+        <w:rPr>
+          <w:rFonts w:ascii="Courier New" w:eastAsia="Times New Roman" w:hAnsi="Courier New" w:cs="Courier New"/>
+          <w:color w:val="000000"/>
+          <w:sz w:val="20"/>
+          <w:szCs w:val="20"/>
+          <w:lang w:val="en-GB" w:eastAsia="pl-PL"/>
+        </w:rPr>
+        <w:t xml:space="preserve"> </w:t>
+      </w:r>
+      <w:r>
+        <w:rPr>
+          <w:rFonts w:ascii="Courier New" w:eastAsia="Times New Roman" w:hAnsi="Courier New" w:cs="Courier New"/>
+          <w:color w:val="FF8000"/>
+          <w:sz w:val="20"/>
+          <w:szCs w:val="20"/>
+          <w:lang w:val="en-GB" w:eastAsia="pl-PL"/>
+        </w:rPr>
+        <w:t>0</w:t>
+      </w:r>
+      <w:r>
+        <w:rPr>
+          <w:rFonts w:ascii="Courier New" w:eastAsia="Times New Roman" w:hAnsi="Courier New" w:cs="Courier New"/>
+          <w:b/>
+          <w:bCs/>
+          <w:color w:val="000080"/>
+          <w:sz w:val="20"/>
+          <w:szCs w:val="20"/>
+          <w:lang w:val="en-GB" w:eastAsia="pl-PL"/>
+        </w:rPr>
+        <w:t>){</w:t>
+      </w:r>
+    </w:p>
+    <w:p>
+      <w:pPr>
+        <w:shd w:val="clear" w:color="auto" w:fill="FFFFFF"/>
+        <w:spacing w:after="0" w:line="240" w:lineRule="auto"/>
+        <w:rPr>
+          <w:rFonts w:ascii="Courier New" w:eastAsia="Times New Roman" w:hAnsi="Courier New" w:cs="Courier New"/>
+          <w:color w:val="000000"/>
+          <w:sz w:val="20"/>
+          <w:szCs w:val="20"/>
+          <w:lang w:val="en-GB" w:eastAsia="pl-PL"/>
+        </w:rPr>
+      </w:pPr>
+      <w:r>
+        <w:rPr>
+          <w:rFonts w:ascii="Courier New" w:eastAsia="Times New Roman" w:hAnsi="Courier New" w:cs="Courier New"/>
+          <w:color w:val="000000"/>
+          <w:sz w:val="20"/>
+          <w:szCs w:val="20"/>
+          <w:lang w:val="en-GB" w:eastAsia="pl-PL"/>
+        </w:rPr>
+        <w:t xml:space="preserve">        </w:t>
+      </w:r>
+      <w:proofErr w:type="spellStart"/>
+      <w:r>
+        <w:rPr>
+          <w:rFonts w:ascii="Courier New" w:eastAsia="Times New Roman" w:hAnsi="Courier New" w:cs="Courier New"/>
+          <w:color w:val="000000"/>
+          <w:sz w:val="20"/>
+          <w:szCs w:val="20"/>
+          <w:lang w:val="en-GB" w:eastAsia="pl-PL"/>
+        </w:rPr>
+        <w:t>QModelIndex</w:t>
+      </w:r>
+      <w:proofErr w:type="spellEnd"/>
+      <w:r>
+        <w:rPr>
+          <w:rFonts w:ascii="Courier New" w:eastAsia="Times New Roman" w:hAnsi="Courier New" w:cs="Courier New"/>
+          <w:color w:val="000000"/>
+          <w:sz w:val="20"/>
+          <w:szCs w:val="20"/>
+          <w:lang w:val="en-GB" w:eastAsia="pl-PL"/>
+        </w:rPr>
+        <w:t xml:space="preserve"> index </w:t>
+      </w:r>
+      <w:r>
+        <w:rPr>
+          <w:rFonts w:ascii="Courier New" w:eastAsia="Times New Roman" w:hAnsi="Courier New" w:cs="Courier New"/>
+          <w:b/>
+          <w:bCs/>
+          <w:color w:val="000080"/>
+          <w:sz w:val="20"/>
+          <w:szCs w:val="20"/>
+          <w:lang w:val="en-GB" w:eastAsia="pl-PL"/>
+        </w:rPr>
+        <w:t>=</w:t>
+      </w:r>
+      <w:r>
+        <w:rPr>
+          <w:rFonts w:ascii="Courier New" w:eastAsia="Times New Roman" w:hAnsi="Courier New" w:cs="Courier New"/>
+          <w:color w:val="000000"/>
+          <w:sz w:val="20"/>
+          <w:szCs w:val="20"/>
+          <w:lang w:val="en-GB" w:eastAsia="pl-PL"/>
+        </w:rPr>
+        <w:t xml:space="preserve"> selection</w:t>
+      </w:r>
+      <w:r>
+        <w:rPr>
+          <w:rFonts w:ascii="Courier New" w:eastAsia="Times New Roman" w:hAnsi="Courier New" w:cs="Courier New"/>
+          <w:b/>
+          <w:bCs/>
+          <w:color w:val="000080"/>
+          <w:sz w:val="20"/>
+          <w:szCs w:val="20"/>
+          <w:lang w:val="en-GB" w:eastAsia="pl-PL"/>
+        </w:rPr>
+        <w:t>.</w:t>
+      </w:r>
+      <w:r>
+        <w:rPr>
+          <w:rFonts w:ascii="Courier New" w:eastAsia="Times New Roman" w:hAnsi="Courier New" w:cs="Courier New"/>
+          <w:color w:val="000000"/>
+          <w:sz w:val="20"/>
+          <w:szCs w:val="20"/>
+          <w:lang w:val="en-GB" w:eastAsia="pl-PL"/>
+        </w:rPr>
+        <w:t>at</w:t>
+      </w:r>
+      <w:r>
+        <w:rPr>
+          <w:rFonts w:ascii="Courier New" w:eastAsia="Times New Roman" w:hAnsi="Courier New" w:cs="Courier New"/>
+          <w:b/>
+          <w:bCs/>
+          <w:color w:val="000080"/>
+          <w:sz w:val="20"/>
+          <w:szCs w:val="20"/>
+          <w:lang w:val="en-GB" w:eastAsia="pl-PL"/>
+        </w:rPr>
+        <w:t>(</w:t>
+      </w:r>
+      <w:r>
+        <w:rPr>
+          <w:rFonts w:ascii="Courier New" w:eastAsia="Times New Roman" w:hAnsi="Courier New" w:cs="Courier New"/>
+          <w:color w:val="FF8000"/>
+          <w:sz w:val="20"/>
+          <w:szCs w:val="20"/>
+          <w:lang w:val="en-GB" w:eastAsia="pl-PL"/>
+        </w:rPr>
+        <w:t>0</w:t>
+      </w:r>
+      <w:r>
+        <w:rPr>
+          <w:rFonts w:ascii="Courier New" w:eastAsia="Times New Roman" w:hAnsi="Courier New" w:cs="Courier New"/>
+          <w:b/>
+          <w:bCs/>
+          <w:color w:val="000080"/>
+          <w:sz w:val="20"/>
+          <w:szCs w:val="20"/>
+          <w:lang w:val="en-GB" w:eastAsia="pl-PL"/>
+        </w:rPr>
+        <w:t>);</w:t>
+      </w:r>
+    </w:p>
+    <w:p>
+      <w:pPr>
+        <w:shd w:val="clear" w:color="auto" w:fill="FFFFFF"/>
+        <w:spacing w:after="0" w:line="240" w:lineRule="auto"/>
+        <w:rPr>
+          <w:rFonts w:ascii="Courier New" w:eastAsia="Times New Roman" w:hAnsi="Courier New" w:cs="Courier New"/>
+          <w:color w:val="000000"/>
+          <w:sz w:val="20"/>
+          <w:szCs w:val="20"/>
+          <w:lang w:val="en-GB" w:eastAsia="pl-PL"/>
+        </w:rPr>
+      </w:pPr>
+      <w:r>
+        <w:rPr>
+          <w:rFonts w:ascii="Courier New" w:eastAsia="Times New Roman" w:hAnsi="Courier New" w:cs="Courier New"/>
+          <w:color w:val="000000"/>
+          <w:sz w:val="20"/>
+          <w:szCs w:val="20"/>
+          <w:lang w:val="en-GB" w:eastAsia="pl-PL"/>
+        </w:rPr>
+        <w:t xml:space="preserve">        </w:t>
+      </w:r>
+      <w:r>
+        <w:rPr>
+          <w:rFonts w:ascii="Courier New" w:eastAsia="Times New Roman" w:hAnsi="Courier New" w:cs="Courier New"/>
+          <w:color w:val="8000FF"/>
+          <w:sz w:val="20"/>
+          <w:szCs w:val="20"/>
+          <w:lang w:val="en-GB" w:eastAsia="pl-PL"/>
+        </w:rPr>
+        <w:t>int</w:t>
+      </w:r>
+      <w:r>
+        <w:rPr>
+          <w:rFonts w:ascii="Courier New" w:eastAsia="Times New Roman" w:hAnsi="Courier New" w:cs="Courier New"/>
+          <w:color w:val="000000"/>
+          <w:sz w:val="20"/>
+          <w:szCs w:val="20"/>
+          <w:lang w:val="en-GB" w:eastAsia="pl-PL"/>
+        </w:rPr>
+        <w:t xml:space="preserve"> row </w:t>
+      </w:r>
+      <w:r>
+        <w:rPr>
+          <w:rFonts w:ascii="Courier New" w:eastAsia="Times New Roman" w:hAnsi="Courier New" w:cs="Courier New"/>
+          <w:b/>
+          <w:bCs/>
+          <w:color w:val="000080"/>
+          <w:sz w:val="20"/>
+          <w:szCs w:val="20"/>
+          <w:lang w:val="en-GB" w:eastAsia="pl-PL"/>
+        </w:rPr>
+        <w:t>=</w:t>
+      </w:r>
+      <w:r>
+        <w:rPr>
+          <w:rFonts w:ascii="Courier New" w:eastAsia="Times New Roman" w:hAnsi="Courier New" w:cs="Courier New"/>
+          <w:color w:val="000000"/>
+          <w:sz w:val="20"/>
+          <w:szCs w:val="20"/>
+          <w:lang w:val="en-GB" w:eastAsia="pl-PL"/>
+        </w:rPr>
+        <w:t xml:space="preserve"> </w:t>
+      </w:r>
+      <w:proofErr w:type="spellStart"/>
+      <w:r>
+        <w:rPr>
+          <w:rFonts w:ascii="Courier New" w:eastAsia="Times New Roman" w:hAnsi="Courier New" w:cs="Courier New"/>
+          <w:color w:val="000000"/>
+          <w:sz w:val="20"/>
+          <w:szCs w:val="20"/>
+          <w:lang w:val="en-GB" w:eastAsia="pl-PL"/>
+        </w:rPr>
+        <w:t>index</w:t>
+      </w:r>
+      <w:r>
+        <w:rPr>
+          <w:rFonts w:ascii="Courier New" w:eastAsia="Times New Roman" w:hAnsi="Courier New" w:cs="Courier New"/>
+          <w:b/>
+          <w:bCs/>
+          <w:color w:val="000080"/>
+          <w:sz w:val="20"/>
+          <w:szCs w:val="20"/>
+          <w:lang w:val="en-GB" w:eastAsia="pl-PL"/>
+        </w:rPr>
+        <w:t>.</w:t>
+      </w:r>
+      <w:r>
+        <w:rPr>
+          <w:rFonts w:ascii="Courier New" w:eastAsia="Times New Roman" w:hAnsi="Courier New" w:cs="Courier New"/>
+          <w:color w:val="000000"/>
+          <w:sz w:val="20"/>
+          <w:szCs w:val="20"/>
+          <w:lang w:val="en-GB" w:eastAsia="pl-PL"/>
+        </w:rPr>
+        <w:t>row</w:t>
+      </w:r>
+      <w:proofErr w:type="spellEnd"/>
+      <w:r>
+        <w:rPr>
+          <w:rFonts w:ascii="Courier New" w:eastAsia="Times New Roman" w:hAnsi="Courier New" w:cs="Courier New"/>
+          <w:b/>
+          <w:bCs/>
+          <w:color w:val="000080"/>
+          <w:sz w:val="20"/>
+          <w:szCs w:val="20"/>
+          <w:lang w:val="en-GB" w:eastAsia="pl-PL"/>
+        </w:rPr>
+        <w:t>();</w:t>
+      </w:r>
+    </w:p>
+    <w:p>
+      <w:pPr>
+        <w:shd w:val="clear" w:color="auto" w:fill="FFFFFF"/>
+        <w:spacing w:after="0" w:line="240" w:lineRule="auto"/>
+        <w:rPr>
+          <w:rFonts w:ascii="Courier New" w:eastAsia="Times New Roman" w:hAnsi="Courier New" w:cs="Courier New"/>
+          <w:color w:val="000000"/>
+          <w:sz w:val="20"/>
+          <w:szCs w:val="20"/>
+          <w:lang w:val="en-GB" w:eastAsia="pl-PL"/>
+        </w:rPr>
+      </w:pPr>
+      <w:r>
+        <w:rPr>
+          <w:rFonts w:ascii="Courier New" w:eastAsia="Times New Roman" w:hAnsi="Courier New" w:cs="Courier New"/>
+          <w:color w:val="000000"/>
+          <w:sz w:val="20"/>
+          <w:szCs w:val="20"/>
+          <w:lang w:val="en-GB" w:eastAsia="pl-PL"/>
+        </w:rPr>
+        <w:t xml:space="preserve">        </w:t>
+      </w:r>
+      <w:r>
+        <w:rPr>
+          <w:rFonts w:ascii="Courier New" w:eastAsia="Times New Roman" w:hAnsi="Courier New" w:cs="Courier New"/>
+          <w:b/>
+          <w:bCs/>
+          <w:color w:val="0000FF"/>
+          <w:sz w:val="20"/>
+          <w:szCs w:val="20"/>
+          <w:lang w:val="en-GB" w:eastAsia="pl-PL"/>
+        </w:rPr>
+        <w:t>if</w:t>
+      </w:r>
+      <w:r>
+        <w:rPr>
+          <w:rFonts w:ascii="Courier New" w:eastAsia="Times New Roman" w:hAnsi="Courier New" w:cs="Courier New"/>
+          <w:color w:val="000000"/>
+          <w:sz w:val="20"/>
+          <w:szCs w:val="20"/>
+          <w:lang w:val="en-GB" w:eastAsia="pl-PL"/>
+        </w:rPr>
+        <w:t xml:space="preserve"> </w:t>
+      </w:r>
+      <w:r>
+        <w:rPr>
+          <w:rFonts w:ascii="Courier New" w:eastAsia="Times New Roman" w:hAnsi="Courier New" w:cs="Courier New"/>
+          <w:b/>
+          <w:bCs/>
+          <w:color w:val="000080"/>
+          <w:sz w:val="20"/>
+          <w:szCs w:val="20"/>
+          <w:lang w:val="en-GB" w:eastAsia="pl-PL"/>
+        </w:rPr>
+        <w:t>(</w:t>
+      </w:r>
+      <w:r>
+        <w:rPr>
+          <w:rFonts w:ascii="Courier New" w:eastAsia="Times New Roman" w:hAnsi="Courier New" w:cs="Courier New"/>
+          <w:color w:val="000000"/>
+          <w:sz w:val="20"/>
+          <w:szCs w:val="20"/>
+          <w:lang w:val="en-GB" w:eastAsia="pl-PL"/>
+        </w:rPr>
+        <w:t>devices</w:t>
+      </w:r>
+      <w:r>
+        <w:rPr>
+          <w:rFonts w:ascii="Courier New" w:eastAsia="Times New Roman" w:hAnsi="Courier New" w:cs="Courier New"/>
+          <w:b/>
+          <w:bCs/>
+          <w:color w:val="000080"/>
+          <w:sz w:val="20"/>
+          <w:szCs w:val="20"/>
+          <w:lang w:val="en-GB" w:eastAsia="pl-PL"/>
+        </w:rPr>
+        <w:t>[</w:t>
+      </w:r>
+      <w:r>
+        <w:rPr>
+          <w:rFonts w:ascii="Courier New" w:eastAsia="Times New Roman" w:hAnsi="Courier New" w:cs="Courier New"/>
+          <w:color w:val="000000"/>
+          <w:sz w:val="20"/>
+          <w:szCs w:val="20"/>
+          <w:lang w:val="en-GB" w:eastAsia="pl-PL"/>
+        </w:rPr>
+        <w:t>row</w:t>
+      </w:r>
+      <w:r>
+        <w:rPr>
+          <w:rFonts w:ascii="Courier New" w:eastAsia="Times New Roman" w:hAnsi="Courier New" w:cs="Courier New"/>
+          <w:b/>
+          <w:bCs/>
+          <w:color w:val="000080"/>
+          <w:sz w:val="20"/>
+          <w:szCs w:val="20"/>
+          <w:lang w:val="en-GB" w:eastAsia="pl-PL"/>
+        </w:rPr>
+        <w:t>]-&gt;</w:t>
+      </w:r>
+      <w:proofErr w:type="spellStart"/>
+      <w:r>
+        <w:rPr>
+          <w:rFonts w:ascii="Courier New" w:eastAsia="Times New Roman" w:hAnsi="Courier New" w:cs="Courier New"/>
+          <w:color w:val="000000"/>
+          <w:sz w:val="20"/>
+          <w:szCs w:val="20"/>
+          <w:lang w:val="en-GB" w:eastAsia="pl-PL"/>
+        </w:rPr>
+        <w:t>getProtocol</w:t>
+      </w:r>
+      <w:proofErr w:type="spellEnd"/>
+      <w:r>
+        <w:rPr>
+          <w:rFonts w:ascii="Courier New" w:eastAsia="Times New Roman" w:hAnsi="Courier New" w:cs="Courier New"/>
+          <w:b/>
+          <w:bCs/>
+          <w:color w:val="000080"/>
+          <w:sz w:val="20"/>
+          <w:szCs w:val="20"/>
+          <w:lang w:val="en-GB" w:eastAsia="pl-PL"/>
+        </w:rPr>
+        <w:t>()</w:t>
+      </w:r>
+      <w:r>
+        <w:rPr>
+          <w:rFonts w:ascii="Courier New" w:eastAsia="Times New Roman" w:hAnsi="Courier New" w:cs="Courier New"/>
+          <w:color w:val="000000"/>
+          <w:sz w:val="20"/>
+          <w:szCs w:val="20"/>
+          <w:lang w:val="en-GB" w:eastAsia="pl-PL"/>
+        </w:rPr>
+        <w:t xml:space="preserve"> </w:t>
+      </w:r>
+      <w:r>
+        <w:rPr>
+          <w:rFonts w:ascii="Courier New" w:eastAsia="Times New Roman" w:hAnsi="Courier New" w:cs="Courier New"/>
+          <w:b/>
+          <w:bCs/>
+          <w:color w:val="000080"/>
+          <w:sz w:val="20"/>
+          <w:szCs w:val="20"/>
+          <w:lang w:val="en-GB" w:eastAsia="pl-PL"/>
+        </w:rPr>
+        <w:t>==</w:t>
+      </w:r>
+      <w:r>
+        <w:rPr>
+          <w:rFonts w:ascii="Courier New" w:eastAsia="Times New Roman" w:hAnsi="Courier New" w:cs="Courier New"/>
+          <w:color w:val="000000"/>
+          <w:sz w:val="20"/>
+          <w:szCs w:val="20"/>
+          <w:lang w:val="en-GB" w:eastAsia="pl-PL"/>
+        </w:rPr>
+        <w:t xml:space="preserve"> </w:t>
+      </w:r>
+      <w:r>
+        <w:rPr>
+          <w:rFonts w:ascii="Courier New" w:eastAsia="Times New Roman" w:hAnsi="Courier New" w:cs="Courier New"/>
+          <w:color w:val="FF8000"/>
+          <w:sz w:val="20"/>
+          <w:szCs w:val="20"/>
+          <w:lang w:val="en-GB" w:eastAsia="pl-PL"/>
+        </w:rPr>
+        <w:t>1</w:t>
+      </w:r>
+      <w:r>
+        <w:rPr>
+          <w:rFonts w:ascii="Courier New" w:eastAsia="Times New Roman" w:hAnsi="Courier New" w:cs="Courier New"/>
+          <w:b/>
+          <w:bCs/>
+          <w:color w:val="000080"/>
+          <w:sz w:val="20"/>
+          <w:szCs w:val="20"/>
+          <w:lang w:val="en-GB" w:eastAsia="pl-PL"/>
+        </w:rPr>
+        <w:t>){</w:t>
+      </w:r>
+    </w:p>
+    <w:p>
+      <w:pPr>
+        <w:shd w:val="clear" w:color="auto" w:fill="FFFFFF"/>
+        <w:spacing w:after="0" w:line="240" w:lineRule="auto"/>
+        <w:rPr>
+          <w:rFonts w:ascii="Courier New" w:eastAsia="Times New Roman" w:hAnsi="Courier New" w:cs="Courier New"/>
+          <w:color w:val="000000"/>
+          <w:sz w:val="20"/>
+          <w:szCs w:val="20"/>
+          <w:lang w:val="en-GB" w:eastAsia="pl-PL"/>
+        </w:rPr>
+      </w:pPr>
+      <w:r>
+        <w:rPr>
+          <w:rFonts w:ascii="Courier New" w:eastAsia="Times New Roman" w:hAnsi="Courier New" w:cs="Courier New"/>
+          <w:color w:val="000000"/>
+          <w:sz w:val="20"/>
+          <w:szCs w:val="20"/>
+          <w:lang w:val="en-GB" w:eastAsia="pl-PL"/>
+        </w:rPr>
+        <w:t xml:space="preserve">            </w:t>
+      </w:r>
+      <w:proofErr w:type="spellStart"/>
+      <w:r>
+        <w:rPr>
+          <w:rFonts w:ascii="Courier New" w:eastAsia="Times New Roman" w:hAnsi="Courier New" w:cs="Courier New"/>
+          <w:color w:val="000000"/>
+          <w:sz w:val="20"/>
+          <w:szCs w:val="20"/>
+          <w:lang w:val="en-GB" w:eastAsia="pl-PL"/>
+        </w:rPr>
+        <w:t>connected_device</w:t>
+      </w:r>
+      <w:proofErr w:type="spellEnd"/>
+      <w:r>
+        <w:rPr>
+          <w:rFonts w:ascii="Courier New" w:eastAsia="Times New Roman" w:hAnsi="Courier New" w:cs="Courier New"/>
+          <w:color w:val="000000"/>
+          <w:sz w:val="20"/>
+          <w:szCs w:val="20"/>
+          <w:lang w:val="en-GB" w:eastAsia="pl-PL"/>
+        </w:rPr>
+        <w:t xml:space="preserve"> </w:t>
+      </w:r>
+      <w:r>
+        <w:rPr>
+          <w:rFonts w:ascii="Courier New" w:eastAsia="Times New Roman" w:hAnsi="Courier New" w:cs="Courier New"/>
+          <w:b/>
+          <w:bCs/>
+          <w:color w:val="000080"/>
+          <w:sz w:val="20"/>
+          <w:szCs w:val="20"/>
+          <w:lang w:val="en-GB" w:eastAsia="pl-PL"/>
+        </w:rPr>
+        <w:t>=</w:t>
+      </w:r>
+      <w:r>
+        <w:rPr>
+          <w:rFonts w:ascii="Courier New" w:eastAsia="Times New Roman" w:hAnsi="Courier New" w:cs="Courier New"/>
+          <w:color w:val="000000"/>
+          <w:sz w:val="20"/>
+          <w:szCs w:val="20"/>
+          <w:lang w:val="en-GB" w:eastAsia="pl-PL"/>
+        </w:rPr>
+        <w:t xml:space="preserve"> devices</w:t>
+      </w:r>
+      <w:r>
+        <w:rPr>
+          <w:rFonts w:ascii="Courier New" w:eastAsia="Times New Roman" w:hAnsi="Courier New" w:cs="Courier New"/>
+          <w:b/>
+          <w:bCs/>
+          <w:color w:val="000080"/>
+          <w:sz w:val="20"/>
+          <w:szCs w:val="20"/>
+          <w:lang w:val="en-GB" w:eastAsia="pl-PL"/>
+        </w:rPr>
+        <w:t>[</w:t>
+      </w:r>
+      <w:r>
+        <w:rPr>
+          <w:rFonts w:ascii="Courier New" w:eastAsia="Times New Roman" w:hAnsi="Courier New" w:cs="Courier New"/>
+          <w:color w:val="000000"/>
+          <w:sz w:val="20"/>
+          <w:szCs w:val="20"/>
+          <w:lang w:val="en-GB" w:eastAsia="pl-PL"/>
+        </w:rPr>
+        <w:t>row</w:t>
+      </w:r>
+      <w:r>
+        <w:rPr>
+          <w:rFonts w:ascii="Courier New" w:eastAsia="Times New Roman" w:hAnsi="Courier New" w:cs="Courier New"/>
+          <w:b/>
+          <w:bCs/>
+          <w:color w:val="000080"/>
+          <w:sz w:val="20"/>
+          <w:szCs w:val="20"/>
+          <w:lang w:val="en-GB" w:eastAsia="pl-PL"/>
+        </w:rPr>
+        <w:t>];</w:t>
+      </w:r>
+    </w:p>
+    <w:p>
+      <w:pPr>
+        <w:shd w:val="clear" w:color="auto" w:fill="FFFFFF"/>
+        <w:spacing w:after="0" w:line="240" w:lineRule="auto"/>
+        <w:rPr>
+          <w:rFonts w:ascii="Courier New" w:eastAsia="Times New Roman" w:hAnsi="Courier New" w:cs="Courier New"/>
+          <w:color w:val="000000"/>
+          <w:sz w:val="20"/>
+          <w:szCs w:val="20"/>
+          <w:lang w:val="en-GB" w:eastAsia="pl-PL"/>
+        </w:rPr>
+      </w:pPr>
+      <w:r>
+        <w:rPr>
+          <w:rFonts w:ascii="Courier New" w:eastAsia="Times New Roman" w:hAnsi="Courier New" w:cs="Courier New"/>
+          <w:color w:val="000000"/>
+          <w:sz w:val="20"/>
+          <w:szCs w:val="20"/>
+          <w:lang w:val="en-GB" w:eastAsia="pl-PL"/>
+        </w:rPr>
+        <w:t xml:space="preserve">            http</w:t>
+      </w:r>
+      <w:r>
+        <w:rPr>
+          <w:rFonts w:ascii="Courier New" w:eastAsia="Times New Roman" w:hAnsi="Courier New" w:cs="Courier New"/>
+          <w:b/>
+          <w:bCs/>
+          <w:color w:val="000080"/>
+          <w:sz w:val="20"/>
+          <w:szCs w:val="20"/>
+          <w:lang w:val="en-GB" w:eastAsia="pl-PL"/>
+        </w:rPr>
+        <w:t>.</w:t>
+      </w:r>
+      <w:r>
+        <w:rPr>
+          <w:rFonts w:ascii="Courier New" w:eastAsia="Times New Roman" w:hAnsi="Courier New" w:cs="Courier New"/>
+          <w:color w:val="000000"/>
+          <w:sz w:val="20"/>
+          <w:szCs w:val="20"/>
+          <w:lang w:val="en-GB" w:eastAsia="pl-PL"/>
+        </w:rPr>
+        <w:t>get_request</w:t>
+      </w:r>
+      <w:r>
+        <w:rPr>
+          <w:rFonts w:ascii="Courier New" w:eastAsia="Times New Roman" w:hAnsi="Courier New" w:cs="Courier New"/>
+          <w:b/>
+          <w:bCs/>
+          <w:color w:val="000080"/>
+          <w:sz w:val="20"/>
+          <w:szCs w:val="20"/>
+          <w:lang w:val="en-GB" w:eastAsia="pl-PL"/>
+        </w:rPr>
+        <w:t>(</w:t>
+      </w:r>
+      <w:r>
+        <w:rPr>
+          <w:rFonts w:ascii="Courier New" w:eastAsia="Times New Roman" w:hAnsi="Courier New" w:cs="Courier New"/>
+          <w:color w:val="808080"/>
+          <w:sz w:val="20"/>
+          <w:szCs w:val="20"/>
+          <w:lang w:val="en-GB" w:eastAsia="pl-PL"/>
+        </w:rPr>
+        <w:t>"http://"</w:t>
+      </w:r>
+      <w:r>
+        <w:rPr>
+          <w:rFonts w:ascii="Courier New" w:eastAsia="Times New Roman" w:hAnsi="Courier New" w:cs="Courier New"/>
+          <w:b/>
+          <w:bCs/>
+          <w:color w:val="000080"/>
+          <w:sz w:val="20"/>
+          <w:szCs w:val="20"/>
+          <w:lang w:val="en-GB" w:eastAsia="pl-PL"/>
+        </w:rPr>
+        <w:t>+</w:t>
+      </w:r>
+      <w:r>
+        <w:rPr>
+          <w:rFonts w:ascii="Courier New" w:eastAsia="Times New Roman" w:hAnsi="Courier New" w:cs="Courier New"/>
+          <w:color w:val="000000"/>
+          <w:sz w:val="20"/>
+          <w:szCs w:val="20"/>
+          <w:lang w:val="en-GB" w:eastAsia="pl-PL"/>
+        </w:rPr>
+        <w:t>connected_device</w:t>
+      </w:r>
+      <w:r>
+        <w:rPr>
+          <w:rFonts w:ascii="Courier New" w:eastAsia="Times New Roman" w:hAnsi="Courier New" w:cs="Courier New"/>
+          <w:b/>
+          <w:bCs/>
+          <w:color w:val="000080"/>
+          <w:sz w:val="20"/>
+          <w:szCs w:val="20"/>
+          <w:lang w:val="en-GB" w:eastAsia="pl-PL"/>
+        </w:rPr>
+        <w:t>-&gt;</w:t>
+      </w:r>
+      <w:r>
+        <w:rPr>
+          <w:rFonts w:ascii="Courier New" w:eastAsia="Times New Roman" w:hAnsi="Courier New" w:cs="Courier New"/>
+          <w:color w:val="000000"/>
+          <w:sz w:val="20"/>
+          <w:szCs w:val="20"/>
+          <w:lang w:val="en-GB" w:eastAsia="pl-PL"/>
+        </w:rPr>
+        <w:t>getIP</w:t>
+      </w:r>
+      <w:r>
+        <w:rPr>
+          <w:rFonts w:ascii="Courier New" w:eastAsia="Times New Roman" w:hAnsi="Courier New" w:cs="Courier New"/>
+          <w:b/>
+          <w:bCs/>
+          <w:color w:val="000080"/>
+          <w:sz w:val="20"/>
+          <w:szCs w:val="20"/>
+          <w:lang w:val="en-GB" w:eastAsia="pl-PL"/>
+        </w:rPr>
+        <w:t>()+</w:t>
+      </w:r>
+      <w:r>
+        <w:rPr>
+          <w:rFonts w:ascii="Courier New" w:eastAsia="Times New Roman" w:hAnsi="Courier New" w:cs="Courier New"/>
+          <w:color w:val="808080"/>
+          <w:sz w:val="20"/>
+          <w:szCs w:val="20"/>
+          <w:lang w:val="en-GB" w:eastAsia="pl-PL"/>
+        </w:rPr>
+        <w:t>"/sensors"</w:t>
+      </w:r>
+      <w:r>
+        <w:rPr>
+          <w:rFonts w:ascii="Courier New" w:eastAsia="Times New Roman" w:hAnsi="Courier New" w:cs="Courier New"/>
+          <w:b/>
+          <w:bCs/>
+          <w:color w:val="000080"/>
+          <w:sz w:val="20"/>
+          <w:szCs w:val="20"/>
+          <w:lang w:val="en-GB" w:eastAsia="pl-PL"/>
+        </w:rPr>
+        <w:t>);</w:t>
+      </w:r>
+    </w:p>
+    <w:p>
+      <w:pPr>
+        <w:shd w:val="clear" w:color="auto" w:fill="FFFFFF"/>
+        <w:spacing w:after="0" w:line="240" w:lineRule="auto"/>
+        <w:rPr>
+          <w:rFonts w:ascii="Courier New" w:eastAsia="Times New Roman" w:hAnsi="Courier New" w:cs="Courier New"/>
+          <w:color w:val="000000"/>
+          <w:sz w:val="20"/>
+          <w:szCs w:val="20"/>
+          <w:lang w:eastAsia="pl-PL"/>
+        </w:rPr>
+      </w:pPr>
+      <w:r>
+        <w:rPr>
+          <w:rFonts w:ascii="Courier New" w:eastAsia="Times New Roman" w:hAnsi="Courier New" w:cs="Courier New"/>
+          <w:color w:val="000000"/>
+          <w:sz w:val="20"/>
+          <w:szCs w:val="20"/>
+          <w:lang w:val="en-GB" w:eastAsia="pl-PL"/>
+        </w:rPr>
+        <w:t xml:space="preserve">            </w:t>
+      </w:r>
+      <w:proofErr w:type="spellStart"/>
+      <w:r>
+        <w:rPr>
+          <w:rFonts w:ascii="Courier New" w:eastAsia="Times New Roman" w:hAnsi="Courier New" w:cs="Courier New"/>
+          <w:color w:val="000000"/>
+          <w:sz w:val="20"/>
+          <w:szCs w:val="20"/>
+          <w:lang w:eastAsia="pl-PL"/>
+        </w:rPr>
+        <w:t>ui</w:t>
+      </w:r>
+      <w:proofErr w:type="spellEnd"/>
+      <w:r>
+        <w:rPr>
+          <w:rFonts w:ascii="Courier New" w:eastAsia="Times New Roman" w:hAnsi="Courier New" w:cs="Courier New"/>
+          <w:b/>
+          <w:bCs/>
+          <w:color w:val="000080"/>
+          <w:sz w:val="20"/>
+          <w:szCs w:val="20"/>
+          <w:lang w:eastAsia="pl-PL"/>
+        </w:rPr>
+        <w:t>-&gt;</w:t>
+      </w:r>
+      <w:proofErr w:type="spellStart"/>
+      <w:r>
+        <w:rPr>
+          <w:rFonts w:ascii="Courier New" w:eastAsia="Times New Roman" w:hAnsi="Courier New" w:cs="Courier New"/>
+          <w:color w:val="000000"/>
+          <w:sz w:val="20"/>
+          <w:szCs w:val="20"/>
+          <w:lang w:eastAsia="pl-PL"/>
+        </w:rPr>
+        <w:t>pushButton</w:t>
+      </w:r>
+      <w:proofErr w:type="spellEnd"/>
+      <w:r>
+        <w:rPr>
+          <w:rFonts w:ascii="Courier New" w:eastAsia="Times New Roman" w:hAnsi="Courier New" w:cs="Courier New"/>
+          <w:b/>
+          <w:bCs/>
+          <w:color w:val="000080"/>
+          <w:sz w:val="20"/>
+          <w:szCs w:val="20"/>
+          <w:lang w:eastAsia="pl-PL"/>
+        </w:rPr>
+        <w:t>-&gt;</w:t>
+      </w:r>
+      <w:proofErr w:type="spellStart"/>
+      <w:r>
+        <w:rPr>
+          <w:rFonts w:ascii="Courier New" w:eastAsia="Times New Roman" w:hAnsi="Courier New" w:cs="Courier New"/>
+          <w:color w:val="000000"/>
+          <w:sz w:val="20"/>
+          <w:szCs w:val="20"/>
+          <w:lang w:eastAsia="pl-PL"/>
+        </w:rPr>
+        <w:t>setVisible</w:t>
+      </w:r>
+      <w:proofErr w:type="spellEnd"/>
+      <w:r>
+        <w:rPr>
+          <w:rFonts w:ascii="Courier New" w:eastAsia="Times New Roman" w:hAnsi="Courier New" w:cs="Courier New"/>
+          <w:b/>
+          <w:bCs/>
+          <w:color w:val="000080"/>
+          <w:sz w:val="20"/>
+          <w:szCs w:val="20"/>
+          <w:lang w:eastAsia="pl-PL"/>
+        </w:rPr>
+        <w:t>(</w:t>
+      </w:r>
+      <w:proofErr w:type="spellStart"/>
+      <w:r>
+        <w:rPr>
+          <w:rFonts w:ascii="Courier New" w:eastAsia="Times New Roman" w:hAnsi="Courier New" w:cs="Courier New"/>
+          <w:b/>
+          <w:bCs/>
+          <w:color w:val="0000FF"/>
+          <w:sz w:val="20"/>
+          <w:szCs w:val="20"/>
+          <w:lang w:eastAsia="pl-PL"/>
+        </w:rPr>
+        <w:t>false</w:t>
+      </w:r>
+      <w:proofErr w:type="spellEnd"/>
+      <w:r>
+        <w:rPr>
+          <w:rFonts w:ascii="Courier New" w:eastAsia="Times New Roman" w:hAnsi="Courier New" w:cs="Courier New"/>
+          <w:b/>
+          <w:bCs/>
+          <w:color w:val="000080"/>
+          <w:sz w:val="20"/>
+          <w:szCs w:val="20"/>
+          <w:lang w:eastAsia="pl-PL"/>
+        </w:rPr>
+        <w:t>);</w:t>
+      </w:r>
+    </w:p>
+    <w:p>
+      <w:pPr>
+        <w:shd w:val="clear" w:color="auto" w:fill="FFFFFF"/>
+        <w:spacing w:after="0" w:line="240" w:lineRule="auto"/>
+        <w:rPr>
+          <w:rFonts w:ascii="Courier New" w:eastAsia="Times New Roman" w:hAnsi="Courier New" w:cs="Courier New"/>
+          <w:color w:val="000000"/>
+          <w:sz w:val="20"/>
+          <w:szCs w:val="20"/>
+          <w:lang w:eastAsia="pl-PL"/>
+        </w:rPr>
+      </w:pPr>
+      <w:r>
+        <w:rPr>
+          <w:rFonts w:ascii="Courier New" w:eastAsia="Times New Roman" w:hAnsi="Courier New" w:cs="Courier New"/>
+          <w:color w:val="000000"/>
+          <w:sz w:val="20"/>
+          <w:szCs w:val="20"/>
+          <w:lang w:eastAsia="pl-PL"/>
+        </w:rPr>
+        <w:t xml:space="preserve">        </w:t>
+      </w:r>
+      <w:r>
+        <w:rPr>
+          <w:rFonts w:ascii="Courier New" w:eastAsia="Times New Roman" w:hAnsi="Courier New" w:cs="Courier New"/>
+          <w:b/>
+          <w:bCs/>
+          <w:color w:val="000080"/>
+          <w:sz w:val="20"/>
+          <w:szCs w:val="20"/>
+          <w:lang w:eastAsia="pl-PL"/>
+        </w:rPr>
+        <w:t>}</w:t>
+      </w:r>
+    </w:p>
+    <w:p>
+      <w:pPr>
+        <w:shd w:val="clear" w:color="auto" w:fill="FFFFFF"/>
+        <w:spacing w:after="0" w:line="240" w:lineRule="auto"/>
+        <w:rPr>
+          <w:rFonts w:ascii="Courier New" w:eastAsia="Times New Roman" w:hAnsi="Courier New" w:cs="Courier New"/>
+          <w:color w:val="000000"/>
+          <w:sz w:val="20"/>
+          <w:szCs w:val="20"/>
+          <w:lang w:eastAsia="pl-PL"/>
+        </w:rPr>
+      </w:pPr>
+      <w:r>
+        <w:rPr>
+          <w:rFonts w:ascii="Courier New" w:eastAsia="Times New Roman" w:hAnsi="Courier New" w:cs="Courier New"/>
+          <w:color w:val="000000"/>
+          <w:sz w:val="20"/>
+          <w:szCs w:val="20"/>
+          <w:lang w:eastAsia="pl-PL"/>
+        </w:rPr>
+        <w:t xml:space="preserve">    </w:t>
+      </w:r>
+      <w:r>
+        <w:rPr>
+          <w:rFonts w:ascii="Courier New" w:eastAsia="Times New Roman" w:hAnsi="Courier New" w:cs="Courier New"/>
+          <w:b/>
+          <w:bCs/>
+          <w:color w:val="000080"/>
+          <w:sz w:val="20"/>
+          <w:szCs w:val="20"/>
+          <w:lang w:eastAsia="pl-PL"/>
+        </w:rPr>
+        <w:t>}</w:t>
+      </w:r>
+    </w:p>
+    <w:p>
+      <w:pPr>
+        <w:shd w:val="clear" w:color="auto" w:fill="FFFFFF"/>
+        <w:spacing w:after="0" w:line="240" w:lineRule="auto"/>
+        <w:rPr>
+          <w:rFonts w:ascii="Courier New" w:eastAsia="Times New Roman" w:hAnsi="Courier New" w:cs="Courier New"/>
+          <w:sz w:val="24"/>
+          <w:szCs w:val="24"/>
+          <w:lang w:eastAsia="pl-PL"/>
+        </w:rPr>
+      </w:pPr>
+      <w:r>
+        <w:rPr>
+          <w:rFonts w:ascii="Courier New" w:eastAsia="Times New Roman" w:hAnsi="Courier New" w:cs="Courier New"/>
+          <w:b/>
+          <w:bCs/>
+          <w:color w:val="000080"/>
+          <w:sz w:val="20"/>
+          <w:szCs w:val="20"/>
+          <w:lang w:eastAsia="pl-PL"/>
+        </w:rPr>
+        <w:t>}</w:t>
+      </w:r>
+    </w:p>
+    <w:p>
+      <w:pPr>
+        <w:shd w:val="clear" w:color="auto" w:fill="FFFFFF"/>
+        <w:spacing w:after="0" w:line="240" w:lineRule="auto"/>
+        <w:rPr>
+          <w:rFonts w:eastAsia="Times New Roman" w:cstheme="minorHAnsi"/>
+          <w:sz w:val="24"/>
+          <w:szCs w:val="24"/>
+          <w:lang w:eastAsia="pl-PL"/>
+        </w:rPr>
+      </w:pPr>
+    </w:p>
+    <w:p>
+      <w:pPr>
+        <w:shd w:val="clear" w:color="auto" w:fill="FFFFFF"/>
+        <w:spacing w:after="0" w:line="240" w:lineRule="auto"/>
+        <w:rPr>
+          <w:rFonts w:eastAsia="Times New Roman" w:cstheme="minorHAnsi"/>
+          <w:sz w:val="24"/>
+          <w:szCs w:val="24"/>
+          <w:lang w:eastAsia="pl-PL"/>
+        </w:rPr>
+      </w:pPr>
+    </w:p>
+    <w:p>
+      <w:pPr>
+        <w:shd w:val="clear" w:color="auto" w:fill="FFFFFF"/>
+        <w:spacing w:after="0" w:line="240" w:lineRule="auto"/>
+        <w:rPr>
+          <w:rFonts w:eastAsia="Times New Roman" w:cstheme="minorHAnsi"/>
+          <w:lang w:eastAsia="pl-PL"/>
+        </w:rPr>
+      </w:pPr>
+      <w:r>
+        <w:rPr>
+          <w:rFonts w:eastAsia="Times New Roman" w:cstheme="minorHAnsi"/>
+          <w:lang w:eastAsia="pl-PL"/>
+        </w:rPr>
+        <w:t>Wyświetlana jest odpowiedź z serwera HTTP. Przycisk Połącz „chowa się” i udostępniony zostaje przycisk Odczyt.</w:t>
+      </w:r>
+    </w:p>
+    <w:p>
+      <w:pPr>
+        <w:shd w:val="clear" w:color="auto" w:fill="FFFFFF"/>
+        <w:spacing w:after="0" w:line="240" w:lineRule="auto"/>
+        <w:rPr>
+          <w:rFonts w:eastAsia="Times New Roman" w:cstheme="minorHAnsi"/>
+          <w:sz w:val="24"/>
+          <w:szCs w:val="24"/>
+          <w:lang w:eastAsia="pl-PL"/>
+        </w:rPr>
+      </w:pPr>
+    </w:p>
+    <w:p>
+      <w:pPr>
+        <w:keepNext/>
+        <w:jc w:val="center"/>
+      </w:pPr>
+      <w:r>
+        <w:rPr>
+          <w:rFonts w:cstheme="minorHAnsi"/>
+          <w:noProof/>
+        </w:rPr>
+        <w:lastRenderedPageBreak/>
+        <w:drawing>
+          <wp:inline distT="0" distB="0" distL="0" distR="0" wp14:anchorId="06CA7018" wp14:editId="6BCCBFAC">
+            <wp:extent cx="3045349" cy="2404188"/>
+            <wp:effectExtent l="0" t="0" r="3175" b="0"/>
+            <wp:docPr id="27" name="Obraz 27"/>
+            <wp:cNvGraphicFramePr>
+              <a:graphicFrameLocks xmlns:a="http://schemas.openxmlformats.org/drawingml/2006/main" noChangeAspect="1"/>
+            </wp:cNvGraphicFramePr>
+            <a:graphic xmlns:a="http://schemas.openxmlformats.org/drawingml/2006/main">
+              <a:graphicData uri="http://schemas.openxmlformats.org/drawingml/2006/picture">
+                <pic:pic xmlns:pic="http://schemas.openxmlformats.org/drawingml/2006/picture">
+                  <pic:nvPicPr>
+                    <pic:cNvPr id="1" name=""/>
+                    <pic:cNvPicPr/>
+                  </pic:nvPicPr>
+                  <pic:blipFill>
+                    <a:blip r:embed="rId25"/>
+                    <a:stretch>
+                      <a:fillRect/>
+                    </a:stretch>
+                  </pic:blipFill>
+                  <pic:spPr>
+                    <a:xfrm>
+                      <a:off x="0" y="0"/>
                       <a:ext cx="3074402" cy="2427124"/>
                     </a:xfrm>
                     <a:prstGeom prst="rect">
@@ -18223,27 +18234,14 @@
       <w:r>
         <w:t xml:space="preserve">Rysunek </w:t>
       </w:r>
-      <w:r>
-        <w:fldChar w:fldCharType="begin"/>
-      </w:r>
-      <w:r>
-        <w:instrText xml:space="preserve"> SEQ Rysunek \* ARABIC </w:instrText>
-      </w:r>
-      <w:r>
-        <w:fldChar w:fldCharType="separate"/>
-      </w:r>
-      <w:r>
-        <w:rPr>
-          <w:noProof/>
-        </w:rPr>
-        <w:t>13</w:t>
-      </w:r>
-      <w:r>
-        <w:rPr>
-          <w:noProof/>
-        </w:rPr>
-        <w:fldChar w:fldCharType="end"/>
-      </w:r>
+      <w:fldSimple w:instr=" SEQ Rysunek \* ARABIC ">
+        <w:r>
+          <w:rPr>
+            <w:noProof/>
+          </w:rPr>
+          <w:t>13</w:t>
+        </w:r>
+      </w:fldSimple>
       <w:r>
         <w:t>. Odczyt danych z sensorów</w:t>
       </w:r>
@@ -18258,7 +18256,6 @@
         <w:rPr>
           <w:rFonts w:cstheme="minorHAnsi"/>
         </w:rPr>
-        <w:lastRenderedPageBreak/>
         <w:t>Przycisk Odczyt pozwala na odczyt danych z dostępnych czujników i wyświetlanie ich. Naciśnięcie przycisku Rozłącz czyści ekran i powoduje „rozłączenie” z aktualnym urządzeniem.</w:t>
       </w:r>
     </w:p>
@@ -18297,7 +18294,7 @@
                     </pic:cNvPicPr>
                   </pic:nvPicPr>
                   <pic:blipFill>
-                    <a:blip r:embed="rId25">
+                    <a:blip r:embed="rId26">
                       <a:extLst>
                         <a:ext uri="{28A0092B-C50C-407E-A947-70E740481C1C}">
                           <a14:useLocalDpi xmlns:a14="http://schemas.microsoft.com/office/drawing/2010/main" val="0"/>
@@ -18342,27 +18339,14 @@
       <w:r>
         <w:t xml:space="preserve">Rysunek </w:t>
       </w:r>
-      <w:r>
-        <w:fldChar w:fldCharType="begin"/>
-      </w:r>
-      <w:r>
-        <w:instrText xml:space="preserve"> SEQ Rysunek \* ARABIC </w:instrText>
-      </w:r>
-      <w:r>
-        <w:fldChar w:fldCharType="separate"/>
-      </w:r>
-      <w:r>
-        <w:rPr>
-          <w:noProof/>
-        </w:rPr>
-        <w:t>14</w:t>
-      </w:r>
-      <w:r>
-        <w:rPr>
-          <w:noProof/>
-        </w:rPr>
-        <w:fldChar w:fldCharType="end"/>
-      </w:r>
+      <w:fldSimple w:instr=" SEQ Rysunek \* ARABIC ">
+        <w:r>
+          <w:rPr>
+            <w:noProof/>
+          </w:rPr>
+          <w:t>14</w:t>
+        </w:r>
+      </w:fldSimple>
       <w:r>
         <w:t>. Zakończenie połączenia</w:t>
       </w:r>
@@ -19344,6 +19328,7 @@
           <w:szCs w:val="20"/>
           <w:lang w:eastAsia="pl-PL"/>
         </w:rPr>
+        <w:lastRenderedPageBreak/>
         <w:t>}</w:t>
       </w:r>
     </w:p>
@@ -20950,7 +20935,6 @@
           <w:szCs w:val="20"/>
           <w:lang w:val="en-GB" w:eastAsia="pl-PL"/>
         </w:rPr>
-        <w:lastRenderedPageBreak/>
         <w:t xml:space="preserve">            </w:t>
       </w:r>
       <w:proofErr w:type="spellStart"/>
@@ -23163,6 +23147,7 @@
           <w:sz w:val="20"/>
           <w:szCs w:val="20"/>
         </w:rPr>
+        <w:lastRenderedPageBreak/>
         <w:t>}</w:t>
       </w:r>
     </w:p>
@@ -23636,7 +23621,6 @@
           <w:szCs w:val="20"/>
           <w:lang w:val="en-GB"/>
         </w:rPr>
-        <w:lastRenderedPageBreak/>
         <w:t xml:space="preserve">    if (!subscription)</w:t>
       </w:r>
       <w:r>
@@ -24226,6 +24210,7 @@
         <w:rPr>
           <w:noProof/>
         </w:rPr>
+        <w:lastRenderedPageBreak/>
         <w:drawing>
           <wp:inline distT="0" distB="0" distL="0" distR="0" wp14:anchorId="76F2E74D" wp14:editId="2B1C2AE5">
             <wp:extent cx="4462095" cy="2762250"/>
@@ -24244,7 +24229,7 @@
                     </pic:cNvPicPr>
                   </pic:nvPicPr>
                   <pic:blipFill>
-                    <a:blip r:embed="rId26">
+                    <a:blip r:embed="rId27">
                       <a:extLst>
                         <a:ext uri="{28A0092B-C50C-407E-A947-70E740481C1C}">
                           <a14:useLocalDpi xmlns:a14="http://schemas.microsoft.com/office/drawing/2010/main" val="0"/>
@@ -24284,27 +24269,14 @@
       <w:r>
         <w:t xml:space="preserve">Rysunek </w:t>
       </w:r>
-      <w:r>
-        <w:fldChar w:fldCharType="begin"/>
-      </w:r>
-      <w:r>
-        <w:instrText xml:space="preserve"> SEQ Rysunek \* ARABIC </w:instrText>
-      </w:r>
-      <w:r>
-        <w:fldChar w:fldCharType="separate"/>
-      </w:r>
-      <w:r>
-        <w:rPr>
-          <w:noProof/>
-        </w:rPr>
-        <w:t>15</w:t>
-      </w:r>
-      <w:r>
-        <w:rPr>
-          <w:noProof/>
-        </w:rPr>
-        <w:fldChar w:fldCharType="end"/>
-      </w:r>
+      <w:fldSimple w:instr=" SEQ Rysunek \* ARABIC ">
+        <w:r>
+          <w:rPr>
+            <w:noProof/>
+          </w:rPr>
+          <w:t>15</w:t>
+        </w:r>
+      </w:fldSimple>
       <w:r>
         <w:t>. Informacje o Android Studio</w:t>
       </w:r>
@@ -24343,7 +24315,6 @@
         <w:rPr>
           <w:noProof/>
         </w:rPr>
-        <w:lastRenderedPageBreak/>
         <w:drawing>
           <wp:inline distT="0" distB="0" distL="0" distR="0" wp14:anchorId="1ECC99D0" wp14:editId="0C90B61A">
             <wp:extent cx="2512520" cy="3971925"/>
@@ -24362,7 +24333,7 @@
                     </pic:cNvPicPr>
                   </pic:nvPicPr>
                   <pic:blipFill>
-                    <a:blip r:embed="rId27">
+                    <a:blip r:embed="rId28">
                       <a:extLst>
                         <a:ext uri="{28A0092B-C50C-407E-A947-70E740481C1C}">
                           <a14:useLocalDpi xmlns:a14="http://schemas.microsoft.com/office/drawing/2010/main" val="0"/>
@@ -24402,30 +24373,14 @@
       <w:r>
         <w:t xml:space="preserve">Rysunek </w:t>
       </w:r>
-      <w:r>
-        <w:fldChar w:fldCharType="begin"/>
-      </w:r>
-      <w:r>
-        <w:instrText xml:space="preserve"> SEQ Rysunek </w:instrText>
-      </w:r>
-      <w:r>
-        <w:instrText xml:space="preserve">\* ARABIC </w:instrText>
-      </w:r>
-      <w:r>
-        <w:fldChar w:fldCharType="separate"/>
-      </w:r>
-      <w:r>
-        <w:rPr>
-          <w:noProof/>
-        </w:rPr>
-        <w:t>16</w:t>
-      </w:r>
-      <w:r>
-        <w:rPr>
-          <w:noProof/>
-        </w:rPr>
-        <w:fldChar w:fldCharType="end"/>
-      </w:r>
+      <w:fldSimple w:instr=" SEQ Rysunek \* ARABIC ">
+        <w:r>
+          <w:rPr>
+            <w:noProof/>
+          </w:rPr>
+          <w:t>16</w:t>
+        </w:r>
+      </w:fldSimple>
       <w:r>
         <w:t>. Dostęp do menedżera SDK</w:t>
       </w:r>
@@ -24439,6 +24394,7 @@
         <w:rPr>
           <w:noProof/>
         </w:rPr>
+        <w:lastRenderedPageBreak/>
         <w:drawing>
           <wp:inline distT="0" distB="0" distL="0" distR="0" wp14:anchorId="52861B46" wp14:editId="45DF64A9">
             <wp:extent cx="5398936" cy="3851633"/>
@@ -24457,7 +24413,7 @@
                     </pic:cNvPicPr>
                   </pic:nvPicPr>
                   <pic:blipFill>
-                    <a:blip r:embed="rId28">
+                    <a:blip r:embed="rId29">
                       <a:extLst>
                         <a:ext uri="{28A0092B-C50C-407E-A947-70E740481C1C}">
                           <a14:useLocalDpi xmlns:a14="http://schemas.microsoft.com/office/drawing/2010/main" val="0"/>
@@ -24497,27 +24453,14 @@
       <w:r>
         <w:t xml:space="preserve">Rysunek </w:t>
       </w:r>
-      <w:r>
-        <w:fldChar w:fldCharType="begin"/>
-      </w:r>
-      <w:r>
-        <w:instrText xml:space="preserve"> SEQ Rysunek \* ARABIC </w:instrText>
-      </w:r>
-      <w:r>
-        <w:fldChar w:fldCharType="separate"/>
-      </w:r>
-      <w:r>
-        <w:rPr>
-          <w:noProof/>
-        </w:rPr>
-        <w:t>17</w:t>
-      </w:r>
-      <w:r>
-        <w:rPr>
-          <w:noProof/>
-        </w:rPr>
-        <w:fldChar w:fldCharType="end"/>
-      </w:r>
+      <w:fldSimple w:instr=" SEQ Rysunek \* ARABIC ">
+        <w:r>
+          <w:rPr>
+            <w:noProof/>
+          </w:rPr>
+          <w:t>17</w:t>
+        </w:r>
+      </w:fldSimple>
       <w:r>
         <w:t>. Wybór SDK</w:t>
       </w:r>
@@ -24557,7 +24500,6 @@
         <w:ind w:left="426"/>
       </w:pPr>
       <w:r>
-        <w:lastRenderedPageBreak/>
         <w:t>Aby skonfigurować maszynę wirtualną najlepiej jest skorzystać z narzędzia AVD menedżer (Android Virtual Device)</w:t>
       </w:r>
     </w:p>
@@ -24589,7 +24531,7 @@
                     </pic:cNvPicPr>
                   </pic:nvPicPr>
                   <pic:blipFill>
-                    <a:blip r:embed="rId29">
+                    <a:blip r:embed="rId30">
                       <a:extLst>
                         <a:ext uri="{28A0092B-C50C-407E-A947-70E740481C1C}">
                           <a14:useLocalDpi xmlns:a14="http://schemas.microsoft.com/office/drawing/2010/main" val="0"/>
@@ -24629,27 +24571,14 @@
       <w:r>
         <w:t xml:space="preserve">Rysunek </w:t>
       </w:r>
-      <w:r>
-        <w:fldChar w:fldCharType="begin"/>
-      </w:r>
-      <w:r>
-        <w:instrText xml:space="preserve"> SEQ Rysunek \* ARABIC </w:instrText>
-      </w:r>
-      <w:r>
-        <w:fldChar w:fldCharType="separate"/>
-      </w:r>
-      <w:r>
-        <w:rPr>
-          <w:noProof/>
-        </w:rPr>
-        <w:t>18</w:t>
-      </w:r>
-      <w:r>
-        <w:rPr>
-          <w:noProof/>
-        </w:rPr>
-        <w:fldChar w:fldCharType="end"/>
-      </w:r>
+      <w:fldSimple w:instr=" SEQ Rysunek \* ARABIC ">
+        <w:r>
+          <w:rPr>
+            <w:noProof/>
+          </w:rPr>
+          <w:t>18</w:t>
+        </w:r>
+      </w:fldSimple>
       <w:r>
         <w:t>. Lokalizacja menadżera AVD</w:t>
       </w:r>
@@ -24663,6 +24592,7 @@
         <w:rPr>
           <w:noProof/>
         </w:rPr>
+        <w:lastRenderedPageBreak/>
         <w:drawing>
           <wp:inline distT="0" distB="0" distL="0" distR="0" wp14:anchorId="7B50C3D5" wp14:editId="45303C0C">
             <wp:extent cx="6218442" cy="3181350"/>
@@ -24681,7 +24611,7 @@
                     </pic:cNvPicPr>
                   </pic:nvPicPr>
                   <pic:blipFill>
-                    <a:blip r:embed="rId30" cstate="print">
+                    <a:blip r:embed="rId31" cstate="print">
                       <a:extLst>
                         <a:ext uri="{28A0092B-C50C-407E-A947-70E740481C1C}">
                           <a14:useLocalDpi xmlns:a14="http://schemas.microsoft.com/office/drawing/2010/main" val="0"/>
@@ -24721,30 +24651,14 @@
       <w:r>
         <w:t xml:space="preserve">Rysunek </w:t>
       </w:r>
-      <w:r>
-        <w:fldChar w:fldCharType="begin"/>
-      </w:r>
-      <w:r>
-        <w:instrText xml:space="preserve"> SEQ Rysun</w:instrText>
-      </w:r>
-      <w:r>
-        <w:instrText xml:space="preserve">ek \* ARABIC </w:instrText>
-      </w:r>
-      <w:r>
-        <w:fldChar w:fldCharType="separate"/>
-      </w:r>
-      <w:r>
-        <w:rPr>
-          <w:noProof/>
-        </w:rPr>
-        <w:t>19</w:t>
-      </w:r>
-      <w:r>
-        <w:rPr>
-          <w:noProof/>
-        </w:rPr>
-        <w:fldChar w:fldCharType="end"/>
-      </w:r>
+      <w:fldSimple w:instr=" SEQ Rysunek \* ARABIC ">
+        <w:r>
+          <w:rPr>
+            <w:noProof/>
+          </w:rPr>
+          <w:t>19</w:t>
+        </w:r>
+      </w:fldSimple>
       <w:r>
         <w:t>. AVD menadżer</w:t>
       </w:r>
@@ -24785,7 +24699,6 @@
         <w:rPr>
           <w:noProof/>
         </w:rPr>
-        <w:lastRenderedPageBreak/>
         <w:drawing>
           <wp:inline distT="0" distB="0" distL="0" distR="0" wp14:anchorId="59059EA3" wp14:editId="3A30950C">
             <wp:extent cx="6193790" cy="4246245"/>
@@ -24804,7 +24717,7 @@
                     </pic:cNvPicPr>
                   </pic:nvPicPr>
                   <pic:blipFill>
-                    <a:blip r:embed="rId31">
+                    <a:blip r:embed="rId32">
                       <a:extLst>
                         <a:ext uri="{28A0092B-C50C-407E-A947-70E740481C1C}">
                           <a14:useLocalDpi xmlns:a14="http://schemas.microsoft.com/office/drawing/2010/main" val="0"/>
@@ -24844,27 +24757,14 @@
       <w:r>
         <w:t xml:space="preserve">Rysunek </w:t>
       </w:r>
-      <w:r>
-        <w:fldChar w:fldCharType="begin"/>
-      </w:r>
-      <w:r>
-        <w:instrText xml:space="preserve"> SEQ Rysunek \* ARABIC </w:instrText>
-      </w:r>
-      <w:r>
-        <w:fldChar w:fldCharType="separate"/>
-      </w:r>
-      <w:r>
-        <w:rPr>
-          <w:noProof/>
-        </w:rPr>
-        <w:t>20</w:t>
-      </w:r>
-      <w:r>
-        <w:rPr>
-          <w:noProof/>
-        </w:rPr>
-        <w:fldChar w:fldCharType="end"/>
-      </w:r>
+      <w:fldSimple w:instr=" SEQ Rysunek \* ARABIC ">
+        <w:r>
+          <w:rPr>
+            <w:noProof/>
+          </w:rPr>
+          <w:t>20</w:t>
+        </w:r>
+      </w:fldSimple>
       <w:r>
         <w:t>.Wybór obrazu systemu wirtualnego urządzenia</w:t>
       </w:r>
@@ -24891,6 +24791,7 @@
         <w:rPr>
           <w:noProof/>
         </w:rPr>
+        <w:lastRenderedPageBreak/>
         <w:drawing>
           <wp:inline distT="0" distB="0" distL="0" distR="0" wp14:anchorId="06FEF3E8" wp14:editId="15F980A6">
             <wp:extent cx="5010150" cy="3440946"/>
@@ -24909,7 +24810,7 @@
                     </pic:cNvPicPr>
                   </pic:nvPicPr>
                   <pic:blipFill>
-                    <a:blip r:embed="rId32">
+                    <a:blip r:embed="rId33">
                       <a:extLst>
                         <a:ext uri="{28A0092B-C50C-407E-A947-70E740481C1C}">
                           <a14:useLocalDpi xmlns:a14="http://schemas.microsoft.com/office/drawing/2010/main" val="0"/>
@@ -24949,27 +24850,14 @@
       <w:r>
         <w:t xml:space="preserve">Rysunek </w:t>
       </w:r>
-      <w:r>
-        <w:fldChar w:fldCharType="begin"/>
-      </w:r>
-      <w:r>
-        <w:instrText xml:space="preserve"> SEQ Rysunek \* ARABIC </w:instrText>
-      </w:r>
-      <w:r>
-        <w:fldChar w:fldCharType="separate"/>
-      </w:r>
-      <w:r>
-        <w:rPr>
-          <w:noProof/>
-        </w:rPr>
-        <w:t>21</w:t>
-      </w:r>
-      <w:r>
-        <w:rPr>
-          <w:noProof/>
-        </w:rPr>
-        <w:fldChar w:fldCharType="end"/>
-      </w:r>
+      <w:fldSimple w:instr=" SEQ Rysunek \* ARABIC ">
+        <w:r>
+          <w:rPr>
+            <w:noProof/>
+          </w:rPr>
+          <w:t>21</w:t>
+        </w:r>
+      </w:fldSimple>
       <w:r>
         <w:t>. Końcowe ustawienia wirtualnego urządzenia.</w:t>
       </w:r>
@@ -24985,7 +24873,6 @@
       </w:pPr>
       <w:bookmarkStart w:id="237" w:name="_Toc38441762"/>
       <w:r>
-        <w:lastRenderedPageBreak/>
         <w:t>Program na platformę Linux</w:t>
       </w:r>
       <w:bookmarkEnd w:id="237"/>
@@ -25087,7 +24974,7 @@
                     </pic:cNvPicPr>
                   </pic:nvPicPr>
                   <pic:blipFill>
-                    <a:blip r:embed="rId33">
+                    <a:blip r:embed="rId34">
                       <a:extLst>
                         <a:ext uri="{28A0092B-C50C-407E-A947-70E740481C1C}">
                           <a14:useLocalDpi xmlns:a14="http://schemas.microsoft.com/office/drawing/2010/main" val="0"/>
@@ -25127,27 +25014,14 @@
       <w:r>
         <w:t xml:space="preserve">Rysunek </w:t>
       </w:r>
-      <w:r>
-        <w:fldChar w:fldCharType="begin"/>
-      </w:r>
-      <w:r>
-        <w:instrText xml:space="preserve"> SEQ Rysunek \* ARABIC </w:instrText>
-      </w:r>
-      <w:r>
-        <w:fldChar w:fldCharType="separate"/>
-      </w:r>
-      <w:r>
-        <w:rPr>
-          <w:noProof/>
-        </w:rPr>
-        <w:t>22</w:t>
-      </w:r>
-      <w:r>
-        <w:rPr>
-          <w:noProof/>
-        </w:rPr>
-        <w:fldChar w:fldCharType="end"/>
-      </w:r>
+      <w:fldSimple w:instr=" SEQ Rysunek \* ARABIC ">
+        <w:r>
+          <w:rPr>
+            <w:noProof/>
+          </w:rPr>
+          <w:t>22</w:t>
+        </w:r>
+      </w:fldSimple>
       <w:r>
         <w:t>. Główne okno aplikacji desktopowej</w:t>
       </w:r>
@@ -25160,6 +25034,7 @@
         <w:ind w:left="426"/>
       </w:pPr>
       <w:r>
+        <w:lastRenderedPageBreak/>
         <w:t xml:space="preserve">Dokładny wygląd okna zależny jest od dystrybucji </w:t>
       </w:r>
       <w:proofErr w:type="spellStart"/>
@@ -25388,7 +25263,6 @@
           <w:noProof/>
           <w:shd w:val="clear" w:color="auto" w:fill="FFFFFF"/>
         </w:rPr>
-        <w:lastRenderedPageBreak/>
         <w:drawing>
           <wp:inline distT="0" distB="0" distL="0" distR="0" wp14:anchorId="0094EA4F" wp14:editId="58A88203">
             <wp:extent cx="1543050" cy="1035843"/>
@@ -25407,7 +25281,7 @@
                     </pic:cNvPicPr>
                   </pic:nvPicPr>
                   <pic:blipFill>
-                    <a:blip r:embed="rId34">
+                    <a:blip r:embed="rId35">
                       <a:extLst>
                         <a:ext uri="{28A0092B-C50C-407E-A947-70E740481C1C}">
                           <a14:useLocalDpi xmlns:a14="http://schemas.microsoft.com/office/drawing/2010/main" val="0"/>
@@ -25477,7 +25351,7 @@
                     </pic:cNvPicPr>
                   </pic:nvPicPr>
                   <pic:blipFill>
-                    <a:blip r:embed="rId35">
+                    <a:blip r:embed="rId36">
                       <a:extLst>
                         <a:ext uri="{28A0092B-C50C-407E-A947-70E740481C1C}">
                           <a14:useLocalDpi xmlns:a14="http://schemas.microsoft.com/office/drawing/2010/main" val="0"/>
@@ -25615,7 +25489,7 @@
                     </pic:cNvPicPr>
                   </pic:nvPicPr>
                   <pic:blipFill>
-                    <a:blip r:embed="rId36">
+                    <a:blip r:embed="rId37">
                       <a:extLst>
                         <a:ext uri="{28A0092B-C50C-407E-A947-70E740481C1C}">
                           <a14:useLocalDpi xmlns:a14="http://schemas.microsoft.com/office/drawing/2010/main" val="0"/>
@@ -25655,27 +25529,14 @@
       <w:r>
         <w:t xml:space="preserve">Rysunek </w:t>
       </w:r>
-      <w:r>
-        <w:fldChar w:fldCharType="begin"/>
-      </w:r>
-      <w:r>
-        <w:instrText xml:space="preserve"> SEQ Rysunek \* ARABIC </w:instrText>
-      </w:r>
-      <w:r>
-        <w:fldChar w:fldCharType="separate"/>
-      </w:r>
-      <w:r>
-        <w:rPr>
-          <w:noProof/>
-        </w:rPr>
-        <w:t>23</w:t>
-      </w:r>
-      <w:r>
-        <w:rPr>
-          <w:noProof/>
-        </w:rPr>
-        <w:fldChar w:fldCharType="end"/>
-      </w:r>
+      <w:fldSimple w:instr=" SEQ Rysunek \* ARABIC ">
+        <w:r>
+          <w:rPr>
+            <w:noProof/>
+          </w:rPr>
+          <w:t>23</w:t>
+        </w:r>
+      </w:fldSimple>
       <w:r>
         <w:t xml:space="preserve">. </w:t>
       </w:r>
@@ -25718,7 +25579,7 @@
                     </pic:cNvPicPr>
                   </pic:nvPicPr>
                   <pic:blipFill rotWithShape="1">
-                    <a:blip r:embed="rId37">
+                    <a:blip r:embed="rId38">
                       <a:extLst>
                         <a:ext uri="{28A0092B-C50C-407E-A947-70E740481C1C}">
                           <a14:useLocalDpi xmlns:a14="http://schemas.microsoft.com/office/drawing/2010/main" val="0"/>
@@ -25761,27 +25622,14 @@
       <w:r>
         <w:t xml:space="preserve">Rysunek </w:t>
       </w:r>
-      <w:r>
-        <w:fldChar w:fldCharType="begin"/>
-      </w:r>
-      <w:r>
-        <w:instrText xml:space="preserve"> SEQ Rysunek \* ARABIC </w:instrText>
-      </w:r>
-      <w:r>
-        <w:fldChar w:fldCharType="separate"/>
-      </w:r>
-      <w:r>
-        <w:rPr>
-          <w:noProof/>
-        </w:rPr>
-        <w:t>24</w:t>
-      </w:r>
-      <w:r>
-        <w:rPr>
-          <w:noProof/>
-        </w:rPr>
-        <w:fldChar w:fldCharType="end"/>
-      </w:r>
+      <w:fldSimple w:instr=" SEQ Rysunek \* ARABIC ">
+        <w:r>
+          <w:rPr>
+            <w:noProof/>
+          </w:rPr>
+          <w:t>24</w:t>
+        </w:r>
+      </w:fldSimple>
       <w:r>
         <w:t xml:space="preserve">. </w:t>
       </w:r>
@@ -25853,7 +25701,6 @@
         <w:rPr>
           <w:noProof/>
         </w:rPr>
-        <w:lastRenderedPageBreak/>
         <w:drawing>
           <wp:inline distT="0" distB="0" distL="0" distR="0" wp14:anchorId="05D51BAC" wp14:editId="1B708B58">
             <wp:extent cx="1909795" cy="1219200"/>
@@ -25872,7 +25719,7 @@
                     </pic:cNvPicPr>
                   </pic:nvPicPr>
                   <pic:blipFill>
-                    <a:blip r:embed="rId38">
+                    <a:blip r:embed="rId39">
                       <a:extLst>
                         <a:ext uri="{28A0092B-C50C-407E-A947-70E740481C1C}">
                           <a14:useLocalDpi xmlns:a14="http://schemas.microsoft.com/office/drawing/2010/main" val="0"/>
@@ -25931,7 +25778,7 @@
                     </pic:cNvPicPr>
                   </pic:nvPicPr>
                   <pic:blipFill>
-                    <a:blip r:embed="rId39">
+                    <a:blip r:embed="rId40">
                       <a:extLst>
                         <a:ext uri="{28A0092B-C50C-407E-A947-70E740481C1C}">
                           <a14:useLocalDpi xmlns:a14="http://schemas.microsoft.com/office/drawing/2010/main" val="0"/>
@@ -26056,7 +25903,7 @@
                     </pic:cNvPicPr>
                   </pic:nvPicPr>
                   <pic:blipFill>
-                    <a:blip r:embed="rId40">
+                    <a:blip r:embed="rId41">
                       <a:extLst>
                         <a:ext uri="{28A0092B-C50C-407E-A947-70E740481C1C}">
                           <a14:useLocalDpi xmlns:a14="http://schemas.microsoft.com/office/drawing/2010/main" val="0"/>
@@ -26194,7 +26041,7 @@
                     </pic:cNvPicPr>
                   </pic:nvPicPr>
                   <pic:blipFill>
-                    <a:blip r:embed="rId41">
+                    <a:blip r:embed="rId42">
                       <a:extLst>
                         <a:ext uri="{28A0092B-C50C-407E-A947-70E740481C1C}">
                           <a14:useLocalDpi xmlns:a14="http://schemas.microsoft.com/office/drawing/2010/main" val="0"/>
@@ -26406,7 +26253,7 @@
         <w:spacing w:after="0" w:line="240" w:lineRule="auto"/>
         <w:ind w:left="426"/>
       </w:pPr>
-      <w:hyperlink r:id="rId42" w:history="1">
+      <w:hyperlink r:id="rId43" w:history="1">
         <w:r>
           <w:rPr>
             <w:rStyle w:val="Hipercze"/>
@@ -26445,7 +26292,7 @@
         <w:spacing w:after="0" w:line="240" w:lineRule="auto"/>
         <w:ind w:left="426"/>
       </w:pPr>
-      <w:hyperlink r:id="rId43" w:history="1">
+      <w:hyperlink r:id="rId44" w:history="1">
         <w:r>
           <w:rPr>
             <w:rStyle w:val="Hipercze"/>
@@ -26624,7 +26471,7 @@
                     <pic:cNvPicPr/>
                   </pic:nvPicPr>
                   <pic:blipFill>
-                    <a:blip r:embed="rId44">
+                    <a:blip r:embed="rId45">
                       <a:extLst>
                         <a:ext uri="{28A0092B-C50C-407E-A947-70E740481C1C}">
                           <a14:useLocalDpi xmlns:a14="http://schemas.microsoft.com/office/drawing/2010/main" val="0"/>
@@ -26659,27 +26506,14 @@
       <w:r>
         <w:t xml:space="preserve">Rysunek </w:t>
       </w:r>
-      <w:r>
-        <w:fldChar w:fldCharType="begin"/>
-      </w:r>
-      <w:r>
-        <w:instrText xml:space="preserve"> SEQ Rysunek \* ARABIC </w:instrText>
-      </w:r>
-      <w:r>
-        <w:fldChar w:fldCharType="separate"/>
-      </w:r>
-      <w:r>
-        <w:rPr>
-          <w:noProof/>
-        </w:rPr>
-        <w:t>25</w:t>
-      </w:r>
-      <w:r>
-        <w:rPr>
-          <w:noProof/>
-        </w:rPr>
-        <w:fldChar w:fldCharType="end"/>
-      </w:r>
+      <w:fldSimple w:instr=" SEQ Rysunek \* ARABIC ">
+        <w:r>
+          <w:rPr>
+            <w:noProof/>
+          </w:rPr>
+          <w:t>25</w:t>
+        </w:r>
+      </w:fldSimple>
       <w:r>
         <w:t xml:space="preserve">. Menedżer bibliotek programu </w:t>
       </w:r>
@@ -26717,7 +26551,7 @@
                     <pic:cNvPicPr/>
                   </pic:nvPicPr>
                   <pic:blipFill>
-                    <a:blip r:embed="rId45">
+                    <a:blip r:embed="rId46">
                       <a:extLst>
                         <a:ext uri="{28A0092B-C50C-407E-A947-70E740481C1C}">
                           <a14:useLocalDpi xmlns:a14="http://schemas.microsoft.com/office/drawing/2010/main" val="0"/>
@@ -26747,27 +26581,14 @@
         <w:br/>
         <w:t xml:space="preserve">Rysunek </w:t>
       </w:r>
-      <w:r>
-        <w:fldChar w:fldCharType="begin"/>
-      </w:r>
-      <w:r>
-        <w:instrText xml:space="preserve"> SEQ Rysunek \* ARABIC </w:instrText>
-      </w:r>
-      <w:r>
-        <w:fldChar w:fldCharType="separate"/>
-      </w:r>
-      <w:r>
-        <w:rPr>
-          <w:noProof/>
-        </w:rPr>
-        <w:t>26</w:t>
-      </w:r>
-      <w:r>
-        <w:rPr>
-          <w:noProof/>
-        </w:rPr>
-        <w:fldChar w:fldCharType="end"/>
-      </w:r>
+      <w:fldSimple w:instr=" SEQ Rysunek \* ARABIC ">
+        <w:r>
+          <w:rPr>
+            <w:noProof/>
+          </w:rPr>
+          <w:t>26</w:t>
+        </w:r>
+      </w:fldSimple>
       <w:r>
         <w:t>. Katalog zawierający potrzebne biblioteki</w:t>
       </w:r>
@@ -26792,6 +26613,7 @@
       </w:pPr>
       <w:bookmarkStart w:id="262" w:name="_Toc38441769"/>
       <w:r>
+        <w:lastRenderedPageBreak/>
         <w:t>Opis utworzonego oprogramowania</w:t>
       </w:r>
       <w:bookmarkEnd w:id="262"/>
@@ -31744,7 +31566,7 @@
                     <pic:cNvPicPr/>
                   </pic:nvPicPr>
                   <pic:blipFill>
-                    <a:blip r:embed="rId46">
+                    <a:blip r:embed="rId47">
                       <a:extLst>
                         <a:ext uri="{28A0092B-C50C-407E-A947-70E740481C1C}">
                           <a14:useLocalDpi xmlns:a14="http://schemas.microsoft.com/office/drawing/2010/main" val="0"/>
@@ -31779,27 +31601,14 @@
       <w:r>
         <w:t xml:space="preserve">Rysunek </w:t>
       </w:r>
-      <w:r>
-        <w:fldChar w:fldCharType="begin"/>
-      </w:r>
-      <w:r>
-        <w:instrText xml:space="preserve"> SEQ Rysunek \* ARABIC </w:instrText>
-      </w:r>
-      <w:r>
-        <w:fldChar w:fldCharType="separate"/>
-      </w:r>
-      <w:r>
-        <w:rPr>
-          <w:noProof/>
-        </w:rPr>
-        <w:t>27</w:t>
-      </w:r>
-      <w:r>
-        <w:rPr>
-          <w:noProof/>
-        </w:rPr>
-        <w:fldChar w:fldCharType="end"/>
-      </w:r>
+      <w:fldSimple w:instr=" SEQ Rysunek \* ARABIC ">
+        <w:r>
+          <w:rPr>
+            <w:noProof/>
+          </w:rPr>
+          <w:t>27</w:t>
+        </w:r>
+      </w:fldSimple>
       <w:r>
         <w:t>. Odczyt temperatury</w:t>
       </w:r>
@@ -31809,6 +31618,99 @@
       <w:pPr>
         <w:pStyle w:val="Nagwek1"/>
       </w:pPr>
+      <w:r>
+        <w:t>Wsparcie użytkownika</w:t>
+      </w:r>
+    </w:p>
+    <w:p>
+      <w:r>
+        <w:t>Autor Adam Krizar</w:t>
+      </w:r>
+    </w:p>
+    <w:p>
+      <w:r>
+        <w:t>Aplikacja umożliwia użytkownikowi kontakt ze wsparciem technicznym poprzez wiadomości e-mail lub telefonicznie zależy to wyłącznie od osób dostarczających to wsparcie.</w:t>
+      </w:r>
+      <w:r>
+        <w:t xml:space="preserve"> Aplikacja oferuje w menu pomocy dane </w:t>
+      </w:r>
+      <w:r>
+        <w:lastRenderedPageBreak/>
+        <w:t>kontaktowe do specjalisty, który jest w stanie przeprowadzić użytkownika przez kolejne kroki diagnostyczne w celu rozwiązania problemu</w:t>
+      </w:r>
+      <w:r>
+        <w:t>.</w:t>
+      </w:r>
+    </w:p>
+    <w:p>
+      <w:pPr>
+        <w:pStyle w:val="Akapitzlist"/>
+        <w:keepNext/>
+        <w:keepLines/>
+        <w:numPr>
+          <w:ilvl w:val="0"/>
+          <w:numId w:val="16"/>
+        </w:numPr>
+        <w:spacing w:before="40" w:after="0"/>
+        <w:contextualSpacing w:val="0"/>
+        <w:jc w:val="left"/>
+        <w:outlineLvl w:val="1"/>
+        <w:rPr>
+          <w:rFonts w:eastAsiaTheme="majorEastAsia" w:cstheme="majorBidi"/>
+          <w:b/>
+          <w:vanish/>
+          <w:color w:val="auto"/>
+          <w:sz w:val="26"/>
+          <w:szCs w:val="26"/>
+        </w:rPr>
+      </w:pPr>
+    </w:p>
+    <w:p>
+      <w:pPr>
+        <w:pStyle w:val="Nagwek2"/>
+        <w:numPr>
+          <w:ilvl w:val="1"/>
+          <w:numId w:val="16"/>
+        </w:numPr>
+      </w:pPr>
+      <w:r>
+        <w:t>Tryb programistyczny</w:t>
+      </w:r>
+    </w:p>
+    <w:p>
+      <w:pPr>
+        <w:ind w:left="426"/>
+      </w:pPr>
+      <w:r>
+        <w:t>Zarówno aplikacja na urządzenia z systemem android jak i wersja desktopowa posiadają specjalny tryb programistyczny. Umożliwią on przejrzenie logów aplikacji – informacje o przechwyconych błędach lub podejrzeć dane wymienianie pomiędzy aplikacją</w:t>
+      </w:r>
+      <w:r>
+        <w:t xml:space="preserve">, a urządzeniem </w:t>
+      </w:r>
+      <w:proofErr w:type="spellStart"/>
+      <w:r>
+        <w:t>IoT</w:t>
+      </w:r>
+      <w:proofErr w:type="spellEnd"/>
+      <w:r>
+        <w:t>.</w:t>
+      </w:r>
+    </w:p>
+    <w:p>
+      <w:pPr>
+        <w:ind w:left="426"/>
+      </w:pPr>
+      <w:r>
+        <w:t>Dodatkową funkcjonalnością jest możliwość pominięcia większości aplikacji i wysłania ręcznie zapytania na wskazany adres.</w:t>
+      </w:r>
+      <w:r>
+        <w:t xml:space="preserve"> Umożliwia to przetestowanie połączenia sieciowego i ograniczenie problemu do samej aplikacji lub reszty systemu.</w:t>
+      </w:r>
+    </w:p>
+    <w:p>
+      <w:pPr>
+        <w:pStyle w:val="Nagwek1"/>
+      </w:pPr>
       <w:bookmarkStart w:id="263" w:name="_Toc38441770"/>
       <w:r>
         <w:t>Kosztorys</w:t>
@@ -31864,7 +31766,7 @@
       <w:r>
         <w:t xml:space="preserve">8266: </w:t>
       </w:r>
-      <w:hyperlink r:id="rId47" w:history="1">
+      <w:hyperlink r:id="rId48" w:history="1">
         <w:r>
           <w:rPr>
             <w:rStyle w:val="Hipercze"/>
@@ -31883,7 +31785,7 @@
       <w:r>
         <w:t xml:space="preserve">Czujnik DHT11: </w:t>
       </w:r>
-      <w:hyperlink r:id="rId48" w:history="1">
+      <w:hyperlink r:id="rId49" w:history="1">
         <w:r>
           <w:rPr>
             <w:rStyle w:val="Hipercze"/>
@@ -32919,7 +32821,6 @@
         <w:ind w:left="567"/>
       </w:pPr>
       <w:r>
-        <w:lastRenderedPageBreak/>
         <w:t xml:space="preserve">Rozwój aplikacji na system Linux. Przygotowanie pierwszego urządzenia </w:t>
       </w:r>
       <w:proofErr w:type="spellStart"/>
@@ -33148,6 +33049,7 @@
         <w:rPr>
           <w:noProof/>
         </w:rPr>
+        <w:lastRenderedPageBreak/>
         <w:drawing>
           <wp:inline distT="0" distB="0" distL="0" distR="0" wp14:anchorId="0025A29D" wp14:editId="203B96F9">
             <wp:extent cx="3895725" cy="3986708"/>
@@ -33166,7 +33068,7 @@
                     </pic:cNvPicPr>
                   </pic:nvPicPr>
                   <pic:blipFill>
-                    <a:blip r:embed="rId49">
+                    <a:blip r:embed="rId50">
                       <a:extLst>
                         <a:ext uri="{28A0092B-C50C-407E-A947-70E740481C1C}">
                           <a14:useLocalDpi xmlns:a14="http://schemas.microsoft.com/office/drawing/2010/main" val="0"/>
@@ -33222,7 +33124,6 @@
         <w:rPr>
           <w:noProof/>
         </w:rPr>
-        <w:lastRenderedPageBreak/>
         <w:drawing>
           <wp:inline distT="0" distB="0" distL="0" distR="0" wp14:anchorId="0E2EBAF5" wp14:editId="10D6D936">
             <wp:extent cx="5076825" cy="3538393"/>
@@ -33241,7 +33142,7 @@
                     </pic:cNvPicPr>
                   </pic:nvPicPr>
                   <pic:blipFill>
-                    <a:blip r:embed="rId50">
+                    <a:blip r:embed="rId51">
                       <a:extLst>
                         <a:ext uri="{28A0092B-C50C-407E-A947-70E740481C1C}">
                           <a14:useLocalDpi xmlns:a14="http://schemas.microsoft.com/office/drawing/2010/main" val="0"/>
@@ -33306,6 +33207,7 @@
         <w:rPr>
           <w:noProof/>
         </w:rPr>
+        <w:lastRenderedPageBreak/>
         <w:drawing>
           <wp:inline distT="0" distB="0" distL="0" distR="0" wp14:anchorId="689FAD50" wp14:editId="76A2E0C9">
             <wp:extent cx="4972050" cy="4438650"/>
@@ -33324,7 +33226,7 @@
                     </pic:cNvPicPr>
                   </pic:nvPicPr>
                   <pic:blipFill>
-                    <a:blip r:embed="rId51">
+                    <a:blip r:embed="rId52">
                       <a:extLst>
                         <a:ext uri="{28A0092B-C50C-407E-A947-70E740481C1C}">
                           <a14:useLocalDpi xmlns:a14="http://schemas.microsoft.com/office/drawing/2010/main" val="0"/>
@@ -33386,7 +33288,7 @@
     </w:p>
     <w:p/>
     <w:p>
-      <w:hyperlink r:id="rId52" w:history="1">
+      <w:hyperlink r:id="rId53" w:history="1">
         <w:r>
           <w:rPr>
             <w:rStyle w:val="Hipercze"/>
@@ -33396,7 +33298,7 @@
       </w:hyperlink>
     </w:p>
     <w:p>
-      <w:hyperlink r:id="rId53" w:history="1">
+      <w:hyperlink r:id="rId54" w:history="1">
         <w:r>
           <w:rPr>
             <w:rStyle w:val="Hipercze"/>
@@ -33406,7 +33308,7 @@
       </w:hyperlink>
     </w:p>
     <w:p>
-      <w:hyperlink r:id="rId54" w:history="1">
+      <w:hyperlink r:id="rId55" w:history="1">
         <w:r>
           <w:rPr>
             <w:rStyle w:val="Hipercze"/>
@@ -33416,7 +33318,7 @@
       </w:hyperlink>
     </w:p>
     <w:p>
-      <w:hyperlink r:id="rId55" w:history="1">
+      <w:hyperlink r:id="rId56" w:history="1">
         <w:r>
           <w:rPr>
             <w:rStyle w:val="Hipercze"/>
@@ -33431,7 +33333,7 @@
           <w:rStyle w:val="Hipercze"/>
         </w:rPr>
       </w:pPr>
-      <w:hyperlink r:id="rId56" w:history="1">
+      <w:hyperlink r:id="rId57" w:history="1">
         <w:r>
           <w:rPr>
             <w:rStyle w:val="Hipercze"/>
@@ -33441,7 +33343,7 @@
       </w:hyperlink>
     </w:p>
     <w:p>
-      <w:hyperlink r:id="rId57" w:history="1">
+      <w:hyperlink r:id="rId58" w:history="1">
         <w:r>
           <w:rPr>
             <w:rStyle w:val="Hipercze"/>
@@ -33451,7 +33353,7 @@
       </w:hyperlink>
     </w:p>
     <w:p>
-      <w:hyperlink r:id="rId58" w:history="1">
+      <w:hyperlink r:id="rId59" w:history="1">
         <w:r>
           <w:rPr>
             <w:rStyle w:val="Hipercze"/>
@@ -33503,6 +33405,233 @@
     </w:p>
   </w:endnote>
 </w:endnotes>
+</file>
+
+<file path=word/footer1.xml><?xml version="1.0" encoding="utf-8"?>
+<w:ftr xmlns:wpc="http://schemas.microsoft.com/office/word/2010/wordprocessingCanvas" xmlns:cx="http://schemas.microsoft.com/office/drawing/2014/chartex" xmlns:cx1="http://schemas.microsoft.com/office/drawing/2015/9/8/chartex" xmlns:cx2="http://schemas.microsoft.com/office/drawing/2015/10/21/chartex" xmlns:cx3="http://schemas.microsoft.com/office/drawing/2016/5/9/chartex" xmlns:cx4="http://schemas.microsoft.com/office/drawing/2016/5/10/chartex" xmlns:cx5="http://schemas.microsoft.com/office/drawing/2016/5/11/chartex" xmlns:cx6="http://schemas.microsoft.com/office/drawing/2016/5/12/chartex" xmlns:cx7="http://schemas.microsoft.com/office/drawing/2016/5/13/chartex" xmlns:cx8="http://schemas.microsoft.com/office/drawing/2016/5/14/chartex" xmlns:mc="http://schemas.openxmlformats.org/markup-compatibility/2006" xmlns:aink="http://schemas.microsoft.com/office/drawing/2016/ink" xmlns:am3d="http://schemas.microsoft.com/office/drawing/2017/model3d" xmlns:o="urn:schemas-microsoft-com:office:office" xmlns:r="http://schemas.openxmlformats.org/officeDocument/2006/relationships" xmlns:m="http://schemas.openxmlformats.org/officeDocument/2006/math" xmlns:v="urn:schemas-microsoft-com:vml" xmlns:wp14="http://schemas.microsoft.com/office/word/2010/wordprocessingDrawing" xmlns:wp="http://schemas.openxmlformats.org/drawingml/2006/wordprocessingDrawing" xmlns:w10="urn:schemas-microsoft-com:office:word" xmlns:w="http://schemas.openxmlformats.org/wordprocessingml/2006/main" xmlns:w14="http://schemas.microsoft.com/office/word/2010/wordml" xmlns:w15="http://schemas.microsoft.com/office/word/2012/wordml" xmlns:w16cex="http://schemas.microsoft.com/office/word/2018/wordml/cex" xmlns:w16cid="http://schemas.microsoft.com/office/word/2016/wordml/cid" xmlns:w16="http://schemas.microsoft.com/office/word/2018/wordml" xmlns:w16se="http://schemas.microsoft.com/office/word/2015/wordml/symex" xmlns:wpg="http://schemas.microsoft.com/office/word/2010/wordprocessingGroup" xmlns:wpi="http://schemas.microsoft.com/office/word/2010/wordprocessingInk" xmlns:wne="http://schemas.microsoft.com/office/word/2006/wordml" xmlns:wps="http://schemas.microsoft.com/office/word/2010/wordprocessingShape" mc:Ignorable="w14 w15 w16se w16cid w16 w16cex wp14">
+  <w:sdt>
+    <w:sdtPr>
+      <w:id w:val="1875492082"/>
+      <w:docPartObj>
+        <w:docPartGallery w:val="Page Numbers (Bottom of Page)"/>
+        <w:docPartUnique/>
+      </w:docPartObj>
+    </w:sdtPr>
+    <w:sdtContent>
+      <w:p>
+        <w:pPr>
+          <w:pStyle w:val="Stopka"/>
+        </w:pPr>
+        <w:r>
+          <w:rPr>
+            <w:noProof/>
+          </w:rPr>
+          <mc:AlternateContent>
+            <mc:Choice Requires="wpg">
+              <w:drawing>
+                <wp:anchor distT="0" distB="0" distL="114300" distR="114300" simplePos="0" relativeHeight="251659264" behindDoc="0" locked="0" layoutInCell="1" allowOverlap="1" wp14:anchorId="3BF286AD" wp14:editId="31BB334B">
+                  <wp:simplePos x="0" y="0"/>
+                  <wp:positionH relativeFrom="margin">
+                    <wp:align>right</wp:align>
+                  </wp:positionH>
+                  <wp:positionV relativeFrom="page">
+                    <wp:align>bottom</wp:align>
+                  </wp:positionV>
+                  <wp:extent cx="436880" cy="716915"/>
+                  <wp:effectExtent l="7620" t="9525" r="12700" b="6985"/>
+                  <wp:wrapNone/>
+                  <wp:docPr id="38" name="Grupa 38"/>
+                  <wp:cNvGraphicFramePr>
+                    <a:graphicFrameLocks xmlns:a="http://schemas.openxmlformats.org/drawingml/2006/main"/>
+                  </wp:cNvGraphicFramePr>
+                  <a:graphic xmlns:a="http://schemas.openxmlformats.org/drawingml/2006/main">
+                    <a:graphicData uri="http://schemas.microsoft.com/office/word/2010/wordprocessingGroup">
+                      <wpg:wgp>
+                        <wpg:cNvGrpSpPr>
+                          <a:grpSpLocks/>
+                        </wpg:cNvGrpSpPr>
+                        <wpg:grpSpPr bwMode="auto">
+                          <a:xfrm>
+                            <a:off x="0" y="0"/>
+                            <a:ext cx="436880" cy="716915"/>
+                            <a:chOff x="1743" y="14699"/>
+                            <a:chExt cx="688" cy="1129"/>
+                          </a:xfrm>
+                        </wpg:grpSpPr>
+                        <wps:wsp>
+                          <wps:cNvPr id="39" name="AutoShape 77"/>
+                          <wps:cNvCnPr>
+                            <a:cxnSpLocks noChangeShapeType="1"/>
+                          </wps:cNvCnPr>
+                          <wps:spPr bwMode="auto">
+                            <a:xfrm flipV="1">
+                              <a:off x="2111" y="15387"/>
+                              <a:ext cx="0" cy="441"/>
+                            </a:xfrm>
+                            <a:prstGeom prst="straightConnector1">
+                              <a:avLst/>
+                            </a:prstGeom>
+                            <a:noFill/>
+                            <a:ln w="9525">
+                              <a:solidFill>
+                                <a:srgbClr val="7F7F7F"/>
+                              </a:solidFill>
+                              <a:round/>
+                              <a:headEnd/>
+                              <a:tailEnd/>
+                            </a:ln>
+                            <a:extLst>
+                              <a:ext uri="{909E8E84-426E-40DD-AFC4-6F175D3DCCD1}">
+                                <a14:hiddenFill xmlns:a14="http://schemas.microsoft.com/office/drawing/2010/main">
+                                  <a:noFill/>
+                                </a14:hiddenFill>
+                              </a:ext>
+                            </a:extLst>
+                          </wps:spPr>
+                          <wps:bodyPr/>
+                        </wps:wsp>
+                        <wps:wsp>
+                          <wps:cNvPr id="40" name="Rectangle 78"/>
+                          <wps:cNvSpPr>
+                            <a:spLocks noChangeArrowheads="1"/>
+                          </wps:cNvSpPr>
+                          <wps:spPr bwMode="auto">
+                            <a:xfrm>
+                              <a:off x="1743" y="14699"/>
+                              <a:ext cx="688" cy="688"/>
+                            </a:xfrm>
+                            <a:prstGeom prst="rect">
+                              <a:avLst/>
+                            </a:prstGeom>
+                            <a:noFill/>
+                            <a:ln w="9525">
+                              <a:solidFill>
+                                <a:srgbClr val="7F7F7F"/>
+                              </a:solidFill>
+                              <a:miter lim="800000"/>
+                              <a:headEnd/>
+                              <a:tailEnd/>
+                            </a:ln>
+                            <a:extLst>
+                              <a:ext uri="{909E8E84-426E-40DD-AFC4-6F175D3DCCD1}">
+                                <a14:hiddenFill xmlns:a14="http://schemas.microsoft.com/office/drawing/2010/main">
+                                  <a:solidFill>
+                                    <a:srgbClr val="FFFFFF"/>
+                                  </a:solidFill>
+                                </a14:hiddenFill>
+                              </a:ext>
+                            </a:extLst>
+                          </wps:spPr>
+                          <wps:txbx>
+                            <w:txbxContent>
+                              <w:p>
+                                <w:pPr>
+                                  <w:pStyle w:val="Stopka"/>
+                                  <w:jc w:val="center"/>
+                                  <w:rPr>
+                                    <w:sz w:val="16"/>
+                                    <w:szCs w:val="16"/>
+                                  </w:rPr>
+                                </w:pPr>
+                                <w:r>
+                                  <w:fldChar w:fldCharType="begin"/>
+                                </w:r>
+                                <w:r>
+                                  <w:instrText>PAGE    \* MERGEFORMAT</w:instrText>
+                                </w:r>
+                                <w:r>
+                                  <w:fldChar w:fldCharType="separate"/>
+                                </w:r>
+                                <w:r>
+                                  <w:rPr>
+                                    <w:sz w:val="16"/>
+                                    <w:szCs w:val="16"/>
+                                  </w:rPr>
+                                  <w:t>2</w:t>
+                                </w:r>
+                                <w:r>
+                                  <w:rPr>
+                                    <w:sz w:val="16"/>
+                                    <w:szCs w:val="16"/>
+                                  </w:rPr>
+                                  <w:fldChar w:fldCharType="end"/>
+                                </w:r>
+                              </w:p>
+                            </w:txbxContent>
+                          </wps:txbx>
+                          <wps:bodyPr rot="0" vert="horz" wrap="square" lIns="91440" tIns="45720" rIns="91440" bIns="45720" anchor="ctr" anchorCtr="0" upright="1">
+                            <a:noAutofit/>
+                          </wps:bodyPr>
+                        </wps:wsp>
+                      </wpg:wgp>
+                    </a:graphicData>
+                  </a:graphic>
+                  <wp14:sizeRelH relativeFrom="page">
+                    <wp14:pctWidth>0</wp14:pctWidth>
+                  </wp14:sizeRelH>
+                  <wp14:sizeRelV relativeFrom="page">
+                    <wp14:pctHeight>0</wp14:pctHeight>
+                  </wp14:sizeRelV>
+                </wp:anchor>
+              </w:drawing>
+            </mc:Choice>
+            <mc:Fallback>
+              <w:pict>
+                <v:group w14:anchorId="3BF286AD" id="Grupa 38" o:spid="_x0000_s1026" style="position:absolute;left:0;text-align:left;margin-left:-16.8pt;margin-top:0;width:34.4pt;height:56.45pt;z-index:251659264;mso-position-horizontal:right;mso-position-horizontal-relative:margin;mso-position-vertical:bottom;mso-position-vertical-relative:page" coordorigin="1743,14699" coordsize="688,1129" o:gfxdata="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">
+                  <v:shapetype id="_x0000_t32" coordsize="21600,21600" o:spt="32" o:oned="t" path="m,l21600,21600e" filled="f">
+                    <v:path arrowok="t" fillok="f" o:connecttype="none"/>
+                    <o:lock v:ext="edit" shapetype="t"/>
+                  </v:shapetype>
+                  <v:shape id="AutoShape 77" o:spid="_x0000_s1027" type="#_x0000_t32" style="position:absolute;left:2111;top:15387;width:0;height:441;flip:y;visibility:visible;mso-wrap-style:square" o:connectortype="straight" o:gfxdata="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" strokecolor="#7f7f7f"/>
+                  <v:rect id="Rectangle 78" o:spid="_x0000_s1028" style="position:absolute;left:1743;top:14699;width:688;height:688;visibility:visible;mso-wrap-style:square;v-text-anchor:middle" o:gfxdata="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" filled="f" strokecolor="#7f7f7f">
+                    <v:textbox>
+                      <w:txbxContent>
+                        <w:p>
+                          <w:pPr>
+                            <w:pStyle w:val="Stopka"/>
+                            <w:jc w:val="center"/>
+                            <w:rPr>
+                              <w:sz w:val="16"/>
+                              <w:szCs w:val="16"/>
+                            </w:rPr>
+                          </w:pPr>
+                          <w:r>
+                            <w:fldChar w:fldCharType="begin"/>
+                          </w:r>
+                          <w:r>
+                            <w:instrText>PAGE    \* MERGEFORMAT</w:instrText>
+                          </w:r>
+                          <w:r>
+                            <w:fldChar w:fldCharType="separate"/>
+                          </w:r>
+                          <w:r>
+                            <w:rPr>
+                              <w:sz w:val="16"/>
+                              <w:szCs w:val="16"/>
+                            </w:rPr>
+                            <w:t>2</w:t>
+                          </w:r>
+                          <w:r>
+                            <w:rPr>
+                              <w:sz w:val="16"/>
+                              <w:szCs w:val="16"/>
+                            </w:rPr>
+                            <w:fldChar w:fldCharType="end"/>
+                          </w:r>
+                        </w:p>
+                      </w:txbxContent>
+                    </v:textbox>
+                  </v:rect>
+                  <w10:wrap anchorx="margin" anchory="page"/>
+                </v:group>
+              </w:pict>
+            </mc:Fallback>
+          </mc:AlternateContent>
+        </w:r>
+      </w:p>
+    </w:sdtContent>
+  </w:sdt>
+</w:ftr>
 </file>
 
 <file path=word/footnotes.xml><?xml version="1.0" encoding="utf-8"?>
@@ -37252,7 +37381,7 @@
 </file>
 
 <file path=customXml/itemProps1.xml><?xml version="1.0" encoding="utf-8"?>
-<ds:datastoreItem xmlns:ds="http://schemas.openxmlformats.org/officeDocument/2006/customXml" ds:itemID="{0CFC733C-F5B0-4629-8AAE-F773FFF3137E}">
+<ds:datastoreItem xmlns:ds="http://schemas.openxmlformats.org/officeDocument/2006/customXml" ds:itemID="{BB7BC3D8-E55F-4242-94A2-894999D6A2EE}">
   <ds:schemaRefs>
     <ds:schemaRef ds:uri="http://schemas.openxmlformats.org/officeDocument/2006/bibliography"/>
   </ds:schemaRefs>

</xml_diff>